<commit_message>
Nuevo Metodo con Actualizacion de Docum.
</commit_message>
<xml_diff>
--- a/Documentacion/MatrizMath/MatrizMath - Clases.docx
+++ b/Documentacion/MatrizMath/MatrizMath - Clases.docx
@@ -1,6 +1,6 @@
 
 <file path=word/document.xml><?xml version="1.0" encoding="utf-8"?>
-<w:document xmlns:ve="http://schemas.openxmlformats.org/markup-compatibility/2006" xmlns:o="urn:schemas-microsoft-com:office:office" xmlns:r="http://schemas.openxmlformats.org/officeDocument/2006/relationships" xmlns:m="http://schemas.openxmlformats.org/officeDocument/2006/math" xmlns:v="urn:schemas-microsoft-com:vml" xmlns:wp="http://schemas.openxmlformats.org/drawingml/2006/wordprocessingDrawing" xmlns:w10="urn:schemas-microsoft-com:office:word" xmlns:w="http://schemas.openxmlformats.org/wordprocessingml/2006/main" xmlns:wne="http://schemas.microsoft.com/office/word/2006/wordml">
+<w:document xmlns:wpc="http://schemas.microsoft.com/office/word/2010/wordprocessingCanvas" xmlns:cx="http://schemas.microsoft.com/office/drawing/2014/chartex" xmlns:cx1="http://schemas.microsoft.com/office/drawing/2015/9/8/chartex" xmlns:mc="http://schemas.openxmlformats.org/markup-compatibility/2006" xmlns:o="urn:schemas-microsoft-com:office:office" xmlns:r="http://schemas.openxmlformats.org/officeDocument/2006/relationships" xmlns:m="http://schemas.openxmlformats.org/officeDocument/2006/math" xmlns:v="urn:schemas-microsoft-com:vml" xmlns:wp14="http://schemas.microsoft.com/office/word/2010/wordprocessingDrawing" xmlns:wp="http://schemas.openxmlformats.org/drawingml/2006/wordprocessingDrawing" xmlns:w10="urn:schemas-microsoft-com:office:word" xmlns:w="http://schemas.openxmlformats.org/wordprocessingml/2006/main" xmlns:w14="http://schemas.microsoft.com/office/word/2010/wordml" xmlns:w15="http://schemas.microsoft.com/office/word/2012/wordml" xmlns:w16se="http://schemas.microsoft.com/office/word/2015/wordml/symex" xmlns:wpg="http://schemas.microsoft.com/office/word/2010/wordprocessingGroup" xmlns:wpi="http://schemas.microsoft.com/office/word/2010/wordprocessingInk" xmlns:wne="http://schemas.microsoft.com/office/word/2006/wordml" xmlns:wps="http://schemas.microsoft.com/office/word/2010/wordprocessingShape" mc:Ignorable="w14 w15 w16se wp14">
   <w:background w:color="FFFFFF"/>
   <w:body>
     <w:p>
@@ -48,7 +48,7 @@
           <w:insideV w:val="single" w:sz="4" w:space="0" w:color="000000"/>
         </w:tblBorders>
         <w:tblLayout w:type="fixed"/>
-        <w:tblLook w:val="0400"/>
+        <w:tblLook w:val="0400" w:firstRow="0" w:lastRow="0" w:firstColumn="0" w:lastColumn="0" w:noHBand="0" w:noVBand="1"/>
       </w:tblPr>
       <w:tblGrid>
         <w:gridCol w:w="5485"/>
@@ -59,12 +59,14 @@
             <w:tcW w:w="5485" w:type="dxa"/>
           </w:tcPr>
           <w:p>
+            <w:proofErr w:type="spellStart"/>
             <w:r>
               <w:rPr>
                 <w:color w:val="000000"/>
               </w:rPr>
               <w:t>MatrizMath</w:t>
             </w:r>
+            <w:proofErr w:type="spellEnd"/>
           </w:p>
         </w:tc>
       </w:tr>
@@ -128,7 +130,21 @@
               <w:rPr>
                 <w:lang w:val="en-US"/>
               </w:rPr>
-              <w:t>+ setComponentes (float [][])</w:t>
+              <w:t xml:space="preserve">+ </w:t>
+            </w:r>
+            <w:proofErr w:type="spellStart"/>
+            <w:r>
+              <w:rPr>
+                <w:lang w:val="en-US"/>
+              </w:rPr>
+              <w:t>setComponentes</w:t>
+            </w:r>
+            <w:proofErr w:type="spellEnd"/>
+            <w:r>
+              <w:rPr>
+                <w:lang w:val="en-US"/>
+              </w:rPr>
+              <w:t xml:space="preserve"> (float [][])</w:t>
             </w:r>
           </w:p>
           <w:p>
@@ -148,14 +164,36 @@
               <w:rPr>
                 <w:lang w:val="en-US"/>
               </w:rPr>
-              <w:t xml:space="preserve"> getDimensionFil()</w:t>
-            </w:r>
-            <w:r>
-              <w:rPr>
-                <w:lang w:val="en-US"/>
-              </w:rPr>
-              <w:t xml:space="preserve"> int</w:t>
-            </w:r>
+              <w:t xml:space="preserve"> </w:t>
+            </w:r>
+            <w:proofErr w:type="spellStart"/>
+            <w:r>
+              <w:rPr>
+                <w:lang w:val="en-US"/>
+              </w:rPr>
+              <w:t>getDimensionFil</w:t>
+            </w:r>
+            <w:proofErr w:type="spellEnd"/>
+            <w:r>
+              <w:rPr>
+                <w:lang w:val="en-US"/>
+              </w:rPr>
+              <w:t>()</w:t>
+            </w:r>
+            <w:r>
+              <w:rPr>
+                <w:lang w:val="en-US"/>
+              </w:rPr>
+              <w:t xml:space="preserve"> </w:t>
+            </w:r>
+            <w:proofErr w:type="spellStart"/>
+            <w:r>
+              <w:rPr>
+                <w:lang w:val="en-US"/>
+              </w:rPr>
+              <w:t>int</w:t>
+            </w:r>
+            <w:proofErr w:type="spellEnd"/>
           </w:p>
           <w:p>
             <w:pPr>
@@ -309,7 +347,39 @@
                 <w:color w:val="000000" w:themeColor="text1"/>
                 <w:lang w:val="en-US"/>
               </w:rPr>
-              <w:t>+ productoDeUnaFila(float[][],int,float)</w:t>
+              <w:t xml:space="preserve">+ </w:t>
+            </w:r>
+            <w:proofErr w:type="spellStart"/>
+            <w:r>
+              <w:rPr>
+                <w:color w:val="000000" w:themeColor="text1"/>
+                <w:lang w:val="en-US"/>
+              </w:rPr>
+              <w:t>productoDeUnaFila</w:t>
+            </w:r>
+            <w:proofErr w:type="spellEnd"/>
+            <w:r>
+              <w:rPr>
+                <w:color w:val="000000" w:themeColor="text1"/>
+                <w:lang w:val="en-US"/>
+              </w:rPr>
+              <w:t>(float[][],</w:t>
+            </w:r>
+            <w:proofErr w:type="spellStart"/>
+            <w:r>
+              <w:rPr>
+                <w:color w:val="000000" w:themeColor="text1"/>
+                <w:lang w:val="en-US"/>
+              </w:rPr>
+              <w:t>int,float</w:t>
+            </w:r>
+            <w:proofErr w:type="spellEnd"/>
+            <w:r>
+              <w:rPr>
+                <w:color w:val="000000" w:themeColor="text1"/>
+                <w:lang w:val="en-US"/>
+              </w:rPr>
+              <w:t>)</w:t>
             </w:r>
           </w:p>
           <w:p>
@@ -325,8 +395,42 @@
                 <w:color w:val="000000" w:themeColor="text1"/>
                 <w:lang w:val="en-US"/>
               </w:rPr>
-              <w:t>+ intercambiarFilas(float[][],int,int)</w:t>
-            </w:r>
+              <w:t xml:space="preserve">+ </w:t>
+            </w:r>
+            <w:proofErr w:type="spellStart"/>
+            <w:r>
+              <w:rPr>
+                <w:color w:val="000000" w:themeColor="text1"/>
+                <w:lang w:val="en-US"/>
+              </w:rPr>
+              <w:t>intercambiarFilas</w:t>
+            </w:r>
+            <w:proofErr w:type="spellEnd"/>
+            <w:r>
+              <w:rPr>
+                <w:color w:val="000000" w:themeColor="text1"/>
+                <w:lang w:val="en-US"/>
+              </w:rPr>
+              <w:t>(float[][],</w:t>
+            </w:r>
+            <w:proofErr w:type="spellStart"/>
+            <w:r>
+              <w:rPr>
+                <w:color w:val="000000" w:themeColor="text1"/>
+                <w:lang w:val="en-US"/>
+              </w:rPr>
+              <w:t>int,int</w:t>
+            </w:r>
+            <w:proofErr w:type="spellEnd"/>
+            <w:r>
+              <w:rPr>
+                <w:color w:val="000000" w:themeColor="text1"/>
+                <w:lang w:val="en-US"/>
+              </w:rPr>
+              <w:t>)</w:t>
+            </w:r>
+            <w:bookmarkStart w:id="0" w:name="_GoBack"/>
+            <w:bookmarkEnd w:id="0"/>
           </w:p>
           <w:p>
             <w:pPr>
@@ -342,7 +446,39 @@
                 <w:color w:val="000000" w:themeColor="text1"/>
                 <w:lang w:val="en-US"/>
               </w:rPr>
-              <w:t>+ sumarFilas (float[][],int,int)</w:t>
+              <w:t xml:space="preserve">+ </w:t>
+            </w:r>
+            <w:proofErr w:type="spellStart"/>
+            <w:r>
+              <w:rPr>
+                <w:color w:val="000000" w:themeColor="text1"/>
+                <w:lang w:val="en-US"/>
+              </w:rPr>
+              <w:t>sumarFilas</w:t>
+            </w:r>
+            <w:proofErr w:type="spellEnd"/>
+            <w:r>
+              <w:rPr>
+                <w:color w:val="000000" w:themeColor="text1"/>
+                <w:lang w:val="en-US"/>
+              </w:rPr>
+              <w:t xml:space="preserve"> (float[][],</w:t>
+            </w:r>
+            <w:proofErr w:type="spellStart"/>
+            <w:r>
+              <w:rPr>
+                <w:color w:val="000000" w:themeColor="text1"/>
+                <w:lang w:val="en-US"/>
+              </w:rPr>
+              <w:t>int,int</w:t>
+            </w:r>
+            <w:proofErr w:type="spellEnd"/>
+            <w:r>
+              <w:rPr>
+                <w:color w:val="000000" w:themeColor="text1"/>
+                <w:lang w:val="en-US"/>
+              </w:rPr>
+              <w:t>)</w:t>
             </w:r>
           </w:p>
           <w:p>
@@ -356,7 +492,57 @@
               <w:rPr>
                 <w:color w:val="000000" w:themeColor="text1"/>
               </w:rPr>
-              <w:t>+ intercambiarConRenglonNoNuloPorDebajo(float[][],int)</w:t>
+              <w:t xml:space="preserve">+ </w:t>
+            </w:r>
+            <w:proofErr w:type="spellStart"/>
+            <w:r>
+              <w:rPr>
+                <w:color w:val="000000" w:themeColor="text1"/>
+              </w:rPr>
+              <w:t>intercambiarConRenglonNoNuloPorDebajo</w:t>
+            </w:r>
+            <w:proofErr w:type="spellEnd"/>
+            <w:r>
+              <w:rPr>
+                <w:color w:val="000000" w:themeColor="text1"/>
+              </w:rPr>
+              <w:t>(</w:t>
+            </w:r>
+            <w:proofErr w:type="spellStart"/>
+            <w:r>
+              <w:rPr>
+                <w:color w:val="000000" w:themeColor="text1"/>
+              </w:rPr>
+              <w:t>float</w:t>
+            </w:r>
+            <w:proofErr w:type="spellEnd"/>
+            <w:r>
+              <w:rPr>
+                <w:color w:val="000000" w:themeColor="text1"/>
+              </w:rPr>
+              <w:t>[][</w:t>
+            </w:r>
+            <w:proofErr w:type="gramStart"/>
+            <w:r>
+              <w:rPr>
+                <w:color w:val="000000" w:themeColor="text1"/>
+              </w:rPr>
+              <w:t>],</w:t>
+            </w:r>
+            <w:proofErr w:type="spellStart"/>
+            <w:r>
+              <w:rPr>
+                <w:color w:val="000000" w:themeColor="text1"/>
+              </w:rPr>
+              <w:t>int</w:t>
+            </w:r>
+            <w:proofErr w:type="spellEnd"/>
+            <w:proofErr w:type="gramEnd"/>
+            <w:r>
+              <w:rPr>
+                <w:color w:val="000000" w:themeColor="text1"/>
+              </w:rPr>
+              <w:t>)</w:t>
             </w:r>
           </w:p>
           <w:p>
@@ -370,7 +556,57 @@
               <w:rPr>
                 <w:color w:val="000000" w:themeColor="text1"/>
               </w:rPr>
-              <w:t>+ intercambiarConRenglonNoNuloPorArriba(float[][],int)</w:t>
+              <w:t xml:space="preserve">+ </w:t>
+            </w:r>
+            <w:proofErr w:type="spellStart"/>
+            <w:r>
+              <w:rPr>
+                <w:color w:val="000000" w:themeColor="text1"/>
+              </w:rPr>
+              <w:t>intercambiarConRenglonNoNuloPorArriba</w:t>
+            </w:r>
+            <w:proofErr w:type="spellEnd"/>
+            <w:r>
+              <w:rPr>
+                <w:color w:val="000000" w:themeColor="text1"/>
+              </w:rPr>
+              <w:t>(</w:t>
+            </w:r>
+            <w:proofErr w:type="spellStart"/>
+            <w:r>
+              <w:rPr>
+                <w:color w:val="000000" w:themeColor="text1"/>
+              </w:rPr>
+              <w:t>float</w:t>
+            </w:r>
+            <w:proofErr w:type="spellEnd"/>
+            <w:r>
+              <w:rPr>
+                <w:color w:val="000000" w:themeColor="text1"/>
+              </w:rPr>
+              <w:t>[][</w:t>
+            </w:r>
+            <w:proofErr w:type="gramStart"/>
+            <w:r>
+              <w:rPr>
+                <w:color w:val="000000" w:themeColor="text1"/>
+              </w:rPr>
+              <w:t>],</w:t>
+            </w:r>
+            <w:proofErr w:type="spellStart"/>
+            <w:r>
+              <w:rPr>
+                <w:color w:val="000000" w:themeColor="text1"/>
+              </w:rPr>
+              <w:t>int</w:t>
+            </w:r>
+            <w:proofErr w:type="spellEnd"/>
+            <w:proofErr w:type="gramEnd"/>
+            <w:r>
+              <w:rPr>
+                <w:color w:val="000000" w:themeColor="text1"/>
+              </w:rPr>
+              <w:t>)</w:t>
             </w:r>
           </w:p>
           <w:p>
@@ -384,8 +620,130 @@
               <w:rPr>
                 <w:color w:val="000000" w:themeColor="text1"/>
               </w:rPr>
-              <w:t>+ llevarACeroPosicionesPorDebajo(float[][],int)</w:t>
-            </w:r>
+              <w:t xml:space="preserve">+ </w:t>
+            </w:r>
+            <w:proofErr w:type="spellStart"/>
+            <w:r>
+              <w:rPr>
+                <w:color w:val="000000" w:themeColor="text1"/>
+              </w:rPr>
+              <w:t>llevarACeroPosicionesPorDebajo</w:t>
+            </w:r>
+            <w:proofErr w:type="spellEnd"/>
+            <w:r>
+              <w:rPr>
+                <w:color w:val="000000" w:themeColor="text1"/>
+              </w:rPr>
+              <w:t>(</w:t>
+            </w:r>
+            <w:proofErr w:type="spellStart"/>
+            <w:r>
+              <w:rPr>
+                <w:color w:val="000000" w:themeColor="text1"/>
+              </w:rPr>
+              <w:t>float</w:t>
+            </w:r>
+            <w:proofErr w:type="spellEnd"/>
+            <w:r>
+              <w:rPr>
+                <w:color w:val="000000" w:themeColor="text1"/>
+              </w:rPr>
+              <w:t>[][</w:t>
+            </w:r>
+            <w:proofErr w:type="gramStart"/>
+            <w:r>
+              <w:rPr>
+                <w:color w:val="000000" w:themeColor="text1"/>
+              </w:rPr>
+              <w:t>],</w:t>
+            </w:r>
+            <w:proofErr w:type="spellStart"/>
+            <w:r>
+              <w:rPr>
+                <w:color w:val="000000" w:themeColor="text1"/>
+              </w:rPr>
+              <w:t>int</w:t>
+            </w:r>
+            <w:proofErr w:type="spellEnd"/>
+            <w:proofErr w:type="gramEnd"/>
+            <w:r>
+              <w:rPr>
+                <w:color w:val="000000" w:themeColor="text1"/>
+              </w:rPr>
+              <w:t>)</w:t>
+            </w:r>
+          </w:p>
+          <w:p>
+            <w:pPr>
+              <w:ind w:left="720" w:hanging="720"/>
+              <w:rPr>
+                <w:color w:val="000000" w:themeColor="text1"/>
+              </w:rPr>
+            </w:pPr>
+            <w:r>
+              <w:rPr>
+                <w:color w:val="000000" w:themeColor="text1"/>
+              </w:rPr>
+              <w:t xml:space="preserve">+ </w:t>
+            </w:r>
+            <w:proofErr w:type="spellStart"/>
+            <w:r>
+              <w:rPr>
+                <w:color w:val="000000" w:themeColor="text1"/>
+              </w:rPr>
+              <w:t>llevarACeroPosicionesPorArriba</w:t>
+            </w:r>
+            <w:proofErr w:type="spellEnd"/>
+            <w:r>
+              <w:rPr>
+                <w:color w:val="000000" w:themeColor="text1"/>
+              </w:rPr>
+              <w:t>(</w:t>
+            </w:r>
+            <w:proofErr w:type="spellStart"/>
+            <w:r>
+              <w:rPr>
+                <w:color w:val="000000" w:themeColor="text1"/>
+              </w:rPr>
+              <w:t>float</w:t>
+            </w:r>
+            <w:proofErr w:type="spellEnd"/>
+            <w:r>
+              <w:rPr>
+                <w:color w:val="000000" w:themeColor="text1"/>
+              </w:rPr>
+              <w:t>[][</w:t>
+            </w:r>
+            <w:proofErr w:type="gramStart"/>
+            <w:r>
+              <w:rPr>
+                <w:color w:val="000000" w:themeColor="text1"/>
+              </w:rPr>
+              <w:t>],</w:t>
+            </w:r>
+            <w:proofErr w:type="spellStart"/>
+            <w:r>
+              <w:rPr>
+                <w:color w:val="000000" w:themeColor="text1"/>
+              </w:rPr>
+              <w:t>int</w:t>
+            </w:r>
+            <w:proofErr w:type="spellEnd"/>
+            <w:proofErr w:type="gramEnd"/>
+            <w:r>
+              <w:rPr>
+                <w:color w:val="000000" w:themeColor="text1"/>
+              </w:rPr>
+              <w:t>)</w:t>
+            </w:r>
+          </w:p>
+          <w:p>
+            <w:pPr>
+              <w:ind w:left="720" w:hanging="720"/>
+              <w:rPr>
+                <w:color w:val="000000" w:themeColor="text1"/>
+              </w:rPr>
+            </w:pPr>
           </w:p>
           <w:p>
             <w:pPr>
@@ -442,13 +800,13 @@
           <w:p>
             <w:pPr>
               <w:rPr>
-                <w:color w:val="385623" w:themeColor="accent6" w:themeShade="80"/>
-                <w:lang w:val="en-US"/>
-              </w:rPr>
-            </w:pPr>
-            <w:r>
-              <w:rPr>
-                <w:color w:val="385623" w:themeColor="accent6" w:themeShade="80"/>
+                <w:color w:val="70AD47" w:themeColor="accent6"/>
+                <w:lang w:val="en-US"/>
+              </w:rPr>
+            </w:pPr>
+            <w:r>
+              <w:rPr>
+                <w:color w:val="70AD47" w:themeColor="accent6"/>
                 <w:lang w:val="en-US"/>
               </w:rPr>
               <w:t>+ producto (float) MatrizMath</w:t>
@@ -457,17 +815,37 @@
           <w:p>
             <w:pPr>
               <w:rPr>
-                <w:color w:val="385623" w:themeColor="accent6" w:themeShade="80"/>
-                <w:lang w:val="en-US"/>
-              </w:rPr>
-            </w:pPr>
-            <w:r>
-              <w:rPr>
-                <w:color w:val="385623" w:themeColor="accent6" w:themeShade="80"/>
-                <w:lang w:val="en-US"/>
-              </w:rPr>
-              <w:t>+ producto (VectorMath) VectorMath</w:t>
-            </w:r>
+                <w:color w:val="70AD47" w:themeColor="accent6"/>
+              </w:rPr>
+            </w:pPr>
+            <w:r>
+              <w:rPr>
+                <w:color w:val="70AD47" w:themeColor="accent6"/>
+              </w:rPr>
+              <w:t>+ producto (</w:t>
+            </w:r>
+            <w:proofErr w:type="spellStart"/>
+            <w:r>
+              <w:rPr>
+                <w:color w:val="70AD47" w:themeColor="accent6"/>
+              </w:rPr>
+              <w:t>VectorMath</w:t>
+            </w:r>
+            <w:proofErr w:type="spellEnd"/>
+            <w:r>
+              <w:rPr>
+                <w:color w:val="70AD47" w:themeColor="accent6"/>
+              </w:rPr>
+              <w:t xml:space="preserve">) </w:t>
+            </w:r>
+            <w:proofErr w:type="spellStart"/>
+            <w:r>
+              <w:rPr>
+                <w:color w:val="70AD47" w:themeColor="accent6"/>
+              </w:rPr>
+              <w:t>VectorMath</w:t>
+            </w:r>
+            <w:proofErr w:type="spellEnd"/>
           </w:p>
           <w:p>
             <w:pPr>
@@ -478,7 +856,6 @@
                 <w:color w:val="5B9BD5" w:themeColor="accent1"/>
                 <w:sz w:val="22"/>
                 <w:szCs w:val="22"/>
-                <w:lang w:val="en-US"/>
               </w:rPr>
             </w:pPr>
             <w:r>
@@ -487,20 +864,51 @@
                 <w:color w:val="5B9BD5" w:themeColor="accent1"/>
                 <w:sz w:val="22"/>
                 <w:szCs w:val="22"/>
-                <w:lang w:val="en-US"/>
               </w:rPr>
               <w:t xml:space="preserve">+ </w:t>
             </w:r>
+            <w:proofErr w:type="spellStart"/>
+            <w:proofErr w:type="gramStart"/>
             <w:r>
               <w:rPr>
                 <w:rFonts w:asciiTheme="minorHAnsi" w:hAnsiTheme="minorHAnsi" w:cstheme="minorHAnsi"/>
                 <w:color w:val="5B9BD5" w:themeColor="accent1"/>
                 <w:sz w:val="22"/>
                 <w:szCs w:val="22"/>
-                <w:lang w:val="en-US"/>
-              </w:rPr>
-              <w:t>normaUno() float</w:t>
-            </w:r>
+              </w:rPr>
+              <w:t>normaUno</w:t>
+            </w:r>
+            <w:proofErr w:type="spellEnd"/>
+            <w:r>
+              <w:rPr>
+                <w:rFonts w:asciiTheme="minorHAnsi" w:hAnsiTheme="minorHAnsi" w:cstheme="minorHAnsi"/>
+                <w:color w:val="5B9BD5" w:themeColor="accent1"/>
+                <w:sz w:val="22"/>
+                <w:szCs w:val="22"/>
+              </w:rPr>
+              <w:t>(</w:t>
+            </w:r>
+            <w:proofErr w:type="gramEnd"/>
+            <w:r>
+              <w:rPr>
+                <w:rFonts w:asciiTheme="minorHAnsi" w:hAnsiTheme="minorHAnsi" w:cstheme="minorHAnsi"/>
+                <w:color w:val="5B9BD5" w:themeColor="accent1"/>
+                <w:sz w:val="22"/>
+                <w:szCs w:val="22"/>
+              </w:rPr>
+              <w:t xml:space="preserve">) </w:t>
+            </w:r>
+            <w:proofErr w:type="spellStart"/>
+            <w:r>
+              <w:rPr>
+                <w:rFonts w:asciiTheme="minorHAnsi" w:hAnsiTheme="minorHAnsi" w:cstheme="minorHAnsi"/>
+                <w:color w:val="5B9BD5" w:themeColor="accent1"/>
+                <w:sz w:val="22"/>
+                <w:szCs w:val="22"/>
+              </w:rPr>
+              <w:t>float</w:t>
+            </w:r>
+            <w:proofErr w:type="spellEnd"/>
           </w:p>
           <w:p>
             <w:pPr>
@@ -511,7 +919,6 @@
                 <w:color w:val="5B9BD5" w:themeColor="accent1"/>
                 <w:sz w:val="22"/>
                 <w:szCs w:val="22"/>
-                <w:lang w:val="en-US"/>
               </w:rPr>
             </w:pPr>
             <w:r>
@@ -520,20 +927,51 @@
                 <w:color w:val="5B9BD5" w:themeColor="accent1"/>
                 <w:sz w:val="22"/>
                 <w:szCs w:val="22"/>
-                <w:lang w:val="en-US"/>
               </w:rPr>
               <w:t xml:space="preserve">+ </w:t>
             </w:r>
+            <w:proofErr w:type="spellStart"/>
+            <w:proofErr w:type="gramStart"/>
             <w:r>
               <w:rPr>
                 <w:rFonts w:asciiTheme="minorHAnsi" w:hAnsiTheme="minorHAnsi" w:cstheme="minorHAnsi"/>
                 <w:color w:val="5B9BD5" w:themeColor="accent1"/>
                 <w:sz w:val="22"/>
                 <w:szCs w:val="22"/>
-                <w:lang w:val="en-US"/>
-              </w:rPr>
-              <w:t>normaDos() float</w:t>
-            </w:r>
+              </w:rPr>
+              <w:t>normaDos</w:t>
+            </w:r>
+            <w:proofErr w:type="spellEnd"/>
+            <w:r>
+              <w:rPr>
+                <w:rFonts w:asciiTheme="minorHAnsi" w:hAnsiTheme="minorHAnsi" w:cstheme="minorHAnsi"/>
+                <w:color w:val="5B9BD5" w:themeColor="accent1"/>
+                <w:sz w:val="22"/>
+                <w:szCs w:val="22"/>
+              </w:rPr>
+              <w:t>(</w:t>
+            </w:r>
+            <w:proofErr w:type="gramEnd"/>
+            <w:r>
+              <w:rPr>
+                <w:rFonts w:asciiTheme="minorHAnsi" w:hAnsiTheme="minorHAnsi" w:cstheme="minorHAnsi"/>
+                <w:color w:val="5B9BD5" w:themeColor="accent1"/>
+                <w:sz w:val="22"/>
+                <w:szCs w:val="22"/>
+              </w:rPr>
+              <w:t xml:space="preserve">) </w:t>
+            </w:r>
+            <w:proofErr w:type="spellStart"/>
+            <w:r>
+              <w:rPr>
+                <w:rFonts w:asciiTheme="minorHAnsi" w:hAnsiTheme="minorHAnsi" w:cstheme="minorHAnsi"/>
+                <w:color w:val="5B9BD5" w:themeColor="accent1"/>
+                <w:sz w:val="22"/>
+                <w:szCs w:val="22"/>
+              </w:rPr>
+              <w:t>float</w:t>
+            </w:r>
+            <w:proofErr w:type="spellEnd"/>
           </w:p>
           <w:p>
             <w:pPr>
@@ -557,6 +995,8 @@
               </w:rPr>
               <w:t xml:space="preserve">+ </w:t>
             </w:r>
+            <w:proofErr w:type="spellStart"/>
+            <w:proofErr w:type="gramStart"/>
             <w:r>
               <w:rPr>
                 <w:rFonts w:asciiTheme="minorHAnsi" w:hAnsiTheme="minorHAnsi" w:cstheme="minorHAnsi"/>
@@ -565,10 +1005,30 @@
                 <w:szCs w:val="22"/>
                 <w:lang w:val="en-US"/>
               </w:rPr>
-              <w:t>normaInfinito() float</w:t>
-            </w:r>
-            <w:bookmarkStart w:id="0" w:name="_GoBack"/>
-            <w:bookmarkEnd w:id="0"/>
+              <w:t>normaInfinito</w:t>
+            </w:r>
+            <w:proofErr w:type="spellEnd"/>
+            <w:r>
+              <w:rPr>
+                <w:rFonts w:asciiTheme="minorHAnsi" w:hAnsiTheme="minorHAnsi" w:cstheme="minorHAnsi"/>
+                <w:color w:val="5B9BD5" w:themeColor="accent1"/>
+                <w:sz w:val="22"/>
+                <w:szCs w:val="22"/>
+                <w:lang w:val="en-US"/>
+              </w:rPr>
+              <w:t>(</w:t>
+            </w:r>
+            <w:proofErr w:type="gramEnd"/>
+            <w:r>
+              <w:rPr>
+                <w:rFonts w:asciiTheme="minorHAnsi" w:hAnsiTheme="minorHAnsi" w:cstheme="minorHAnsi"/>
+                <w:color w:val="5B9BD5" w:themeColor="accent1"/>
+                <w:sz w:val="22"/>
+                <w:szCs w:val="22"/>
+                <w:lang w:val="en-US"/>
+              </w:rPr>
+              <w:t>) float</w:t>
+            </w:r>
           </w:p>
           <w:p>
             <w:pPr>
@@ -578,20 +1038,6 @@
                 <w:lang w:val="en-US"/>
               </w:rPr>
             </w:pPr>
-          </w:p>
-          <w:p>
-            <w:pPr>
-              <w:ind w:left="720" w:hanging="720"/>
-              <w:rPr>
-                <w:color w:val="FF0000"/>
-              </w:rPr>
-            </w:pPr>
-            <w:r>
-              <w:rPr>
-                <w:color w:val="FF0000"/>
-              </w:rPr>
-              <w:t>+ llevarACeroPosicionesPorArriba(float[][],int)</w:t>
-            </w:r>
           </w:p>
           <w:p>
             <w:pPr>
@@ -611,8 +1057,50 @@
                 <w:sz w:val="22"/>
                 <w:szCs w:val="22"/>
               </w:rPr>
-              <w:t>+ matrizInversa() MatrizMath</w:t>
-            </w:r>
+              <w:t xml:space="preserve">+ </w:t>
+            </w:r>
+            <w:proofErr w:type="spellStart"/>
+            <w:proofErr w:type="gramStart"/>
+            <w:r>
+              <w:rPr>
+                <w:rFonts w:asciiTheme="minorHAnsi" w:hAnsiTheme="minorHAnsi" w:cstheme="minorHAnsi"/>
+                <w:color w:val="FF0000"/>
+                <w:sz w:val="22"/>
+                <w:szCs w:val="22"/>
+              </w:rPr>
+              <w:t>matrizInversa</w:t>
+            </w:r>
+            <w:proofErr w:type="spellEnd"/>
+            <w:r>
+              <w:rPr>
+                <w:rFonts w:asciiTheme="minorHAnsi" w:hAnsiTheme="minorHAnsi" w:cstheme="minorHAnsi"/>
+                <w:color w:val="FF0000"/>
+                <w:sz w:val="22"/>
+                <w:szCs w:val="22"/>
+              </w:rPr>
+              <w:t>(</w:t>
+            </w:r>
+            <w:proofErr w:type="gramEnd"/>
+            <w:r>
+              <w:rPr>
+                <w:rFonts w:asciiTheme="minorHAnsi" w:hAnsiTheme="minorHAnsi" w:cstheme="minorHAnsi"/>
+                <w:color w:val="FF0000"/>
+                <w:sz w:val="22"/>
+                <w:szCs w:val="22"/>
+              </w:rPr>
+              <w:t xml:space="preserve">) </w:t>
+            </w:r>
+            <w:proofErr w:type="spellStart"/>
+            <w:r>
+              <w:rPr>
+                <w:rFonts w:asciiTheme="minorHAnsi" w:hAnsiTheme="minorHAnsi" w:cstheme="minorHAnsi"/>
+                <w:color w:val="FF0000"/>
+                <w:sz w:val="22"/>
+                <w:szCs w:val="22"/>
+              </w:rPr>
+              <w:t>MatrizMath</w:t>
+            </w:r>
+            <w:proofErr w:type="spellEnd"/>
           </w:p>
           <w:p>
             <w:pPr>
@@ -632,8 +1120,19 @@
                 <w:sz w:val="22"/>
                 <w:szCs w:val="22"/>
               </w:rPr>
-              <w:t>+ determinante() float</w:t>
-            </w:r>
+              <w:t xml:space="preserve">+ determinante() </w:t>
+            </w:r>
+            <w:proofErr w:type="spellStart"/>
+            <w:r>
+              <w:rPr>
+                <w:rFonts w:asciiTheme="minorHAnsi" w:hAnsiTheme="minorHAnsi" w:cstheme="minorHAnsi"/>
+                <w:color w:val="FF0000"/>
+                <w:sz w:val="22"/>
+                <w:szCs w:val="22"/>
+              </w:rPr>
+              <w:t>float</w:t>
+            </w:r>
+            <w:proofErr w:type="spellEnd"/>
           </w:p>
           <w:p>
             <w:pPr>
@@ -689,7 +1188,7 @@
           <w:insideV w:val="single" w:sz="4" w:space="0" w:color="000000"/>
         </w:tblBorders>
         <w:tblLayout w:type="fixed"/>
-        <w:tblLook w:val="0400"/>
+        <w:tblLook w:val="0400" w:firstRow="0" w:lastRow="0" w:firstColumn="0" w:lastColumn="0" w:noHBand="0" w:noVBand="1"/>
       </w:tblPr>
       <w:tblGrid>
         <w:gridCol w:w="5502"/>
@@ -700,12 +1199,14 @@
             <w:tcW w:w="5502" w:type="dxa"/>
           </w:tcPr>
           <w:p>
+            <w:proofErr w:type="spellStart"/>
             <w:r>
               <w:rPr>
                 <w:color w:val="000000"/>
               </w:rPr>
               <w:t>GaussJordan</w:t>
             </w:r>
+            <w:proofErr w:type="spellEnd"/>
           </w:p>
         </w:tc>
       </w:tr>
@@ -719,8 +1220,21 @@
               <w:pStyle w:val="Prrafodelista"/>
             </w:pPr>
             <w:r>
-              <w:t>-float[][] matrizTemporal</w:t>
-            </w:r>
+              <w:t>-</w:t>
+            </w:r>
+            <w:proofErr w:type="spellStart"/>
+            <w:r>
+              <w:t>float</w:t>
+            </w:r>
+            <w:proofErr w:type="spellEnd"/>
+            <w:r>
+              <w:t xml:space="preserve">[][] </w:t>
+            </w:r>
+            <w:proofErr w:type="spellStart"/>
+            <w:r>
+              <w:t>matrizTemporal</w:t>
+            </w:r>
+            <w:proofErr w:type="spellEnd"/>
           </w:p>
           <w:p/>
         </w:tc>
@@ -762,8 +1276,8 @@
 </file>
 
 <file path=word/numbering.xml><?xml version="1.0" encoding="utf-8"?>
-<w:numbering xmlns:ve="http://schemas.openxmlformats.org/markup-compatibility/2006" xmlns:o="urn:schemas-microsoft-com:office:office" xmlns:r="http://schemas.openxmlformats.org/officeDocument/2006/relationships" xmlns:m="http://schemas.openxmlformats.org/officeDocument/2006/math" xmlns:v="urn:schemas-microsoft-com:vml" xmlns:wp="http://schemas.openxmlformats.org/drawingml/2006/wordprocessingDrawing" xmlns:w10="urn:schemas-microsoft-com:office:word" xmlns:w="http://schemas.openxmlformats.org/wordprocessingml/2006/main" xmlns:wne="http://schemas.microsoft.com/office/word/2006/wordml">
-  <w:abstractNum w:abstractNumId="0">
+<w:numbering xmlns:wpc="http://schemas.microsoft.com/office/word/2010/wordprocessingCanvas" xmlns:cx="http://schemas.microsoft.com/office/drawing/2014/chartex" xmlns:cx1="http://schemas.microsoft.com/office/drawing/2015/9/8/chartex" xmlns:mc="http://schemas.openxmlformats.org/markup-compatibility/2006" xmlns:o="urn:schemas-microsoft-com:office:office" xmlns:r="http://schemas.openxmlformats.org/officeDocument/2006/relationships" xmlns:m="http://schemas.openxmlformats.org/officeDocument/2006/math" xmlns:v="urn:schemas-microsoft-com:vml" xmlns:wp14="http://schemas.microsoft.com/office/word/2010/wordprocessingDrawing" xmlns:wp="http://schemas.openxmlformats.org/drawingml/2006/wordprocessingDrawing" xmlns:w10="urn:schemas-microsoft-com:office:word" xmlns:w="http://schemas.openxmlformats.org/wordprocessingml/2006/main" xmlns:w14="http://schemas.microsoft.com/office/word/2010/wordml" xmlns:w15="http://schemas.microsoft.com/office/word/2012/wordml" xmlns:w16se="http://schemas.microsoft.com/office/word/2015/wordml/symex" xmlns:wpg="http://schemas.microsoft.com/office/word/2010/wordprocessingGroup" xmlns:wpi="http://schemas.microsoft.com/office/word/2010/wordprocessingInk" xmlns:wne="http://schemas.microsoft.com/office/word/2006/wordml" xmlns:wps="http://schemas.microsoft.com/office/word/2010/wordprocessingShape" mc:Ignorable="w14 w15 w16se wp14">
+  <w:abstractNum w:abstractNumId="0" w15:restartNumberingAfterBreak="0">
     <w:nsid w:val="24DE1406"/>
     <w:multiLevelType w:val="hybridMultilevel"/>
     <w:tmpl w:val="7580527C"/>
@@ -882,7 +1396,7 @@
 </file>
 
 <file path=word/styles.xml><?xml version="1.0" encoding="utf-8"?>
-<w:styles xmlns:r="http://schemas.openxmlformats.org/officeDocument/2006/relationships" xmlns:w="http://schemas.openxmlformats.org/wordprocessingml/2006/main">
+<w:styles xmlns:mc="http://schemas.openxmlformats.org/markup-compatibility/2006" xmlns:r="http://schemas.openxmlformats.org/officeDocument/2006/relationships" xmlns:w="http://schemas.openxmlformats.org/wordprocessingml/2006/main" xmlns:w14="http://schemas.microsoft.com/office/word/2010/wordml" xmlns:w15="http://schemas.microsoft.com/office/word/2012/wordml" xmlns:w16se="http://schemas.microsoft.com/office/word/2015/wordml/symex" mc:Ignorable="w14 w15 w16se">
   <w:docDefaults>
     <w:rPrDefault>
       <w:rPr>
@@ -899,144 +1413,378 @@
       </w:pPr>
     </w:pPrDefault>
   </w:docDefaults>
-  <w:latentStyles w:defLockedState="0" w:defUIPriority="99" w:defSemiHidden="1" w:defUnhideWhenUsed="1" w:defQFormat="0" w:count="267">
-    <w:lsdException w:name="Normal" w:semiHidden="0" w:uiPriority="0" w:unhideWhenUsed="0" w:qFormat="1"/>
-    <w:lsdException w:name="heading 1" w:semiHidden="0" w:uiPriority="9" w:unhideWhenUsed="0" w:qFormat="1"/>
-    <w:lsdException w:name="heading 2" w:uiPriority="9" w:qFormat="1"/>
-    <w:lsdException w:name="heading 3" w:uiPriority="9" w:qFormat="1"/>
-    <w:lsdException w:name="heading 4" w:uiPriority="9" w:qFormat="1"/>
-    <w:lsdException w:name="heading 5" w:uiPriority="9" w:qFormat="1"/>
-    <w:lsdException w:name="heading 6" w:uiPriority="9" w:qFormat="1"/>
-    <w:lsdException w:name="heading 7" w:uiPriority="9" w:qFormat="1"/>
-    <w:lsdException w:name="heading 8" w:uiPriority="9" w:qFormat="1"/>
-    <w:lsdException w:name="heading 9" w:uiPriority="9" w:qFormat="1"/>
-    <w:lsdException w:name="toc 1" w:uiPriority="39"/>
-    <w:lsdException w:name="toc 2" w:uiPriority="39"/>
-    <w:lsdException w:name="toc 3" w:uiPriority="39"/>
-    <w:lsdException w:name="toc 4" w:uiPriority="39"/>
-    <w:lsdException w:name="toc 5" w:uiPriority="39"/>
-    <w:lsdException w:name="toc 6" w:uiPriority="39"/>
-    <w:lsdException w:name="toc 7" w:uiPriority="39"/>
-    <w:lsdException w:name="toc 8" w:uiPriority="39"/>
-    <w:lsdException w:name="toc 9" w:uiPriority="39"/>
-    <w:lsdException w:name="caption" w:uiPriority="35" w:qFormat="1"/>
-    <w:lsdException w:name="Title" w:semiHidden="0" w:uiPriority="10" w:unhideWhenUsed="0" w:qFormat="1"/>
-    <w:lsdException w:name="Default Paragraph Font" w:uiPriority="1"/>
-    <w:lsdException w:name="Subtitle" w:semiHidden="0" w:uiPriority="11" w:unhideWhenUsed="0" w:qFormat="1"/>
-    <w:lsdException w:name="Strong" w:semiHidden="0" w:uiPriority="22" w:unhideWhenUsed="0" w:qFormat="1"/>
-    <w:lsdException w:name="Emphasis" w:semiHidden="0" w:uiPriority="20" w:unhideWhenUsed="0" w:qFormat="1"/>
-    <w:lsdException w:name="Table Grid" w:semiHidden="0" w:uiPriority="39" w:unhideWhenUsed="0"/>
-    <w:lsdException w:name="Placeholder Text" w:unhideWhenUsed="0"/>
-    <w:lsdException w:name="No Spacing" w:semiHidden="0" w:uiPriority="1" w:unhideWhenUsed="0" w:qFormat="1"/>
-    <w:lsdException w:name="Light Shading" w:semiHidden="0" w:uiPriority="60" w:unhideWhenUsed="0"/>
-    <w:lsdException w:name="Light List" w:semiHidden="0" w:uiPriority="61" w:unhideWhenUsed="0"/>
-    <w:lsdException w:name="Light Grid" w:semiHidden="0" w:uiPriority="62" w:unhideWhenUsed="0"/>
-    <w:lsdException w:name="Medium Shading 1" w:semiHidden="0" w:uiPriority="63" w:unhideWhenUsed="0"/>
-    <w:lsdException w:name="Medium Shading 2" w:semiHidden="0" w:uiPriority="64" w:unhideWhenUsed="0"/>
-    <w:lsdException w:name="Medium List 1" w:semiHidden="0" w:uiPriority="65" w:unhideWhenUsed="0"/>
-    <w:lsdException w:name="Medium List 2" w:semiHidden="0" w:uiPriority="66" w:unhideWhenUsed="0"/>
-    <w:lsdException w:name="Medium Grid 1" w:semiHidden="0" w:uiPriority="67" w:unhideWhenUsed="0"/>
-    <w:lsdException w:name="Medium Grid 2" w:semiHidden="0" w:uiPriority="68" w:unhideWhenUsed="0"/>
-    <w:lsdException w:name="Medium Grid 3" w:semiHidden="0" w:uiPriority="69" w:unhideWhenUsed="0"/>
-    <w:lsdException w:name="Dark List" w:semiHidden="0" w:uiPriority="70" w:unhideWhenUsed="0"/>
-    <w:lsdException w:name="Colorful Shading" w:semiHidden="0" w:uiPriority="71" w:unhideWhenUsed="0"/>
-    <w:lsdException w:name="Colorful List" w:semiHidden="0" w:uiPriority="72" w:unhideWhenUsed="0"/>
-    <w:lsdException w:name="Colorful Grid" w:semiHidden="0" w:uiPriority="73" w:unhideWhenUsed="0"/>
-    <w:lsdException w:name="Light Shading Accent 1" w:semiHidden="0" w:uiPriority="60" w:unhideWhenUsed="0"/>
-    <w:lsdException w:name="Light List Accent 1" w:semiHidden="0" w:uiPriority="61" w:unhideWhenUsed="0"/>
-    <w:lsdException w:name="Light Grid Accent 1" w:semiHidden="0" w:uiPriority="62" w:unhideWhenUsed="0"/>
-    <w:lsdException w:name="Medium Shading 1 Accent 1" w:semiHidden="0" w:uiPriority="63" w:unhideWhenUsed="0"/>
-    <w:lsdException w:name="Medium Shading 2 Accent 1" w:semiHidden="0" w:uiPriority="64" w:unhideWhenUsed="0"/>
-    <w:lsdException w:name="Medium List 1 Accent 1" w:semiHidden="0" w:uiPriority="65" w:unhideWhenUsed="0"/>
-    <w:lsdException w:name="Revision" w:unhideWhenUsed="0"/>
-    <w:lsdException w:name="List Paragraph" w:semiHidden="0" w:uiPriority="34" w:unhideWhenUsed="0" w:qFormat="1"/>
-    <w:lsdException w:name="Quote" w:semiHidden="0" w:uiPriority="29" w:unhideWhenUsed="0" w:qFormat="1"/>
-    <w:lsdException w:name="Intense Quote" w:semiHidden="0" w:uiPriority="30" w:unhideWhenUsed="0" w:qFormat="1"/>
-    <w:lsdException w:name="Medium List 2 Accent 1" w:semiHidden="0" w:uiPriority="66" w:unhideWhenUsed="0"/>
-    <w:lsdException w:name="Medium Grid 1 Accent 1" w:semiHidden="0" w:uiPriority="67" w:unhideWhenUsed="0"/>
-    <w:lsdException w:name="Medium Grid 2 Accent 1" w:semiHidden="0" w:uiPriority="68" w:unhideWhenUsed="0"/>
-    <w:lsdException w:name="Medium Grid 3 Accent 1" w:semiHidden="0" w:uiPriority="69" w:unhideWhenUsed="0"/>
-    <w:lsdException w:name="Dark List Accent 1" w:semiHidden="0" w:uiPriority="70" w:unhideWhenUsed="0"/>
-    <w:lsdException w:name="Colorful Shading Accent 1" w:semiHidden="0" w:uiPriority="71" w:unhideWhenUsed="0"/>
-    <w:lsdException w:name="Colorful List Accent 1" w:semiHidden="0" w:uiPriority="72" w:unhideWhenUsed="0"/>
-    <w:lsdException w:name="Colorful Grid Accent 1" w:semiHidden="0" w:uiPriority="73" w:unhideWhenUsed="0"/>
-    <w:lsdException w:name="Light Shading Accent 2" w:semiHidden="0" w:uiPriority="60" w:unhideWhenUsed="0"/>
-    <w:lsdException w:name="Light List Accent 2" w:semiHidden="0" w:uiPriority="61" w:unhideWhenUsed="0"/>
-    <w:lsdException w:name="Light Grid Accent 2" w:semiHidden="0" w:uiPriority="62" w:unhideWhenUsed="0"/>
-    <w:lsdException w:name="Medium Shading 1 Accent 2" w:semiHidden="0" w:uiPriority="63" w:unhideWhenUsed="0"/>
-    <w:lsdException w:name="Medium Shading 2 Accent 2" w:semiHidden="0" w:uiPriority="64" w:unhideWhenUsed="0"/>
-    <w:lsdException w:name="Medium List 1 Accent 2" w:semiHidden="0" w:uiPriority="65" w:unhideWhenUsed="0"/>
-    <w:lsdException w:name="Medium List 2 Accent 2" w:semiHidden="0" w:uiPriority="66" w:unhideWhenUsed="0"/>
-    <w:lsdException w:name="Medium Grid 1 Accent 2" w:semiHidden="0" w:uiPriority="67" w:unhideWhenUsed="0"/>
-    <w:lsdException w:name="Medium Grid 2 Accent 2" w:semiHidden="0" w:uiPriority="68" w:unhideWhenUsed="0"/>
-    <w:lsdException w:name="Medium Grid 3 Accent 2" w:semiHidden="0" w:uiPriority="69" w:unhideWhenUsed="0"/>
-    <w:lsdException w:name="Dark List Accent 2" w:semiHidden="0" w:uiPriority="70" w:unhideWhenUsed="0"/>
-    <w:lsdException w:name="Colorful Shading Accent 2" w:semiHidden="0" w:uiPriority="71" w:unhideWhenUsed="0"/>
-    <w:lsdException w:name="Colorful List Accent 2" w:semiHidden="0" w:uiPriority="72" w:unhideWhenUsed="0"/>
-    <w:lsdException w:name="Colorful Grid Accent 2" w:semiHidden="0" w:uiPriority="73" w:unhideWhenUsed="0"/>
-    <w:lsdException w:name="Light Shading Accent 3" w:semiHidden="0" w:uiPriority="60" w:unhideWhenUsed="0"/>
-    <w:lsdException w:name="Light List Accent 3" w:semiHidden="0" w:uiPriority="61" w:unhideWhenUsed="0"/>
-    <w:lsdException w:name="Light Grid Accent 3" w:semiHidden="0" w:uiPriority="62" w:unhideWhenUsed="0"/>
-    <w:lsdException w:name="Medium Shading 1 Accent 3" w:semiHidden="0" w:uiPriority="63" w:unhideWhenUsed="0"/>
-    <w:lsdException w:name="Medium Shading 2 Accent 3" w:semiHidden="0" w:uiPriority="64" w:unhideWhenUsed="0"/>
-    <w:lsdException w:name="Medium List 1 Accent 3" w:semiHidden="0" w:uiPriority="65" w:unhideWhenUsed="0"/>
-    <w:lsdException w:name="Medium List 2 Accent 3" w:semiHidden="0" w:uiPriority="66" w:unhideWhenUsed="0"/>
-    <w:lsdException w:name="Medium Grid 1 Accent 3" w:semiHidden="0" w:uiPriority="67" w:unhideWhenUsed="0"/>
-    <w:lsdException w:name="Medium Grid 2 Accent 3" w:semiHidden="0" w:uiPriority="68" w:unhideWhenUsed="0"/>
-    <w:lsdException w:name="Medium Grid 3 Accent 3" w:semiHidden="0" w:uiPriority="69" w:unhideWhenUsed="0"/>
-    <w:lsdException w:name="Dark List Accent 3" w:semiHidden="0" w:uiPriority="70" w:unhideWhenUsed="0"/>
-    <w:lsdException w:name="Colorful Shading Accent 3" w:semiHidden="0" w:uiPriority="71" w:unhideWhenUsed="0"/>
-    <w:lsdException w:name="Colorful List Accent 3" w:semiHidden="0" w:uiPriority="72" w:unhideWhenUsed="0"/>
-    <w:lsdException w:name="Colorful Grid Accent 3" w:semiHidden="0" w:uiPriority="73" w:unhideWhenUsed="0"/>
-    <w:lsdException w:name="Light Shading Accent 4" w:semiHidden="0" w:uiPriority="60" w:unhideWhenUsed="0"/>
-    <w:lsdException w:name="Light List Accent 4" w:semiHidden="0" w:uiPriority="61" w:unhideWhenUsed="0"/>
-    <w:lsdException w:name="Light Grid Accent 4" w:semiHidden="0" w:uiPriority="62" w:unhideWhenUsed="0"/>
-    <w:lsdException w:name="Medium Shading 1 Accent 4" w:semiHidden="0" w:uiPriority="63" w:unhideWhenUsed="0"/>
-    <w:lsdException w:name="Medium Shading 2 Accent 4" w:semiHidden="0" w:uiPriority="64" w:unhideWhenUsed="0"/>
-    <w:lsdException w:name="Medium List 1 Accent 4" w:semiHidden="0" w:uiPriority="65" w:unhideWhenUsed="0"/>
-    <w:lsdException w:name="Medium List 2 Accent 4" w:semiHidden="0" w:uiPriority="66" w:unhideWhenUsed="0"/>
-    <w:lsdException w:name="Medium Grid 1 Accent 4" w:semiHidden="0" w:uiPriority="67" w:unhideWhenUsed="0"/>
-    <w:lsdException w:name="Medium Grid 2 Accent 4" w:semiHidden="0" w:uiPriority="68" w:unhideWhenUsed="0"/>
-    <w:lsdException w:name="Medium Grid 3 Accent 4" w:semiHidden="0" w:uiPriority="69" w:unhideWhenUsed="0"/>
-    <w:lsdException w:name="Dark List Accent 4" w:semiHidden="0" w:uiPriority="70" w:unhideWhenUsed="0"/>
-    <w:lsdException w:name="Colorful Shading Accent 4" w:semiHidden="0" w:uiPriority="71" w:unhideWhenUsed="0"/>
-    <w:lsdException w:name="Colorful List Accent 4" w:semiHidden="0" w:uiPriority="72" w:unhideWhenUsed="0"/>
-    <w:lsdException w:name="Colorful Grid Accent 4" w:semiHidden="0" w:uiPriority="73" w:unhideWhenUsed="0"/>
-    <w:lsdException w:name="Light Shading Accent 5" w:semiHidden="0" w:uiPriority="60" w:unhideWhenUsed="0"/>
-    <w:lsdException w:name="Light List Accent 5" w:semiHidden="0" w:uiPriority="61" w:unhideWhenUsed="0"/>
-    <w:lsdException w:name="Light Grid Accent 5" w:semiHidden="0" w:uiPriority="62" w:unhideWhenUsed="0"/>
-    <w:lsdException w:name="Medium Shading 1 Accent 5" w:semiHidden="0" w:uiPriority="63" w:unhideWhenUsed="0"/>
-    <w:lsdException w:name="Medium Shading 2 Accent 5" w:semiHidden="0" w:uiPriority="64" w:unhideWhenUsed="0"/>
-    <w:lsdException w:name="Medium List 1 Accent 5" w:semiHidden="0" w:uiPriority="65" w:unhideWhenUsed="0"/>
-    <w:lsdException w:name="Medium List 2 Accent 5" w:semiHidden="0" w:uiPriority="66" w:unhideWhenUsed="0"/>
-    <w:lsdException w:name="Medium Grid 1 Accent 5" w:semiHidden="0" w:uiPriority="67" w:unhideWhenUsed="0"/>
-    <w:lsdException w:name="Medium Grid 2 Accent 5" w:semiHidden="0" w:uiPriority="68" w:unhideWhenUsed="0"/>
-    <w:lsdException w:name="Medium Grid 3 Accent 5" w:semiHidden="0" w:uiPriority="69" w:unhideWhenUsed="0"/>
-    <w:lsdException w:name="Dark List Accent 5" w:semiHidden="0" w:uiPriority="70" w:unhideWhenUsed="0"/>
-    <w:lsdException w:name="Colorful Shading Accent 5" w:semiHidden="0" w:uiPriority="71" w:unhideWhenUsed="0"/>
-    <w:lsdException w:name="Colorful List Accent 5" w:semiHidden="0" w:uiPriority="72" w:unhideWhenUsed="0"/>
-    <w:lsdException w:name="Colorful Grid Accent 5" w:semiHidden="0" w:uiPriority="73" w:unhideWhenUsed="0"/>
-    <w:lsdException w:name="Light Shading Accent 6" w:semiHidden="0" w:uiPriority="60" w:unhideWhenUsed="0"/>
-    <w:lsdException w:name="Light List Accent 6" w:semiHidden="0" w:uiPriority="61" w:unhideWhenUsed="0"/>
-    <w:lsdException w:name="Light Grid Accent 6" w:semiHidden="0" w:uiPriority="62" w:unhideWhenUsed="0"/>
-    <w:lsdException w:name="Medium Shading 1 Accent 6" w:semiHidden="0" w:uiPriority="63" w:unhideWhenUsed="0"/>
-    <w:lsdException w:name="Medium Shading 2 Accent 6" w:semiHidden="0" w:uiPriority="64" w:unhideWhenUsed="0"/>
-    <w:lsdException w:name="Medium List 1 Accent 6" w:semiHidden="0" w:uiPriority="65" w:unhideWhenUsed="0"/>
-    <w:lsdException w:name="Medium List 2 Accent 6" w:semiHidden="0" w:uiPriority="66" w:unhideWhenUsed="0"/>
-    <w:lsdException w:name="Medium Grid 1 Accent 6" w:semiHidden="0" w:uiPriority="67" w:unhideWhenUsed="0"/>
-    <w:lsdException w:name="Medium Grid 2 Accent 6" w:semiHidden="0" w:uiPriority="68" w:unhideWhenUsed="0"/>
-    <w:lsdException w:name="Medium Grid 3 Accent 6" w:semiHidden="0" w:uiPriority="69" w:unhideWhenUsed="0"/>
-    <w:lsdException w:name="Dark List Accent 6" w:semiHidden="0" w:uiPriority="70" w:unhideWhenUsed="0"/>
-    <w:lsdException w:name="Colorful Shading Accent 6" w:semiHidden="0" w:uiPriority="71" w:unhideWhenUsed="0"/>
-    <w:lsdException w:name="Colorful List Accent 6" w:semiHidden="0" w:uiPriority="72" w:unhideWhenUsed="0"/>
-    <w:lsdException w:name="Colorful Grid Accent 6" w:semiHidden="0" w:uiPriority="73" w:unhideWhenUsed="0"/>
-    <w:lsdException w:name="Subtle Emphasis" w:semiHidden="0" w:uiPriority="19" w:unhideWhenUsed="0" w:qFormat="1"/>
-    <w:lsdException w:name="Intense Emphasis" w:semiHidden="0" w:uiPriority="21" w:unhideWhenUsed="0" w:qFormat="1"/>
-    <w:lsdException w:name="Subtle Reference" w:semiHidden="0" w:uiPriority="31" w:unhideWhenUsed="0" w:qFormat="1"/>
-    <w:lsdException w:name="Intense Reference" w:semiHidden="0" w:uiPriority="32" w:unhideWhenUsed="0" w:qFormat="1"/>
-    <w:lsdException w:name="Book Title" w:semiHidden="0" w:uiPriority="33" w:unhideWhenUsed="0" w:qFormat="1"/>
-    <w:lsdException w:name="Bibliography" w:uiPriority="37"/>
-    <w:lsdException w:name="TOC Heading" w:uiPriority="39" w:qFormat="1"/>
+  <w:latentStyles w:defLockedState="0" w:defUIPriority="99" w:defSemiHidden="0" w:defUnhideWhenUsed="0" w:defQFormat="0" w:count="371">
+    <w:lsdException w:name="Normal" w:uiPriority="0" w:qFormat="1"/>
+    <w:lsdException w:name="heading 1" w:uiPriority="9" w:qFormat="1"/>
+    <w:lsdException w:name="heading 2" w:semiHidden="1" w:uiPriority="9" w:unhideWhenUsed="1" w:qFormat="1"/>
+    <w:lsdException w:name="heading 3" w:semiHidden="1" w:uiPriority="9" w:unhideWhenUsed="1" w:qFormat="1"/>
+    <w:lsdException w:name="heading 4" w:semiHidden="1" w:uiPriority="9" w:unhideWhenUsed="1" w:qFormat="1"/>
+    <w:lsdException w:name="heading 5" w:semiHidden="1" w:uiPriority="9" w:unhideWhenUsed="1" w:qFormat="1"/>
+    <w:lsdException w:name="heading 6" w:semiHidden="1" w:uiPriority="9" w:unhideWhenUsed="1" w:qFormat="1"/>
+    <w:lsdException w:name="heading 7" w:semiHidden="1" w:uiPriority="9" w:unhideWhenUsed="1" w:qFormat="1"/>
+    <w:lsdException w:name="heading 8" w:semiHidden="1" w:uiPriority="9" w:unhideWhenUsed="1" w:qFormat="1"/>
+    <w:lsdException w:name="heading 9" w:semiHidden="1" w:uiPriority="9" w:unhideWhenUsed="1" w:qFormat="1"/>
+    <w:lsdException w:name="index 1" w:semiHidden="1" w:unhideWhenUsed="1"/>
+    <w:lsdException w:name="index 2" w:semiHidden="1" w:unhideWhenUsed="1"/>
+    <w:lsdException w:name="index 3" w:semiHidden="1" w:unhideWhenUsed="1"/>
+    <w:lsdException w:name="index 4" w:semiHidden="1" w:unhideWhenUsed="1"/>
+    <w:lsdException w:name="index 5" w:semiHidden="1" w:unhideWhenUsed="1"/>
+    <w:lsdException w:name="index 6" w:semiHidden="1" w:unhideWhenUsed="1"/>
+    <w:lsdException w:name="index 7" w:semiHidden="1" w:unhideWhenUsed="1"/>
+    <w:lsdException w:name="index 8" w:semiHidden="1" w:unhideWhenUsed="1"/>
+    <w:lsdException w:name="index 9" w:semiHidden="1" w:unhideWhenUsed="1"/>
+    <w:lsdException w:name="toc 1" w:semiHidden="1" w:uiPriority="39" w:unhideWhenUsed="1"/>
+    <w:lsdException w:name="toc 2" w:semiHidden="1" w:uiPriority="39" w:unhideWhenUsed="1"/>
+    <w:lsdException w:name="toc 3" w:semiHidden="1" w:uiPriority="39" w:unhideWhenUsed="1"/>
+    <w:lsdException w:name="toc 4" w:semiHidden="1" w:uiPriority="39" w:unhideWhenUsed="1"/>
+    <w:lsdException w:name="toc 5" w:semiHidden="1" w:uiPriority="39" w:unhideWhenUsed="1"/>
+    <w:lsdException w:name="toc 6" w:semiHidden="1" w:uiPriority="39" w:unhideWhenUsed="1"/>
+    <w:lsdException w:name="toc 7" w:semiHidden="1" w:uiPriority="39" w:unhideWhenUsed="1"/>
+    <w:lsdException w:name="toc 8" w:semiHidden="1" w:uiPriority="39" w:unhideWhenUsed="1"/>
+    <w:lsdException w:name="toc 9" w:semiHidden="1" w:uiPriority="39" w:unhideWhenUsed="1"/>
+    <w:lsdException w:name="Normal Indent" w:semiHidden="1" w:unhideWhenUsed="1"/>
+    <w:lsdException w:name="footnote text" w:semiHidden="1" w:unhideWhenUsed="1"/>
+    <w:lsdException w:name="annotation text" w:semiHidden="1" w:unhideWhenUsed="1"/>
+    <w:lsdException w:name="header" w:semiHidden="1" w:unhideWhenUsed="1"/>
+    <w:lsdException w:name="footer" w:semiHidden="1" w:unhideWhenUsed="1"/>
+    <w:lsdException w:name="index heading" w:semiHidden="1" w:unhideWhenUsed="1"/>
+    <w:lsdException w:name="caption" w:semiHidden="1" w:uiPriority="35" w:unhideWhenUsed="1" w:qFormat="1"/>
+    <w:lsdException w:name="table of figures" w:semiHidden="1" w:unhideWhenUsed="1"/>
+    <w:lsdException w:name="envelope address" w:semiHidden="1" w:unhideWhenUsed="1"/>
+    <w:lsdException w:name="envelope return" w:semiHidden="1" w:unhideWhenUsed="1"/>
+    <w:lsdException w:name="footnote reference" w:semiHidden="1" w:unhideWhenUsed="1"/>
+    <w:lsdException w:name="annotation reference" w:semiHidden="1" w:unhideWhenUsed="1"/>
+    <w:lsdException w:name="line number" w:semiHidden="1" w:unhideWhenUsed="1"/>
+    <w:lsdException w:name="page number" w:semiHidden="1" w:unhideWhenUsed="1"/>
+    <w:lsdException w:name="endnote reference" w:semiHidden="1" w:unhideWhenUsed="1"/>
+    <w:lsdException w:name="endnote text" w:semiHidden="1" w:unhideWhenUsed="1"/>
+    <w:lsdException w:name="table of authorities" w:semiHidden="1" w:unhideWhenUsed="1"/>
+    <w:lsdException w:name="macro" w:semiHidden="1" w:unhideWhenUsed="1"/>
+    <w:lsdException w:name="toa heading" w:semiHidden="1" w:unhideWhenUsed="1"/>
+    <w:lsdException w:name="List" w:semiHidden="1" w:unhideWhenUsed="1"/>
+    <w:lsdException w:name="List Bullet" w:semiHidden="1" w:unhideWhenUsed="1"/>
+    <w:lsdException w:name="List Number" w:semiHidden="1" w:unhideWhenUsed="1"/>
+    <w:lsdException w:name="List 2" w:semiHidden="1" w:unhideWhenUsed="1"/>
+    <w:lsdException w:name="List 3" w:semiHidden="1" w:unhideWhenUsed="1"/>
+    <w:lsdException w:name="List 4" w:semiHidden="1" w:unhideWhenUsed="1"/>
+    <w:lsdException w:name="List 5" w:semiHidden="1" w:unhideWhenUsed="1"/>
+    <w:lsdException w:name="List Bullet 2" w:semiHidden="1" w:unhideWhenUsed="1"/>
+    <w:lsdException w:name="List Bullet 3" w:semiHidden="1" w:unhideWhenUsed="1"/>
+    <w:lsdException w:name="List Bullet 4" w:semiHidden="1" w:unhideWhenUsed="1"/>
+    <w:lsdException w:name="List Bullet 5" w:semiHidden="1" w:unhideWhenUsed="1"/>
+    <w:lsdException w:name="List Number 2" w:semiHidden="1" w:unhideWhenUsed="1"/>
+    <w:lsdException w:name="List Number 3" w:semiHidden="1" w:unhideWhenUsed="1"/>
+    <w:lsdException w:name="List Number 4" w:semiHidden="1" w:unhideWhenUsed="1"/>
+    <w:lsdException w:name="List Number 5" w:semiHidden="1" w:unhideWhenUsed="1"/>
+    <w:lsdException w:name="Title" w:uiPriority="10" w:qFormat="1"/>
+    <w:lsdException w:name="Closing" w:semiHidden="1" w:unhideWhenUsed="1"/>
+    <w:lsdException w:name="Signature" w:semiHidden="1" w:unhideWhenUsed="1"/>
+    <w:lsdException w:name="Default Paragraph Font" w:semiHidden="1" w:uiPriority="1" w:unhideWhenUsed="1"/>
+    <w:lsdException w:name="Body Text" w:semiHidden="1" w:unhideWhenUsed="1"/>
+    <w:lsdException w:name="Body Text Indent" w:semiHidden="1" w:unhideWhenUsed="1"/>
+    <w:lsdException w:name="List Continue" w:semiHidden="1" w:unhideWhenUsed="1"/>
+    <w:lsdException w:name="List Continue 2" w:semiHidden="1" w:unhideWhenUsed="1"/>
+    <w:lsdException w:name="List Continue 3" w:semiHidden="1" w:unhideWhenUsed="1"/>
+    <w:lsdException w:name="List Continue 4" w:semiHidden="1" w:unhideWhenUsed="1"/>
+    <w:lsdException w:name="List Continue 5" w:semiHidden="1" w:unhideWhenUsed="1"/>
+    <w:lsdException w:name="Message Header" w:semiHidden="1" w:unhideWhenUsed="1"/>
+    <w:lsdException w:name="Subtitle" w:uiPriority="11" w:qFormat="1"/>
+    <w:lsdException w:name="Salutation" w:semiHidden="1" w:unhideWhenUsed="1"/>
+    <w:lsdException w:name="Date" w:semiHidden="1" w:unhideWhenUsed="1"/>
+    <w:lsdException w:name="Body Text First Indent" w:semiHidden="1" w:unhideWhenUsed="1"/>
+    <w:lsdException w:name="Body Text First Indent 2" w:semiHidden="1" w:unhideWhenUsed="1"/>
+    <w:lsdException w:name="Note Heading" w:semiHidden="1" w:unhideWhenUsed="1"/>
+    <w:lsdException w:name="Body Text 2" w:semiHidden="1" w:unhideWhenUsed="1"/>
+    <w:lsdException w:name="Body Text 3" w:semiHidden="1" w:unhideWhenUsed="1"/>
+    <w:lsdException w:name="Body Text Indent 2" w:semiHidden="1" w:unhideWhenUsed="1"/>
+    <w:lsdException w:name="Body Text Indent 3" w:semiHidden="1" w:unhideWhenUsed="1"/>
+    <w:lsdException w:name="Block Text" w:semiHidden="1" w:unhideWhenUsed="1"/>
+    <w:lsdException w:name="Hyperlink" w:semiHidden="1" w:unhideWhenUsed="1"/>
+    <w:lsdException w:name="FollowedHyperlink" w:semiHidden="1" w:unhideWhenUsed="1"/>
+    <w:lsdException w:name="Strong" w:uiPriority="22" w:qFormat="1"/>
+    <w:lsdException w:name="Emphasis" w:uiPriority="20" w:qFormat="1"/>
+    <w:lsdException w:name="Document Map" w:semiHidden="1" w:unhideWhenUsed="1"/>
+    <w:lsdException w:name="Plain Text" w:semiHidden="1" w:unhideWhenUsed="1"/>
+    <w:lsdException w:name="E-mail Signature" w:semiHidden="1" w:unhideWhenUsed="1"/>
+    <w:lsdException w:name="HTML Top of Form" w:semiHidden="1" w:unhideWhenUsed="1"/>
+    <w:lsdException w:name="HTML Bottom of Form" w:semiHidden="1" w:unhideWhenUsed="1"/>
+    <w:lsdException w:name="Normal (Web)" w:semiHidden="1" w:unhideWhenUsed="1"/>
+    <w:lsdException w:name="HTML Acronym" w:semiHidden="1" w:unhideWhenUsed="1"/>
+    <w:lsdException w:name="HTML Address" w:semiHidden="1" w:unhideWhenUsed="1"/>
+    <w:lsdException w:name="HTML Cite" w:semiHidden="1" w:unhideWhenUsed="1"/>
+    <w:lsdException w:name="HTML Code" w:semiHidden="1" w:unhideWhenUsed="1"/>
+    <w:lsdException w:name="HTML Definition" w:semiHidden="1" w:unhideWhenUsed="1"/>
+    <w:lsdException w:name="HTML Keyboard" w:semiHidden="1" w:unhideWhenUsed="1"/>
+    <w:lsdException w:name="HTML Preformatted" w:semiHidden="1" w:unhideWhenUsed="1"/>
+    <w:lsdException w:name="HTML Sample" w:semiHidden="1" w:unhideWhenUsed="1"/>
+    <w:lsdException w:name="HTML Typewriter" w:semiHidden="1" w:unhideWhenUsed="1"/>
+    <w:lsdException w:name="HTML Variable" w:semiHidden="1" w:unhideWhenUsed="1"/>
+    <w:lsdException w:name="Normal Table" w:semiHidden="1" w:unhideWhenUsed="1"/>
+    <w:lsdException w:name="annotation subject" w:semiHidden="1" w:unhideWhenUsed="1"/>
+    <w:lsdException w:name="No List" w:semiHidden="1" w:unhideWhenUsed="1"/>
+    <w:lsdException w:name="Outline List 1" w:semiHidden="1" w:unhideWhenUsed="1"/>
+    <w:lsdException w:name="Outline List 2" w:semiHidden="1" w:unhideWhenUsed="1"/>
+    <w:lsdException w:name="Outline List 3" w:semiHidden="1" w:unhideWhenUsed="1"/>
+    <w:lsdException w:name="Table Simple 1" w:semiHidden="1" w:unhideWhenUsed="1"/>
+    <w:lsdException w:name="Table Simple 2" w:semiHidden="1" w:unhideWhenUsed="1"/>
+    <w:lsdException w:name="Table Simple 3" w:semiHidden="1" w:unhideWhenUsed="1"/>
+    <w:lsdException w:name="Table Classic 1" w:semiHidden="1" w:unhideWhenUsed="1"/>
+    <w:lsdException w:name="Table Classic 2" w:semiHidden="1" w:unhideWhenUsed="1"/>
+    <w:lsdException w:name="Table Classic 3" w:semiHidden="1" w:unhideWhenUsed="1"/>
+    <w:lsdException w:name="Table Classic 4" w:semiHidden="1" w:unhideWhenUsed="1"/>
+    <w:lsdException w:name="Table Colorful 1" w:semiHidden="1" w:unhideWhenUsed="1"/>
+    <w:lsdException w:name="Table Colorful 2" w:semiHidden="1" w:unhideWhenUsed="1"/>
+    <w:lsdException w:name="Table Colorful 3" w:semiHidden="1" w:unhideWhenUsed="1"/>
+    <w:lsdException w:name="Table Columns 1" w:semiHidden="1" w:unhideWhenUsed="1"/>
+    <w:lsdException w:name="Table Columns 2" w:semiHidden="1" w:unhideWhenUsed="1"/>
+    <w:lsdException w:name="Table Columns 3" w:semiHidden="1" w:unhideWhenUsed="1"/>
+    <w:lsdException w:name="Table Columns 4" w:semiHidden="1" w:unhideWhenUsed="1"/>
+    <w:lsdException w:name="Table Columns 5" w:semiHidden="1" w:unhideWhenUsed="1"/>
+    <w:lsdException w:name="Table Grid 1" w:semiHidden="1" w:unhideWhenUsed="1"/>
+    <w:lsdException w:name="Table Grid 2" w:semiHidden="1" w:unhideWhenUsed="1"/>
+    <w:lsdException w:name="Table Grid 3" w:semiHidden="1" w:unhideWhenUsed="1"/>
+    <w:lsdException w:name="Table Grid 4" w:semiHidden="1" w:unhideWhenUsed="1"/>
+    <w:lsdException w:name="Table Grid 5" w:semiHidden="1" w:unhideWhenUsed="1"/>
+    <w:lsdException w:name="Table Grid 6" w:semiHidden="1" w:unhideWhenUsed="1"/>
+    <w:lsdException w:name="Table Grid 7" w:semiHidden="1" w:unhideWhenUsed="1"/>
+    <w:lsdException w:name="Table Grid 8" w:semiHidden="1" w:unhideWhenUsed="1"/>
+    <w:lsdException w:name="Table List 1" w:semiHidden="1" w:unhideWhenUsed="1"/>
+    <w:lsdException w:name="Table List 2" w:semiHidden="1" w:unhideWhenUsed="1"/>
+    <w:lsdException w:name="Table List 3" w:semiHidden="1" w:unhideWhenUsed="1"/>
+    <w:lsdException w:name="Table List 4" w:semiHidden="1" w:unhideWhenUsed="1"/>
+    <w:lsdException w:name="Table List 5" w:semiHidden="1" w:unhideWhenUsed="1"/>
+    <w:lsdException w:name="Table List 6" w:semiHidden="1" w:unhideWhenUsed="1"/>
+    <w:lsdException w:name="Table List 7" w:semiHidden="1" w:unhideWhenUsed="1"/>
+    <w:lsdException w:name="Table List 8" w:semiHidden="1" w:unhideWhenUsed="1"/>
+    <w:lsdException w:name="Table 3D effects 1" w:semiHidden="1" w:unhideWhenUsed="1"/>
+    <w:lsdException w:name="Table 3D effects 2" w:semiHidden="1" w:unhideWhenUsed="1"/>
+    <w:lsdException w:name="Table 3D effects 3" w:semiHidden="1" w:unhideWhenUsed="1"/>
+    <w:lsdException w:name="Table Contemporary" w:semiHidden="1" w:unhideWhenUsed="1"/>
+    <w:lsdException w:name="Table Elegant" w:semiHidden="1" w:unhideWhenUsed="1"/>
+    <w:lsdException w:name="Table Professional" w:semiHidden="1" w:unhideWhenUsed="1"/>
+    <w:lsdException w:name="Table Subtle 1" w:semiHidden="1" w:unhideWhenUsed="1"/>
+    <w:lsdException w:name="Table Subtle 2" w:semiHidden="1" w:unhideWhenUsed="1"/>
+    <w:lsdException w:name="Table Web 1" w:semiHidden="1" w:unhideWhenUsed="1"/>
+    <w:lsdException w:name="Table Web 2" w:semiHidden="1" w:unhideWhenUsed="1"/>
+    <w:lsdException w:name="Table Web 3" w:semiHidden="1" w:unhideWhenUsed="1"/>
+    <w:lsdException w:name="Balloon Text" w:semiHidden="1" w:unhideWhenUsed="1"/>
+    <w:lsdException w:name="Table Grid" w:uiPriority="39"/>
+    <w:lsdException w:name="Table Theme" w:semiHidden="1" w:unhideWhenUsed="1"/>
+    <w:lsdException w:name="Placeholder Text" w:semiHidden="1"/>
+    <w:lsdException w:name="No Spacing" w:uiPriority="1" w:qFormat="1"/>
+    <w:lsdException w:name="Light Shading" w:uiPriority="60"/>
+    <w:lsdException w:name="Light List" w:uiPriority="61"/>
+    <w:lsdException w:name="Light Grid" w:uiPriority="62"/>
+    <w:lsdException w:name="Medium Shading 1" w:uiPriority="63"/>
+    <w:lsdException w:name="Medium Shading 2" w:uiPriority="64"/>
+    <w:lsdException w:name="Medium List 1" w:uiPriority="65"/>
+    <w:lsdException w:name="Medium List 2" w:uiPriority="66"/>
+    <w:lsdException w:name="Medium Grid 1" w:uiPriority="67"/>
+    <w:lsdException w:name="Medium Grid 2" w:uiPriority="68"/>
+    <w:lsdException w:name="Medium Grid 3" w:uiPriority="69"/>
+    <w:lsdException w:name="Dark List" w:uiPriority="70"/>
+    <w:lsdException w:name="Colorful Shading" w:uiPriority="71"/>
+    <w:lsdException w:name="Colorful List" w:uiPriority="72"/>
+    <w:lsdException w:name="Colorful Grid" w:uiPriority="73"/>
+    <w:lsdException w:name="Light Shading Accent 1" w:uiPriority="60"/>
+    <w:lsdException w:name="Light List Accent 1" w:uiPriority="61"/>
+    <w:lsdException w:name="Light Grid Accent 1" w:uiPriority="62"/>
+    <w:lsdException w:name="Medium Shading 1 Accent 1" w:uiPriority="63"/>
+    <w:lsdException w:name="Medium Shading 2 Accent 1" w:uiPriority="64"/>
+    <w:lsdException w:name="Medium List 1 Accent 1" w:uiPriority="65"/>
+    <w:lsdException w:name="Revision" w:semiHidden="1"/>
+    <w:lsdException w:name="List Paragraph" w:uiPriority="34" w:qFormat="1"/>
+    <w:lsdException w:name="Quote" w:uiPriority="29" w:qFormat="1"/>
+    <w:lsdException w:name="Intense Quote" w:uiPriority="30" w:qFormat="1"/>
+    <w:lsdException w:name="Medium List 2 Accent 1" w:uiPriority="66"/>
+    <w:lsdException w:name="Medium Grid 1 Accent 1" w:uiPriority="67"/>
+    <w:lsdException w:name="Medium Grid 2 Accent 1" w:uiPriority="68"/>
+    <w:lsdException w:name="Medium Grid 3 Accent 1" w:uiPriority="69"/>
+    <w:lsdException w:name="Dark List Accent 1" w:uiPriority="70"/>
+    <w:lsdException w:name="Colorful Shading Accent 1" w:uiPriority="71"/>
+    <w:lsdException w:name="Colorful List Accent 1" w:uiPriority="72"/>
+    <w:lsdException w:name="Colorful Grid Accent 1" w:uiPriority="73"/>
+    <w:lsdException w:name="Light Shading Accent 2" w:uiPriority="60"/>
+    <w:lsdException w:name="Light List Accent 2" w:uiPriority="61"/>
+    <w:lsdException w:name="Light Grid Accent 2" w:uiPriority="62"/>
+    <w:lsdException w:name="Medium Shading 1 Accent 2" w:uiPriority="63"/>
+    <w:lsdException w:name="Medium Shading 2 Accent 2" w:uiPriority="64"/>
+    <w:lsdException w:name="Medium List 1 Accent 2" w:uiPriority="65"/>
+    <w:lsdException w:name="Medium List 2 Accent 2" w:uiPriority="66"/>
+    <w:lsdException w:name="Medium Grid 1 Accent 2" w:uiPriority="67"/>
+    <w:lsdException w:name="Medium Grid 2 Accent 2" w:uiPriority="68"/>
+    <w:lsdException w:name="Medium Grid 3 Accent 2" w:uiPriority="69"/>
+    <w:lsdException w:name="Dark List Accent 2" w:uiPriority="70"/>
+    <w:lsdException w:name="Colorful Shading Accent 2" w:uiPriority="71"/>
+    <w:lsdException w:name="Colorful List Accent 2" w:uiPriority="72"/>
+    <w:lsdException w:name="Colorful Grid Accent 2" w:uiPriority="73"/>
+    <w:lsdException w:name="Light Shading Accent 3" w:uiPriority="60"/>
+    <w:lsdException w:name="Light List Accent 3" w:uiPriority="61"/>
+    <w:lsdException w:name="Light Grid Accent 3" w:uiPriority="62"/>
+    <w:lsdException w:name="Medium Shading 1 Accent 3" w:uiPriority="63"/>
+    <w:lsdException w:name="Medium Shading 2 Accent 3" w:uiPriority="64"/>
+    <w:lsdException w:name="Medium List 1 Accent 3" w:uiPriority="65"/>
+    <w:lsdException w:name="Medium List 2 Accent 3" w:uiPriority="66"/>
+    <w:lsdException w:name="Medium Grid 1 Accent 3" w:uiPriority="67"/>
+    <w:lsdException w:name="Medium Grid 2 Accent 3" w:uiPriority="68"/>
+    <w:lsdException w:name="Medium Grid 3 Accent 3" w:uiPriority="69"/>
+    <w:lsdException w:name="Dark List Accent 3" w:uiPriority="70"/>
+    <w:lsdException w:name="Colorful Shading Accent 3" w:uiPriority="71"/>
+    <w:lsdException w:name="Colorful List Accent 3" w:uiPriority="72"/>
+    <w:lsdException w:name="Colorful Grid Accent 3" w:uiPriority="73"/>
+    <w:lsdException w:name="Light Shading Accent 4" w:uiPriority="60"/>
+    <w:lsdException w:name="Light List Accent 4" w:uiPriority="61"/>
+    <w:lsdException w:name="Light Grid Accent 4" w:uiPriority="62"/>
+    <w:lsdException w:name="Medium Shading 1 Accent 4" w:uiPriority="63"/>
+    <w:lsdException w:name="Medium Shading 2 Accent 4" w:uiPriority="64"/>
+    <w:lsdException w:name="Medium List 1 Accent 4" w:uiPriority="65"/>
+    <w:lsdException w:name="Medium List 2 Accent 4" w:uiPriority="66"/>
+    <w:lsdException w:name="Medium Grid 1 Accent 4" w:uiPriority="67"/>
+    <w:lsdException w:name="Medium Grid 2 Accent 4" w:uiPriority="68"/>
+    <w:lsdException w:name="Medium Grid 3 Accent 4" w:uiPriority="69"/>
+    <w:lsdException w:name="Dark List Accent 4" w:uiPriority="70"/>
+    <w:lsdException w:name="Colorful Shading Accent 4" w:uiPriority="71"/>
+    <w:lsdException w:name="Colorful List Accent 4" w:uiPriority="72"/>
+    <w:lsdException w:name="Colorful Grid Accent 4" w:uiPriority="73"/>
+    <w:lsdException w:name="Light Shading Accent 5" w:uiPriority="60"/>
+    <w:lsdException w:name="Light List Accent 5" w:uiPriority="61"/>
+    <w:lsdException w:name="Light Grid Accent 5" w:uiPriority="62"/>
+    <w:lsdException w:name="Medium Shading 1 Accent 5" w:uiPriority="63"/>
+    <w:lsdException w:name="Medium Shading 2 Accent 5" w:uiPriority="64"/>
+    <w:lsdException w:name="Medium List 1 Accent 5" w:uiPriority="65"/>
+    <w:lsdException w:name="Medium List 2 Accent 5" w:uiPriority="66"/>
+    <w:lsdException w:name="Medium Grid 1 Accent 5" w:uiPriority="67"/>
+    <w:lsdException w:name="Medium Grid 2 Accent 5" w:uiPriority="68"/>
+    <w:lsdException w:name="Medium Grid 3 Accent 5" w:uiPriority="69"/>
+    <w:lsdException w:name="Dark List Accent 5" w:uiPriority="70"/>
+    <w:lsdException w:name="Colorful Shading Accent 5" w:uiPriority="71"/>
+    <w:lsdException w:name="Colorful List Accent 5" w:uiPriority="72"/>
+    <w:lsdException w:name="Colorful Grid Accent 5" w:uiPriority="73"/>
+    <w:lsdException w:name="Light Shading Accent 6" w:uiPriority="60"/>
+    <w:lsdException w:name="Light List Accent 6" w:uiPriority="61"/>
+    <w:lsdException w:name="Light Grid Accent 6" w:uiPriority="62"/>
+    <w:lsdException w:name="Medium Shading 1 Accent 6" w:uiPriority="63"/>
+    <w:lsdException w:name="Medium Shading 2 Accent 6" w:uiPriority="64"/>
+    <w:lsdException w:name="Medium List 1 Accent 6" w:uiPriority="65"/>
+    <w:lsdException w:name="Medium List 2 Accent 6" w:uiPriority="66"/>
+    <w:lsdException w:name="Medium Grid 1 Accent 6" w:uiPriority="67"/>
+    <w:lsdException w:name="Medium Grid 2 Accent 6" w:uiPriority="68"/>
+    <w:lsdException w:name="Medium Grid 3 Accent 6" w:uiPriority="69"/>
+    <w:lsdException w:name="Dark List Accent 6" w:uiPriority="70"/>
+    <w:lsdException w:name="Colorful Shading Accent 6" w:uiPriority="71"/>
+    <w:lsdException w:name="Colorful List Accent 6" w:uiPriority="72"/>
+    <w:lsdException w:name="Colorful Grid Accent 6" w:uiPriority="73"/>
+    <w:lsdException w:name="Subtle Emphasis" w:uiPriority="19" w:qFormat="1"/>
+    <w:lsdException w:name="Intense Emphasis" w:uiPriority="21" w:qFormat="1"/>
+    <w:lsdException w:name="Subtle Reference" w:uiPriority="31" w:qFormat="1"/>
+    <w:lsdException w:name="Intense Reference" w:uiPriority="32" w:qFormat="1"/>
+    <w:lsdException w:name="Book Title" w:uiPriority="33" w:qFormat="1"/>
+    <w:lsdException w:name="Bibliography" w:semiHidden="1" w:uiPriority="37" w:unhideWhenUsed="1"/>
+    <w:lsdException w:name="TOC Heading" w:semiHidden="1" w:uiPriority="39" w:unhideWhenUsed="1" w:qFormat="1"/>
+    <w:lsdException w:name="Plain Table 1" w:uiPriority="41"/>
+    <w:lsdException w:name="Plain Table 2" w:uiPriority="42"/>
+    <w:lsdException w:name="Plain Table 3" w:uiPriority="43"/>
+    <w:lsdException w:name="Plain Table 4" w:uiPriority="44"/>
+    <w:lsdException w:name="Plain Table 5" w:uiPriority="45"/>
+    <w:lsdException w:name="Grid Table Light" w:uiPriority="40"/>
+    <w:lsdException w:name="Grid Table 1 Light" w:uiPriority="46"/>
+    <w:lsdException w:name="Grid Table 2" w:uiPriority="47"/>
+    <w:lsdException w:name="Grid Table 3" w:uiPriority="48"/>
+    <w:lsdException w:name="Grid Table 4" w:uiPriority="49"/>
+    <w:lsdException w:name="Grid Table 5 Dark" w:uiPriority="50"/>
+    <w:lsdException w:name="Grid Table 6 Colorful" w:uiPriority="51"/>
+    <w:lsdException w:name="Grid Table 7 Colorful" w:uiPriority="52"/>
+    <w:lsdException w:name="Grid Table 1 Light Accent 1" w:uiPriority="46"/>
+    <w:lsdException w:name="Grid Table 2 Accent 1" w:uiPriority="47"/>
+    <w:lsdException w:name="Grid Table 3 Accent 1" w:uiPriority="48"/>
+    <w:lsdException w:name="Grid Table 4 Accent 1" w:uiPriority="49"/>
+    <w:lsdException w:name="Grid Table 5 Dark Accent 1" w:uiPriority="50"/>
+    <w:lsdException w:name="Grid Table 6 Colorful Accent 1" w:uiPriority="51"/>
+    <w:lsdException w:name="Grid Table 7 Colorful Accent 1" w:uiPriority="52"/>
+    <w:lsdException w:name="Grid Table 1 Light Accent 2" w:uiPriority="46"/>
+    <w:lsdException w:name="Grid Table 2 Accent 2" w:uiPriority="47"/>
+    <w:lsdException w:name="Grid Table 3 Accent 2" w:uiPriority="48"/>
+    <w:lsdException w:name="Grid Table 4 Accent 2" w:uiPriority="49"/>
+    <w:lsdException w:name="Grid Table 5 Dark Accent 2" w:uiPriority="50"/>
+    <w:lsdException w:name="Grid Table 6 Colorful Accent 2" w:uiPriority="51"/>
+    <w:lsdException w:name="Grid Table 7 Colorful Accent 2" w:uiPriority="52"/>
+    <w:lsdException w:name="Grid Table 1 Light Accent 3" w:uiPriority="46"/>
+    <w:lsdException w:name="Grid Table 2 Accent 3" w:uiPriority="47"/>
+    <w:lsdException w:name="Grid Table 3 Accent 3" w:uiPriority="48"/>
+    <w:lsdException w:name="Grid Table 4 Accent 3" w:uiPriority="49"/>
+    <w:lsdException w:name="Grid Table 5 Dark Accent 3" w:uiPriority="50"/>
+    <w:lsdException w:name="Grid Table 6 Colorful Accent 3" w:uiPriority="51"/>
+    <w:lsdException w:name="Grid Table 7 Colorful Accent 3" w:uiPriority="52"/>
+    <w:lsdException w:name="Grid Table 1 Light Accent 4" w:uiPriority="46"/>
+    <w:lsdException w:name="Grid Table 2 Accent 4" w:uiPriority="47"/>
+    <w:lsdException w:name="Grid Table 3 Accent 4" w:uiPriority="48"/>
+    <w:lsdException w:name="Grid Table 4 Accent 4" w:uiPriority="49"/>
+    <w:lsdException w:name="Grid Table 5 Dark Accent 4" w:uiPriority="50"/>
+    <w:lsdException w:name="Grid Table 6 Colorful Accent 4" w:uiPriority="51"/>
+    <w:lsdException w:name="Grid Table 7 Colorful Accent 4" w:uiPriority="52"/>
+    <w:lsdException w:name="Grid Table 1 Light Accent 5" w:uiPriority="46"/>
+    <w:lsdException w:name="Grid Table 2 Accent 5" w:uiPriority="47"/>
+    <w:lsdException w:name="Grid Table 3 Accent 5" w:uiPriority="48"/>
+    <w:lsdException w:name="Grid Table 4 Accent 5" w:uiPriority="49"/>
+    <w:lsdException w:name="Grid Table 5 Dark Accent 5" w:uiPriority="50"/>
+    <w:lsdException w:name="Grid Table 6 Colorful Accent 5" w:uiPriority="51"/>
+    <w:lsdException w:name="Grid Table 7 Colorful Accent 5" w:uiPriority="52"/>
+    <w:lsdException w:name="Grid Table 1 Light Accent 6" w:uiPriority="46"/>
+    <w:lsdException w:name="Grid Table 2 Accent 6" w:uiPriority="47"/>
+    <w:lsdException w:name="Grid Table 3 Accent 6" w:uiPriority="48"/>
+    <w:lsdException w:name="Grid Table 4 Accent 6" w:uiPriority="49"/>
+    <w:lsdException w:name="Grid Table 5 Dark Accent 6" w:uiPriority="50"/>
+    <w:lsdException w:name="Grid Table 6 Colorful Accent 6" w:uiPriority="51"/>
+    <w:lsdException w:name="Grid Table 7 Colorful Accent 6" w:uiPriority="52"/>
+    <w:lsdException w:name="List Table 1 Light" w:uiPriority="46"/>
+    <w:lsdException w:name="List Table 2" w:uiPriority="47"/>
+    <w:lsdException w:name="List Table 3" w:uiPriority="48"/>
+    <w:lsdException w:name="List Table 4" w:uiPriority="49"/>
+    <w:lsdException w:name="List Table 5 Dark" w:uiPriority="50"/>
+    <w:lsdException w:name="List Table 6 Colorful" w:uiPriority="51"/>
+    <w:lsdException w:name="List Table 7 Colorful" w:uiPriority="52"/>
+    <w:lsdException w:name="List Table 1 Light Accent 1" w:uiPriority="46"/>
+    <w:lsdException w:name="List Table 2 Accent 1" w:uiPriority="47"/>
+    <w:lsdException w:name="List Table 3 Accent 1" w:uiPriority="48"/>
+    <w:lsdException w:name="List Table 4 Accent 1" w:uiPriority="49"/>
+    <w:lsdException w:name="List Table 5 Dark Accent 1" w:uiPriority="50"/>
+    <w:lsdException w:name="List Table 6 Colorful Accent 1" w:uiPriority="51"/>
+    <w:lsdException w:name="List Table 7 Colorful Accent 1" w:uiPriority="52"/>
+    <w:lsdException w:name="List Table 1 Light Accent 2" w:uiPriority="46"/>
+    <w:lsdException w:name="List Table 2 Accent 2" w:uiPriority="47"/>
+    <w:lsdException w:name="List Table 3 Accent 2" w:uiPriority="48"/>
+    <w:lsdException w:name="List Table 4 Accent 2" w:uiPriority="49"/>
+    <w:lsdException w:name="List Table 5 Dark Accent 2" w:uiPriority="50"/>
+    <w:lsdException w:name="List Table 6 Colorful Accent 2" w:uiPriority="51"/>
+    <w:lsdException w:name="List Table 7 Colorful Accent 2" w:uiPriority="52"/>
+    <w:lsdException w:name="List Table 1 Light Accent 3" w:uiPriority="46"/>
+    <w:lsdException w:name="List Table 2 Accent 3" w:uiPriority="47"/>
+    <w:lsdException w:name="List Table 3 Accent 3" w:uiPriority="48"/>
+    <w:lsdException w:name="List Table 4 Accent 3" w:uiPriority="49"/>
+    <w:lsdException w:name="List Table 5 Dark Accent 3" w:uiPriority="50"/>
+    <w:lsdException w:name="List Table 6 Colorful Accent 3" w:uiPriority="51"/>
+    <w:lsdException w:name="List Table 7 Colorful Accent 3" w:uiPriority="52"/>
+    <w:lsdException w:name="List Table 1 Light Accent 4" w:uiPriority="46"/>
+    <w:lsdException w:name="List Table 2 Accent 4" w:uiPriority="47"/>
+    <w:lsdException w:name="List Table 3 Accent 4" w:uiPriority="48"/>
+    <w:lsdException w:name="List Table 4 Accent 4" w:uiPriority="49"/>
+    <w:lsdException w:name="List Table 5 Dark Accent 4" w:uiPriority="50"/>
+    <w:lsdException w:name="List Table 6 Colorful Accent 4" w:uiPriority="51"/>
+    <w:lsdException w:name="List Table 7 Colorful Accent 4" w:uiPriority="52"/>
+    <w:lsdException w:name="List Table 1 Light Accent 5" w:uiPriority="46"/>
+    <w:lsdException w:name="List Table 2 Accent 5" w:uiPriority="47"/>
+    <w:lsdException w:name="List Table 3 Accent 5" w:uiPriority="48"/>
+    <w:lsdException w:name="List Table 4 Accent 5" w:uiPriority="49"/>
+    <w:lsdException w:name="List Table 5 Dark Accent 5" w:uiPriority="50"/>
+    <w:lsdException w:name="List Table 6 Colorful Accent 5" w:uiPriority="51"/>
+    <w:lsdException w:name="List Table 7 Colorful Accent 5" w:uiPriority="52"/>
+    <w:lsdException w:name="List Table 1 Light Accent 6" w:uiPriority="46"/>
+    <w:lsdException w:name="List Table 2 Accent 6" w:uiPriority="47"/>
+    <w:lsdException w:name="List Table 3 Accent 6" w:uiPriority="48"/>
+    <w:lsdException w:name="List Table 4 Accent 6" w:uiPriority="49"/>
+    <w:lsdException w:name="List Table 5 Dark Accent 6" w:uiPriority="50"/>
+    <w:lsdException w:name="List Table 6 Colorful Accent 6" w:uiPriority="51"/>
+    <w:lsdException w:name="List Table 7 Colorful Accent 6" w:uiPriority="52"/>
   </w:latentStyles>
   <w:style w:type="paragraph" w:default="1" w:styleId="Normal">
     <w:name w:val="Normal"/>
@@ -1159,7 +1907,6 @@
     <w:uiPriority w:val="99"/>
     <w:semiHidden/>
     <w:unhideWhenUsed/>
-    <w:qFormat/>
     <w:tblPr>
       <w:tblInd w:w="0" w:type="dxa"/>
       <w:tblCellMar>
@@ -1234,9 +1981,7 @@
       <w:tblStyleRowBandSize w:val="1"/>
       <w:tblStyleColBandSize w:val="1"/>
       <w:tblCellMar>
-        <w:top w:w="0" w:type="dxa"/>
         <w:left w:w="115" w:type="dxa"/>
-        <w:bottom w:w="0" w:type="dxa"/>
         <w:right w:w="115" w:type="dxa"/>
       </w:tblCellMar>
     </w:tblPr>
@@ -1527,7 +2272,7 @@
   <a:extraClrSchemeLst/>
   <a:extLst>
     <a:ext uri="{05A4C25C-085E-4340-85A3-A5531E510DB2}">
-      <thm15:themeFamily xmlns="" xmlns:thm15="http://schemas.microsoft.com/office/thememl/2012/main" name="Office Theme" id="{62F939B6-93AF-4DB8-9C6B-D6C7DFDC589F}" vid="{4A3C46E8-61CC-4603-A589-7422A47A8E4A}"/>
+      <thm15:themeFamily xmlns:thm15="http://schemas.microsoft.com/office/thememl/2012/main" name="Office Theme" id="{62F939B6-93AF-4DB8-9C6B-D6C7DFDC589F}" vid="{4A3C46E8-61CC-4603-A589-7422A47A8E4A}"/>
     </a:ext>
   </a:extLst>
 </a:theme>
@@ -1538,7 +2283,7 @@
 </file>
 
 <file path=customXml/itemProps1.xml><?xml version="1.0" encoding="utf-8"?>
-<ds:datastoreItem xmlns:ds="http://schemas.openxmlformats.org/officeDocument/2006/customXml" ds:itemID="{0A48F5A6-D78E-42B2-9FEB-4C47E7CCC126}">
+<ds:datastoreItem xmlns:ds="http://schemas.openxmlformats.org/officeDocument/2006/customXml" ds:itemID="{0EE64F29-4DDD-42CF-9A55-706B58756598}">
   <ds:schemaRefs>
     <ds:schemaRef ds:uri="http://schemas.openxmlformats.org/officeDocument/2006/bibliography"/>
   </ds:schemaRefs>

</xml_diff>

<commit_message>
Modificacion setComponentes, Agregado de determinanteCuadrada() y determinante(); y  cambios en documentacion.
</commit_message>
<xml_diff>
--- a/Documentacion/MatrizMath/MatrizMath - Clases.docx
+++ b/Documentacion/MatrizMath/MatrizMath - Clases.docx
@@ -59,6 +59,9 @@
             <w:tcW w:w="5485" w:type="dxa"/>
           </w:tcPr>
           <w:p>
+            <w:pPr>
+              <w:jc w:val="center"/>
+            </w:pPr>
             <w:proofErr w:type="spellStart"/>
             <w:r>
               <w:rPr>
@@ -107,8 +110,18 @@
                 <w:numId w:val="1"/>
               </w:numPr>
             </w:pPr>
-            <w:r>
-              <w:t>float[][] componentes</w:t>
+            <w:proofErr w:type="spellStart"/>
+            <w:proofErr w:type="gramStart"/>
+            <w:r>
+              <w:t>float</w:t>
+            </w:r>
+            <w:proofErr w:type="spellEnd"/>
+            <w:r>
+              <w:t>[</w:t>
+            </w:r>
+            <w:proofErr w:type="gramEnd"/>
+            <w:r>
+              <w:t>][] componentes</w:t>
             </w:r>
           </w:p>
           <w:p/>
@@ -429,8 +442,6 @@
               </w:rPr>
               <w:t>)</w:t>
             </w:r>
-            <w:bookmarkStart w:id="0" w:name="_GoBack"/>
-            <w:bookmarkEnd w:id="0"/>
           </w:p>
           <w:p>
             <w:pPr>
@@ -736,116 +747,6 @@
               </w:rPr>
               <w:t>)</w:t>
             </w:r>
-          </w:p>
-          <w:p>
-            <w:pPr>
-              <w:ind w:left="720" w:hanging="720"/>
-              <w:rPr>
-                <w:color w:val="000000" w:themeColor="text1"/>
-              </w:rPr>
-            </w:pPr>
-          </w:p>
-          <w:p>
-            <w:pPr>
-              <w:rPr>
-                <w:lang w:val="es-ES"/>
-              </w:rPr>
-            </w:pPr>
-          </w:p>
-          <w:p>
-            <w:pPr>
-              <w:rPr>
-                <w:color w:val="5B9BD5" w:themeColor="accent1"/>
-                <w:lang w:val="es-ES"/>
-              </w:rPr>
-            </w:pPr>
-            <w:r>
-              <w:rPr>
-                <w:color w:val="5B9BD5" w:themeColor="accent1"/>
-                <w:lang w:val="es-ES"/>
-              </w:rPr>
-              <w:t>+ sumar(MatrizMath) MatrizMath</w:t>
-            </w:r>
-          </w:p>
-          <w:p>
-            <w:pPr>
-              <w:rPr>
-                <w:color w:val="5B9BD5" w:themeColor="accent1"/>
-                <w:lang w:val="en-US"/>
-              </w:rPr>
-            </w:pPr>
-            <w:r>
-              <w:rPr>
-                <w:color w:val="5B9BD5" w:themeColor="accent1"/>
-                <w:lang w:val="en-US"/>
-              </w:rPr>
-              <w:t>+ restar(MatrizMath) MatrizMath</w:t>
-            </w:r>
-          </w:p>
-          <w:p>
-            <w:pPr>
-              <w:rPr>
-                <w:color w:val="5B9BD5" w:themeColor="accent1"/>
-                <w:lang w:val="en-US"/>
-              </w:rPr>
-            </w:pPr>
-            <w:r>
-              <w:rPr>
-                <w:color w:val="5B9BD5" w:themeColor="accent1"/>
-                <w:lang w:val="en-US"/>
-              </w:rPr>
-              <w:t>+ producto (MatrizMath) MatrizMath</w:t>
-            </w:r>
-          </w:p>
-          <w:p>
-            <w:pPr>
-              <w:rPr>
-                <w:color w:val="70AD47" w:themeColor="accent6"/>
-                <w:lang w:val="en-US"/>
-              </w:rPr>
-            </w:pPr>
-            <w:r>
-              <w:rPr>
-                <w:color w:val="70AD47" w:themeColor="accent6"/>
-                <w:lang w:val="en-US"/>
-              </w:rPr>
-              <w:t>+ producto (float) MatrizMath</w:t>
-            </w:r>
-          </w:p>
-          <w:p>
-            <w:pPr>
-              <w:rPr>
-                <w:color w:val="70AD47" w:themeColor="accent6"/>
-              </w:rPr>
-            </w:pPr>
-            <w:r>
-              <w:rPr>
-                <w:color w:val="70AD47" w:themeColor="accent6"/>
-              </w:rPr>
-              <w:t>+ producto (</w:t>
-            </w:r>
-            <w:proofErr w:type="spellStart"/>
-            <w:r>
-              <w:rPr>
-                <w:color w:val="70AD47" w:themeColor="accent6"/>
-              </w:rPr>
-              <w:t>VectorMath</w:t>
-            </w:r>
-            <w:proofErr w:type="spellEnd"/>
-            <w:r>
-              <w:rPr>
-                <w:color w:val="70AD47" w:themeColor="accent6"/>
-              </w:rPr>
-              <w:t xml:space="preserve">) </w:t>
-            </w:r>
-            <w:proofErr w:type="spellStart"/>
-            <w:r>
-              <w:rPr>
-                <w:color w:val="70AD47" w:themeColor="accent6"/>
-              </w:rPr>
-              <w:t>VectorMath</w:t>
-            </w:r>
-            <w:proofErr w:type="spellEnd"/>
           </w:p>
           <w:p>
             <w:pPr>
@@ -853,56 +754,43 @@
               <w:spacing w:before="0" w:beforeAutospacing="0" w:after="0" w:afterAutospacing="0"/>
               <w:rPr>
                 <w:rFonts w:asciiTheme="minorHAnsi" w:hAnsiTheme="minorHAnsi" w:cstheme="minorHAnsi"/>
-                <w:color w:val="5B9BD5" w:themeColor="accent1"/>
-                <w:sz w:val="22"/>
-                <w:szCs w:val="22"/>
-              </w:rPr>
-            </w:pPr>
-            <w:r>
-              <w:rPr>
-                <w:rFonts w:asciiTheme="minorHAnsi" w:hAnsiTheme="minorHAnsi" w:cstheme="minorHAnsi"/>
-                <w:color w:val="5B9BD5" w:themeColor="accent1"/>
-                <w:sz w:val="22"/>
-                <w:szCs w:val="22"/>
-              </w:rPr>
-              <w:t xml:space="preserve">+ </w:t>
-            </w:r>
-            <w:proofErr w:type="spellStart"/>
-            <w:proofErr w:type="gramStart"/>
-            <w:r>
-              <w:rPr>
-                <w:rFonts w:asciiTheme="minorHAnsi" w:hAnsiTheme="minorHAnsi" w:cstheme="minorHAnsi"/>
-                <w:color w:val="5B9BD5" w:themeColor="accent1"/>
-                <w:sz w:val="22"/>
-                <w:szCs w:val="22"/>
-              </w:rPr>
-              <w:t>normaUno</w:t>
-            </w:r>
-            <w:proofErr w:type="spellEnd"/>
-            <w:r>
-              <w:rPr>
-                <w:rFonts w:asciiTheme="minorHAnsi" w:hAnsiTheme="minorHAnsi" w:cstheme="minorHAnsi"/>
-                <w:color w:val="5B9BD5" w:themeColor="accent1"/>
-                <w:sz w:val="22"/>
-                <w:szCs w:val="22"/>
-              </w:rPr>
-              <w:t>(</w:t>
-            </w:r>
-            <w:proofErr w:type="gramEnd"/>
-            <w:r>
-              <w:rPr>
-                <w:rFonts w:asciiTheme="minorHAnsi" w:hAnsiTheme="minorHAnsi" w:cstheme="minorHAnsi"/>
-                <w:color w:val="5B9BD5" w:themeColor="accent1"/>
-                <w:sz w:val="22"/>
-                <w:szCs w:val="22"/>
-              </w:rPr>
-              <w:t xml:space="preserve">) </w:t>
-            </w:r>
-            <w:proofErr w:type="spellStart"/>
-            <w:r>
-              <w:rPr>
-                <w:rFonts w:asciiTheme="minorHAnsi" w:hAnsiTheme="minorHAnsi" w:cstheme="minorHAnsi"/>
-                <w:color w:val="5B9BD5" w:themeColor="accent1"/>
+                <w:color w:val="000000" w:themeColor="text1"/>
+                <w:sz w:val="22"/>
+                <w:szCs w:val="22"/>
+              </w:rPr>
+            </w:pPr>
+            <w:r>
+              <w:rPr>
+                <w:rFonts w:asciiTheme="minorHAnsi" w:hAnsiTheme="minorHAnsi" w:cstheme="minorHAnsi"/>
+                <w:color w:val="000000" w:themeColor="text1"/>
+                <w:sz w:val="22"/>
+                <w:szCs w:val="22"/>
+              </w:rPr>
+              <w:t>+ determinante</w:t>
+            </w:r>
+            <w:r>
+              <w:rPr>
+                <w:rFonts w:asciiTheme="minorHAnsi" w:hAnsiTheme="minorHAnsi" w:cstheme="minorHAnsi"/>
+                <w:color w:val="000000" w:themeColor="text1"/>
+                <w:sz w:val="22"/>
+                <w:szCs w:val="22"/>
+              </w:rPr>
+              <w:t xml:space="preserve"> </w:t>
+            </w:r>
+            <w:r>
+              <w:rPr>
+                <w:rFonts w:asciiTheme="minorHAnsi" w:hAnsiTheme="minorHAnsi" w:cstheme="minorHAnsi"/>
+                <w:color w:val="000000" w:themeColor="text1"/>
+                <w:sz w:val="22"/>
+                <w:szCs w:val="22"/>
+              </w:rPr>
+              <w:t xml:space="preserve">() </w:t>
+            </w:r>
+            <w:proofErr w:type="spellStart"/>
+            <w:r>
+              <w:rPr>
+                <w:rFonts w:asciiTheme="minorHAnsi" w:hAnsiTheme="minorHAnsi" w:cstheme="minorHAnsi"/>
+                <w:color w:val="000000" w:themeColor="text1"/>
                 <w:sz w:val="22"/>
                 <w:szCs w:val="22"/>
               </w:rPr>
@@ -916,15 +804,15 @@
               <w:spacing w:before="0" w:beforeAutospacing="0" w:after="0" w:afterAutospacing="0"/>
               <w:rPr>
                 <w:rFonts w:asciiTheme="minorHAnsi" w:hAnsiTheme="minorHAnsi" w:cstheme="minorHAnsi"/>
-                <w:color w:val="5B9BD5" w:themeColor="accent1"/>
-                <w:sz w:val="22"/>
-                <w:szCs w:val="22"/>
-              </w:rPr>
-            </w:pPr>
-            <w:r>
-              <w:rPr>
-                <w:rFonts w:asciiTheme="minorHAnsi" w:hAnsiTheme="minorHAnsi" w:cstheme="minorHAnsi"/>
-                <w:color w:val="5B9BD5" w:themeColor="accent1"/>
+                <w:color w:val="000000" w:themeColor="text1"/>
+                <w:sz w:val="22"/>
+                <w:szCs w:val="22"/>
+              </w:rPr>
+            </w:pPr>
+            <w:r>
+              <w:rPr>
+                <w:rFonts w:asciiTheme="minorHAnsi" w:hAnsiTheme="minorHAnsi" w:cstheme="minorHAnsi"/>
+                <w:color w:val="000000" w:themeColor="text1"/>
                 <w:sz w:val="22"/>
                 <w:szCs w:val="22"/>
               </w:rPr>
@@ -935,17 +823,17 @@
             <w:r>
               <w:rPr>
                 <w:rFonts w:asciiTheme="minorHAnsi" w:hAnsiTheme="minorHAnsi" w:cstheme="minorHAnsi"/>
-                <w:color w:val="5B9BD5" w:themeColor="accent1"/>
-                <w:sz w:val="22"/>
-                <w:szCs w:val="22"/>
-              </w:rPr>
-              <w:t>normaDos</w:t>
-            </w:r>
-            <w:proofErr w:type="spellEnd"/>
-            <w:r>
-              <w:rPr>
-                <w:rFonts w:asciiTheme="minorHAnsi" w:hAnsiTheme="minorHAnsi" w:cstheme="minorHAnsi"/>
-                <w:color w:val="5B9BD5" w:themeColor="accent1"/>
+                <w:color w:val="000000" w:themeColor="text1"/>
+                <w:sz w:val="22"/>
+                <w:szCs w:val="22"/>
+              </w:rPr>
+              <w:t>determinanteCuadrada</w:t>
+            </w:r>
+            <w:proofErr w:type="spellEnd"/>
+            <w:r>
+              <w:rPr>
+                <w:rFonts w:asciiTheme="minorHAnsi" w:hAnsiTheme="minorHAnsi" w:cstheme="minorHAnsi"/>
+                <w:color w:val="000000" w:themeColor="text1"/>
                 <w:sz w:val="22"/>
                 <w:szCs w:val="22"/>
               </w:rPr>
@@ -955,7 +843,7 @@
             <w:r>
               <w:rPr>
                 <w:rFonts w:asciiTheme="minorHAnsi" w:hAnsiTheme="minorHAnsi" w:cstheme="minorHAnsi"/>
-                <w:color w:val="5B9BD5" w:themeColor="accent1"/>
+                <w:color w:val="000000" w:themeColor="text1"/>
                 <w:sz w:val="22"/>
                 <w:szCs w:val="22"/>
               </w:rPr>
@@ -965,11 +853,195 @@
             <w:r>
               <w:rPr>
                 <w:rFonts w:asciiTheme="minorHAnsi" w:hAnsiTheme="minorHAnsi" w:cstheme="minorHAnsi"/>
-                <w:color w:val="5B9BD5" w:themeColor="accent1"/>
+                <w:color w:val="000000" w:themeColor="text1"/>
                 <w:sz w:val="22"/>
                 <w:szCs w:val="22"/>
               </w:rPr>
               <w:t>float</w:t>
+            </w:r>
+            <w:proofErr w:type="spellEnd"/>
+          </w:p>
+          <w:p>
+            <w:pPr>
+              <w:rPr>
+                <w:lang w:val="es-ES"/>
+              </w:rPr>
+            </w:pPr>
+          </w:p>
+          <w:p>
+            <w:pPr>
+              <w:rPr>
+                <w:color w:val="5B9BD5" w:themeColor="accent1"/>
+                <w:lang w:val="en-US"/>
+              </w:rPr>
+            </w:pPr>
+            <w:r>
+              <w:rPr>
+                <w:color w:val="5B9BD5" w:themeColor="accent1"/>
+                <w:lang w:val="en-US"/>
+              </w:rPr>
+              <w:t xml:space="preserve">+ </w:t>
+            </w:r>
+            <w:proofErr w:type="spellStart"/>
+            <w:r>
+              <w:rPr>
+                <w:color w:val="5B9BD5" w:themeColor="accent1"/>
+                <w:lang w:val="en-US"/>
+              </w:rPr>
+              <w:t>sumar</w:t>
+            </w:r>
+            <w:proofErr w:type="spellEnd"/>
+            <w:r>
+              <w:rPr>
+                <w:color w:val="5B9BD5" w:themeColor="accent1"/>
+                <w:lang w:val="en-US"/>
+              </w:rPr>
+              <w:t>(</w:t>
+            </w:r>
+            <w:proofErr w:type="spellStart"/>
+            <w:r>
+              <w:rPr>
+                <w:color w:val="5B9BD5" w:themeColor="accent1"/>
+                <w:lang w:val="en-US"/>
+              </w:rPr>
+              <w:t>MatrizMath</w:t>
+            </w:r>
+            <w:proofErr w:type="spellEnd"/>
+            <w:r>
+              <w:rPr>
+                <w:color w:val="5B9BD5" w:themeColor="accent1"/>
+                <w:lang w:val="en-US"/>
+              </w:rPr>
+              <w:t xml:space="preserve">) </w:t>
+            </w:r>
+            <w:proofErr w:type="spellStart"/>
+            <w:r>
+              <w:rPr>
+                <w:color w:val="5B9BD5" w:themeColor="accent1"/>
+                <w:lang w:val="en-US"/>
+              </w:rPr>
+              <w:t>MatrizMath</w:t>
+            </w:r>
+            <w:proofErr w:type="spellEnd"/>
+          </w:p>
+          <w:p>
+            <w:pPr>
+              <w:rPr>
+                <w:color w:val="5B9BD5" w:themeColor="accent1"/>
+                <w:lang w:val="en-US"/>
+              </w:rPr>
+            </w:pPr>
+            <w:r>
+              <w:rPr>
+                <w:color w:val="5B9BD5" w:themeColor="accent1"/>
+                <w:lang w:val="en-US"/>
+              </w:rPr>
+              <w:t xml:space="preserve">+ </w:t>
+            </w:r>
+            <w:proofErr w:type="spellStart"/>
+            <w:r>
+              <w:rPr>
+                <w:color w:val="5B9BD5" w:themeColor="accent1"/>
+                <w:lang w:val="en-US"/>
+              </w:rPr>
+              <w:t>restar</w:t>
+            </w:r>
+            <w:proofErr w:type="spellEnd"/>
+            <w:r>
+              <w:rPr>
+                <w:color w:val="5B9BD5" w:themeColor="accent1"/>
+                <w:lang w:val="en-US"/>
+              </w:rPr>
+              <w:t>(</w:t>
+            </w:r>
+            <w:proofErr w:type="spellStart"/>
+            <w:r>
+              <w:rPr>
+                <w:color w:val="5B9BD5" w:themeColor="accent1"/>
+                <w:lang w:val="en-US"/>
+              </w:rPr>
+              <w:t>MatrizMath</w:t>
+            </w:r>
+            <w:proofErr w:type="spellEnd"/>
+            <w:r>
+              <w:rPr>
+                <w:color w:val="5B9BD5" w:themeColor="accent1"/>
+                <w:lang w:val="en-US"/>
+              </w:rPr>
+              <w:t xml:space="preserve">) </w:t>
+            </w:r>
+            <w:proofErr w:type="spellStart"/>
+            <w:r>
+              <w:rPr>
+                <w:color w:val="5B9BD5" w:themeColor="accent1"/>
+                <w:lang w:val="en-US"/>
+              </w:rPr>
+              <w:t>MatrizMath</w:t>
+            </w:r>
+            <w:proofErr w:type="spellEnd"/>
+          </w:p>
+          <w:p>
+            <w:pPr>
+              <w:rPr>
+                <w:color w:val="5B9BD5" w:themeColor="accent1"/>
+                <w:lang w:val="en-US"/>
+              </w:rPr>
+            </w:pPr>
+            <w:r>
+              <w:rPr>
+                <w:color w:val="5B9BD5" w:themeColor="accent1"/>
+                <w:lang w:val="en-US"/>
+              </w:rPr>
+              <w:t>+ producto (MatrizMath) MatrizMath</w:t>
+            </w:r>
+          </w:p>
+          <w:p>
+            <w:pPr>
+              <w:rPr>
+                <w:color w:val="70AD47" w:themeColor="accent6"/>
+                <w:lang w:val="en-US"/>
+              </w:rPr>
+            </w:pPr>
+            <w:r>
+              <w:rPr>
+                <w:color w:val="70AD47" w:themeColor="accent6"/>
+                <w:lang w:val="en-US"/>
+              </w:rPr>
+              <w:t>+ producto (float) MatrizMath</w:t>
+            </w:r>
+          </w:p>
+          <w:p>
+            <w:pPr>
+              <w:rPr>
+                <w:color w:val="70AD47" w:themeColor="accent6"/>
+              </w:rPr>
+            </w:pPr>
+            <w:r>
+              <w:rPr>
+                <w:color w:val="70AD47" w:themeColor="accent6"/>
+              </w:rPr>
+              <w:t>+ producto (</w:t>
+            </w:r>
+            <w:proofErr w:type="spellStart"/>
+            <w:r>
+              <w:rPr>
+                <w:color w:val="70AD47" w:themeColor="accent6"/>
+              </w:rPr>
+              <w:t>VectorMath</w:t>
+            </w:r>
+            <w:proofErr w:type="spellEnd"/>
+            <w:r>
+              <w:rPr>
+                <w:color w:val="70AD47" w:themeColor="accent6"/>
+              </w:rPr>
+              <w:t xml:space="preserve">) </w:t>
+            </w:r>
+            <w:proofErr w:type="spellStart"/>
+            <w:r>
+              <w:rPr>
+                <w:color w:val="70AD47" w:themeColor="accent6"/>
+              </w:rPr>
+              <w:t>VectorMath</w:t>
             </w:r>
             <w:proofErr w:type="spellEnd"/>
           </w:p>
@@ -979,19 +1051,17 @@
               <w:spacing w:before="0" w:beforeAutospacing="0" w:after="0" w:afterAutospacing="0"/>
               <w:rPr>
                 <w:rFonts w:asciiTheme="minorHAnsi" w:hAnsiTheme="minorHAnsi" w:cstheme="minorHAnsi"/>
-                <w:color w:val="FF0000"/>
-                <w:sz w:val="22"/>
-                <w:szCs w:val="22"/>
-                <w:lang w:val="en-US"/>
-              </w:rPr>
-            </w:pPr>
-            <w:r>
-              <w:rPr>
-                <w:rFonts w:asciiTheme="minorHAnsi" w:hAnsiTheme="minorHAnsi" w:cstheme="minorHAnsi"/>
-                <w:color w:val="5B9BD5" w:themeColor="accent1"/>
-                <w:sz w:val="22"/>
-                <w:szCs w:val="22"/>
-                <w:lang w:val="en-US"/>
+                <w:color w:val="5B9BD5" w:themeColor="accent1"/>
+                <w:sz w:val="22"/>
+                <w:szCs w:val="22"/>
+              </w:rPr>
+            </w:pPr>
+            <w:r>
+              <w:rPr>
+                <w:rFonts w:asciiTheme="minorHAnsi" w:hAnsiTheme="minorHAnsi" w:cstheme="minorHAnsi"/>
+                <w:color w:val="5B9BD5" w:themeColor="accent1"/>
+                <w:sz w:val="22"/>
+                <w:szCs w:val="22"/>
               </w:rPr>
               <w:t xml:space="preserve">+ </w:t>
             </w:r>
@@ -1003,18 +1073,16 @@
                 <w:color w:val="5B9BD5" w:themeColor="accent1"/>
                 <w:sz w:val="22"/>
                 <w:szCs w:val="22"/>
-                <w:lang w:val="en-US"/>
-              </w:rPr>
-              <w:t>normaInfinito</w:t>
-            </w:r>
-            <w:proofErr w:type="spellEnd"/>
-            <w:r>
-              <w:rPr>
-                <w:rFonts w:asciiTheme="minorHAnsi" w:hAnsiTheme="minorHAnsi" w:cstheme="minorHAnsi"/>
-                <w:color w:val="5B9BD5" w:themeColor="accent1"/>
-                <w:sz w:val="22"/>
-                <w:szCs w:val="22"/>
-                <w:lang w:val="en-US"/>
+              </w:rPr>
+              <w:t>normaUno</w:t>
+            </w:r>
+            <w:proofErr w:type="spellEnd"/>
+            <w:r>
+              <w:rPr>
+                <w:rFonts w:asciiTheme="minorHAnsi" w:hAnsiTheme="minorHAnsi" w:cstheme="minorHAnsi"/>
+                <w:color w:val="5B9BD5" w:themeColor="accent1"/>
+                <w:sz w:val="22"/>
+                <w:szCs w:val="22"/>
               </w:rPr>
               <w:t>(</w:t>
             </w:r>
@@ -1025,19 +1093,20 @@
                 <w:color w:val="5B9BD5" w:themeColor="accent1"/>
                 <w:sz w:val="22"/>
                 <w:szCs w:val="22"/>
-                <w:lang w:val="en-US"/>
-              </w:rPr>
-              <w:t>) float</w:t>
-            </w:r>
-          </w:p>
-          <w:p>
-            <w:pPr>
-              <w:ind w:left="720" w:hanging="720"/>
-              <w:rPr>
-                <w:color w:val="FF0000"/>
-                <w:lang w:val="en-US"/>
-              </w:rPr>
-            </w:pPr>
+              </w:rPr>
+              <w:t xml:space="preserve">) </w:t>
+            </w:r>
+            <w:proofErr w:type="spellStart"/>
+            <w:r>
+              <w:rPr>
+                <w:rFonts w:asciiTheme="minorHAnsi" w:hAnsiTheme="minorHAnsi" w:cstheme="minorHAnsi"/>
+                <w:color w:val="5B9BD5" w:themeColor="accent1"/>
+                <w:sz w:val="22"/>
+                <w:szCs w:val="22"/>
+              </w:rPr>
+              <w:t>float</w:t>
+            </w:r>
+            <w:proofErr w:type="spellEnd"/>
           </w:p>
           <w:p>
             <w:pPr>
@@ -1045,15 +1114,15 @@
               <w:spacing w:before="0" w:beforeAutospacing="0" w:after="0" w:afterAutospacing="0"/>
               <w:rPr>
                 <w:rFonts w:asciiTheme="minorHAnsi" w:hAnsiTheme="minorHAnsi" w:cstheme="minorHAnsi"/>
-                <w:color w:val="FF0000"/>
-                <w:sz w:val="22"/>
-                <w:szCs w:val="22"/>
-              </w:rPr>
-            </w:pPr>
-            <w:r>
-              <w:rPr>
-                <w:rFonts w:asciiTheme="minorHAnsi" w:hAnsiTheme="minorHAnsi" w:cstheme="minorHAnsi"/>
-                <w:color w:val="FF0000"/>
+                <w:color w:val="5B9BD5" w:themeColor="accent1"/>
+                <w:sz w:val="22"/>
+                <w:szCs w:val="22"/>
+              </w:rPr>
+            </w:pPr>
+            <w:r>
+              <w:rPr>
+                <w:rFonts w:asciiTheme="minorHAnsi" w:hAnsiTheme="minorHAnsi" w:cstheme="minorHAnsi"/>
+                <w:color w:val="5B9BD5" w:themeColor="accent1"/>
                 <w:sz w:val="22"/>
                 <w:szCs w:val="22"/>
               </w:rPr>
@@ -1064,17 +1133,17 @@
             <w:r>
               <w:rPr>
                 <w:rFonts w:asciiTheme="minorHAnsi" w:hAnsiTheme="minorHAnsi" w:cstheme="minorHAnsi"/>
-                <w:color w:val="FF0000"/>
-                <w:sz w:val="22"/>
-                <w:szCs w:val="22"/>
-              </w:rPr>
-              <w:t>matrizInversa</w:t>
-            </w:r>
-            <w:proofErr w:type="spellEnd"/>
-            <w:r>
-              <w:rPr>
-                <w:rFonts w:asciiTheme="minorHAnsi" w:hAnsiTheme="minorHAnsi" w:cstheme="minorHAnsi"/>
-                <w:color w:val="FF0000"/>
+                <w:color w:val="5B9BD5" w:themeColor="accent1"/>
+                <w:sz w:val="22"/>
+                <w:szCs w:val="22"/>
+              </w:rPr>
+              <w:t>normaDos</w:t>
+            </w:r>
+            <w:proofErr w:type="spellEnd"/>
+            <w:r>
+              <w:rPr>
+                <w:rFonts w:asciiTheme="minorHAnsi" w:hAnsiTheme="minorHAnsi" w:cstheme="minorHAnsi"/>
+                <w:color w:val="5B9BD5" w:themeColor="accent1"/>
                 <w:sz w:val="22"/>
                 <w:szCs w:val="22"/>
               </w:rPr>
@@ -1084,7 +1153,7 @@
             <w:r>
               <w:rPr>
                 <w:rFonts w:asciiTheme="minorHAnsi" w:hAnsiTheme="minorHAnsi" w:cstheme="minorHAnsi"/>
-                <w:color w:val="FF0000"/>
+                <w:color w:val="5B9BD5" w:themeColor="accent1"/>
                 <w:sz w:val="22"/>
                 <w:szCs w:val="22"/>
               </w:rPr>
@@ -1094,11 +1163,11 @@
             <w:r>
               <w:rPr>
                 <w:rFonts w:asciiTheme="minorHAnsi" w:hAnsiTheme="minorHAnsi" w:cstheme="minorHAnsi"/>
-                <w:color w:val="FF0000"/>
-                <w:sz w:val="22"/>
-                <w:szCs w:val="22"/>
-              </w:rPr>
-              <w:t>MatrizMath</w:t>
+                <w:color w:val="5B9BD5" w:themeColor="accent1"/>
+                <w:sz w:val="22"/>
+                <w:szCs w:val="22"/>
+              </w:rPr>
+              <w:t>float</w:t>
             </w:r>
             <w:proofErr w:type="spellEnd"/>
           </w:p>
@@ -1116,42 +1185,130 @@
             <w:r>
               <w:rPr>
                 <w:rFonts w:asciiTheme="minorHAnsi" w:hAnsiTheme="minorHAnsi" w:cstheme="minorHAnsi"/>
+                <w:color w:val="5B9BD5" w:themeColor="accent1"/>
+                <w:sz w:val="22"/>
+                <w:szCs w:val="22"/>
+              </w:rPr>
+              <w:t xml:space="preserve">+ </w:t>
+            </w:r>
+            <w:proofErr w:type="spellStart"/>
+            <w:proofErr w:type="gramStart"/>
+            <w:r>
+              <w:rPr>
+                <w:rFonts w:asciiTheme="minorHAnsi" w:hAnsiTheme="minorHAnsi" w:cstheme="minorHAnsi"/>
+                <w:color w:val="5B9BD5" w:themeColor="accent1"/>
+                <w:sz w:val="22"/>
+                <w:szCs w:val="22"/>
+              </w:rPr>
+              <w:t>normaInfinito</w:t>
+            </w:r>
+            <w:proofErr w:type="spellEnd"/>
+            <w:r>
+              <w:rPr>
+                <w:rFonts w:asciiTheme="minorHAnsi" w:hAnsiTheme="minorHAnsi" w:cstheme="minorHAnsi"/>
+                <w:color w:val="5B9BD5" w:themeColor="accent1"/>
+                <w:sz w:val="22"/>
+                <w:szCs w:val="22"/>
+              </w:rPr>
+              <w:t>(</w:t>
+            </w:r>
+            <w:proofErr w:type="gramEnd"/>
+            <w:r>
+              <w:rPr>
+                <w:rFonts w:asciiTheme="minorHAnsi" w:hAnsiTheme="minorHAnsi" w:cstheme="minorHAnsi"/>
+                <w:color w:val="5B9BD5" w:themeColor="accent1"/>
+                <w:sz w:val="22"/>
+                <w:szCs w:val="22"/>
+              </w:rPr>
+              <w:t xml:space="preserve">) </w:t>
+            </w:r>
+            <w:proofErr w:type="spellStart"/>
+            <w:r>
+              <w:rPr>
+                <w:rFonts w:asciiTheme="minorHAnsi" w:hAnsiTheme="minorHAnsi" w:cstheme="minorHAnsi"/>
+                <w:color w:val="5B9BD5" w:themeColor="accent1"/>
+                <w:sz w:val="22"/>
+                <w:szCs w:val="22"/>
+              </w:rPr>
+              <w:t>float</w:t>
+            </w:r>
+            <w:proofErr w:type="spellEnd"/>
+          </w:p>
+          <w:p>
+            <w:pPr>
+              <w:ind w:left="720" w:hanging="720"/>
+              <w:rPr>
                 <w:color w:val="FF0000"/>
-                <w:sz w:val="22"/>
-                <w:szCs w:val="22"/>
-              </w:rPr>
-              <w:t xml:space="preserve">+ determinante() </w:t>
-            </w:r>
-            <w:proofErr w:type="spellStart"/>
-            <w:r>
+              </w:rPr>
+            </w:pPr>
+          </w:p>
+          <w:p>
+            <w:pPr>
+              <w:pStyle w:val="NormalWeb"/>
+              <w:spacing w:before="0" w:beforeAutospacing="0" w:after="0" w:afterAutospacing="0"/>
               <w:rPr>
                 <w:rFonts w:asciiTheme="minorHAnsi" w:hAnsiTheme="minorHAnsi" w:cstheme="minorHAnsi"/>
                 <w:color w:val="FF0000"/>
                 <w:sz w:val="22"/>
                 <w:szCs w:val="22"/>
               </w:rPr>
-              <w:t>float</w:t>
-            </w:r>
-            <w:proofErr w:type="spellEnd"/>
-          </w:p>
-          <w:p>
-            <w:pPr>
-              <w:ind w:left="720" w:hanging="720"/>
-              <w:rPr>
+            </w:pPr>
+            <w:r>
+              <w:rPr>
+                <w:rFonts w:asciiTheme="minorHAnsi" w:hAnsiTheme="minorHAnsi" w:cstheme="minorHAnsi"/>
                 <w:color w:val="FF0000"/>
-              </w:rPr>
-            </w:pPr>
-          </w:p>
-          <w:p>
-            <w:pPr>
-              <w:rPr>
-                <w:rFonts w:asciiTheme="minorHAnsi" w:hAnsiTheme="minorHAnsi" w:cstheme="minorHAnsi"/>
-              </w:rPr>
-            </w:pPr>
-          </w:p>
-          <w:p/>
+                <w:sz w:val="22"/>
+                <w:szCs w:val="22"/>
+              </w:rPr>
+              <w:t xml:space="preserve">+ </w:t>
+            </w:r>
+            <w:proofErr w:type="spellStart"/>
+            <w:proofErr w:type="gramStart"/>
+            <w:r>
+              <w:rPr>
+                <w:rFonts w:asciiTheme="minorHAnsi" w:hAnsiTheme="minorHAnsi" w:cstheme="minorHAnsi"/>
+                <w:color w:val="FF0000"/>
+                <w:sz w:val="22"/>
+                <w:szCs w:val="22"/>
+              </w:rPr>
+              <w:t>matrizInversa</w:t>
+            </w:r>
+            <w:proofErr w:type="spellEnd"/>
+            <w:r>
+              <w:rPr>
+                <w:rFonts w:asciiTheme="minorHAnsi" w:hAnsiTheme="minorHAnsi" w:cstheme="minorHAnsi"/>
+                <w:color w:val="FF0000"/>
+                <w:sz w:val="22"/>
+                <w:szCs w:val="22"/>
+              </w:rPr>
+              <w:t>(</w:t>
+            </w:r>
+            <w:proofErr w:type="gramEnd"/>
+            <w:r>
+              <w:rPr>
+                <w:rFonts w:asciiTheme="minorHAnsi" w:hAnsiTheme="minorHAnsi" w:cstheme="minorHAnsi"/>
+                <w:color w:val="FF0000"/>
+                <w:sz w:val="22"/>
+                <w:szCs w:val="22"/>
+              </w:rPr>
+              <w:t xml:space="preserve">) </w:t>
+            </w:r>
+            <w:proofErr w:type="spellStart"/>
+            <w:r>
+              <w:rPr>
+                <w:rFonts w:asciiTheme="minorHAnsi" w:hAnsiTheme="minorHAnsi" w:cstheme="minorHAnsi"/>
+                <w:color w:val="FF0000"/>
+                <w:sz w:val="22"/>
+                <w:szCs w:val="22"/>
+              </w:rPr>
+              <w:t>MatrizMath</w:t>
+            </w:r>
+            <w:proofErr w:type="spellEnd"/>
+          </w:p>
           <w:p/>
         </w:tc>
+        <w:bookmarkStart w:id="0" w:name="_GoBack"/>
+        <w:bookmarkEnd w:id="0"/>
       </w:tr>
     </w:tbl>
     <w:p>
@@ -1174,95 +1331,6 @@
         </w:rPr>
       </w:pPr>
     </w:p>
-    <w:tbl>
-      <w:tblPr>
-        <w:tblStyle w:val="a"/>
-        <w:tblW w:w="5502" w:type="dxa"/>
-        <w:tblInd w:w="0" w:type="dxa"/>
-        <w:tblBorders>
-          <w:top w:val="single" w:sz="4" w:space="0" w:color="000000"/>
-          <w:left w:val="single" w:sz="4" w:space="0" w:color="000000"/>
-          <w:bottom w:val="single" w:sz="4" w:space="0" w:color="000000"/>
-          <w:right w:val="single" w:sz="4" w:space="0" w:color="000000"/>
-          <w:insideH w:val="single" w:sz="4" w:space="0" w:color="000000"/>
-          <w:insideV w:val="single" w:sz="4" w:space="0" w:color="000000"/>
-        </w:tblBorders>
-        <w:tblLayout w:type="fixed"/>
-        <w:tblLook w:val="0400" w:firstRow="0" w:lastRow="0" w:firstColumn="0" w:lastColumn="0" w:noHBand="0" w:noVBand="1"/>
-      </w:tblPr>
-      <w:tblGrid>
-        <w:gridCol w:w="5502"/>
-      </w:tblGrid>
-      <w:tr>
-        <w:tc>
-          <w:tcPr>
-            <w:tcW w:w="5502" w:type="dxa"/>
-          </w:tcPr>
-          <w:p>
-            <w:proofErr w:type="spellStart"/>
-            <w:r>
-              <w:rPr>
-                <w:color w:val="000000"/>
-              </w:rPr>
-              <w:t>GaussJordan</w:t>
-            </w:r>
-            <w:proofErr w:type="spellEnd"/>
-          </w:p>
-        </w:tc>
-      </w:tr>
-      <w:tr>
-        <w:tc>
-          <w:tcPr>
-            <w:tcW w:w="5502" w:type="dxa"/>
-          </w:tcPr>
-          <w:p>
-            <w:pPr>
-              <w:pStyle w:val="Prrafodelista"/>
-            </w:pPr>
-            <w:r>
-              <w:t>-</w:t>
-            </w:r>
-            <w:proofErr w:type="spellStart"/>
-            <w:r>
-              <w:t>float</w:t>
-            </w:r>
-            <w:proofErr w:type="spellEnd"/>
-            <w:r>
-              <w:t xml:space="preserve">[][] </w:t>
-            </w:r>
-            <w:proofErr w:type="spellStart"/>
-            <w:r>
-              <w:t>matrizTemporal</w:t>
-            </w:r>
-            <w:proofErr w:type="spellEnd"/>
-          </w:p>
-          <w:p/>
-        </w:tc>
-      </w:tr>
-      <w:tr>
-        <w:tc>
-          <w:tcPr>
-            <w:tcW w:w="5502" w:type="dxa"/>
-          </w:tcPr>
-          <w:p>
-            <w:pPr>
-              <w:ind w:left="720" w:hanging="720"/>
-            </w:pPr>
-          </w:p>
-          <w:p>
-            <w:pPr>
-              <w:ind w:left="720" w:hanging="720"/>
-              <w:rPr>
-                <w:rFonts w:asciiTheme="minorHAnsi" w:hAnsiTheme="minorHAnsi" w:cstheme="minorHAnsi"/>
-                <w:color w:val="000000" w:themeColor="text1"/>
-              </w:rPr>
-            </w:pPr>
-          </w:p>
-          <w:p/>
-          <w:p/>
-        </w:tc>
-      </w:tr>
-    </w:tbl>
     <w:p/>
     <w:sectPr>
       <w:pgSz w:w="11909" w:h="16834"/>
@@ -2283,7 +2351,7 @@
 </file>
 
 <file path=customXml/itemProps1.xml><?xml version="1.0" encoding="utf-8"?>
-<ds:datastoreItem xmlns:ds="http://schemas.openxmlformats.org/officeDocument/2006/customXml" ds:itemID="{0EE64F29-4DDD-42CF-9A55-706B58756598}">
+<ds:datastoreItem xmlns:ds="http://schemas.openxmlformats.org/officeDocument/2006/customXml" ds:itemID="{D93BA6FD-DF4D-4CD4-AA70-740912B5E7DB}">
   <ds:schemaRefs>
     <ds:schemaRef ds:uri="http://schemas.openxmlformats.org/officeDocument/2006/bibliography"/>
   </ds:schemaRefs>

</xml_diff>

<commit_message>
Metodo diferenciaFilaConMultiploDeOtra() y documentacion.
</commit_message>
<xml_diff>
--- a/Documentacion/MatrizMath/MatrizMath - Clases.docx
+++ b/Documentacion/MatrizMath/MatrizMath - Clases.docx
@@ -863,248 +863,336 @@
           </w:p>
           <w:p>
             <w:pPr>
-              <w:rPr>
-                <w:lang w:val="es-ES"/>
-              </w:rPr>
-            </w:pPr>
-          </w:p>
-          <w:p>
-            <w:pPr>
-              <w:rPr>
-                <w:color w:val="5B9BD5" w:themeColor="accent1"/>
-                <w:lang w:val="en-US"/>
-              </w:rPr>
-            </w:pPr>
-            <w:r>
-              <w:rPr>
-                <w:color w:val="5B9BD5" w:themeColor="accent1"/>
-                <w:lang w:val="en-US"/>
-              </w:rPr>
-              <w:t xml:space="preserve">+ </w:t>
-            </w:r>
-            <w:proofErr w:type="spellStart"/>
-            <w:r>
-              <w:rPr>
-                <w:color w:val="5B9BD5" w:themeColor="accent1"/>
-                <w:lang w:val="en-US"/>
-              </w:rPr>
-              <w:t>sumar</w:t>
-            </w:r>
-            <w:proofErr w:type="spellEnd"/>
-            <w:r>
-              <w:rPr>
-                <w:color w:val="5B9BD5" w:themeColor="accent1"/>
-                <w:lang w:val="en-US"/>
-              </w:rPr>
-              <w:t>(</w:t>
-            </w:r>
-            <w:proofErr w:type="spellStart"/>
-            <w:r>
-              <w:rPr>
-                <w:color w:val="5B9BD5" w:themeColor="accent1"/>
-                <w:lang w:val="en-US"/>
-              </w:rPr>
-              <w:t>MatrizMath</w:t>
-            </w:r>
-            <w:proofErr w:type="spellEnd"/>
-            <w:r>
-              <w:rPr>
-                <w:color w:val="5B9BD5" w:themeColor="accent1"/>
-                <w:lang w:val="en-US"/>
-              </w:rPr>
-              <w:t xml:space="preserve">) </w:t>
-            </w:r>
-            <w:proofErr w:type="spellStart"/>
-            <w:r>
-              <w:rPr>
-                <w:color w:val="5B9BD5" w:themeColor="accent1"/>
-                <w:lang w:val="en-US"/>
-              </w:rPr>
-              <w:t>MatrizMath</w:t>
-            </w:r>
-            <w:proofErr w:type="spellEnd"/>
-          </w:p>
-          <w:p>
-            <w:pPr>
-              <w:rPr>
-                <w:color w:val="5B9BD5" w:themeColor="accent1"/>
-                <w:lang w:val="en-US"/>
-              </w:rPr>
-            </w:pPr>
-            <w:r>
-              <w:rPr>
-                <w:color w:val="5B9BD5" w:themeColor="accent1"/>
-                <w:lang w:val="en-US"/>
-              </w:rPr>
-              <w:t xml:space="preserve">+ </w:t>
-            </w:r>
-            <w:proofErr w:type="spellStart"/>
-            <w:r>
-              <w:rPr>
-                <w:color w:val="5B9BD5" w:themeColor="accent1"/>
-                <w:lang w:val="en-US"/>
-              </w:rPr>
-              <w:t>restar</w:t>
-            </w:r>
-            <w:proofErr w:type="spellEnd"/>
-            <w:r>
-              <w:rPr>
-                <w:color w:val="5B9BD5" w:themeColor="accent1"/>
-                <w:lang w:val="en-US"/>
-              </w:rPr>
-              <w:t>(</w:t>
-            </w:r>
-            <w:proofErr w:type="spellStart"/>
-            <w:r>
-              <w:rPr>
-                <w:color w:val="5B9BD5" w:themeColor="accent1"/>
-                <w:lang w:val="en-US"/>
-              </w:rPr>
-              <w:t>MatrizMath</w:t>
-            </w:r>
-            <w:proofErr w:type="spellEnd"/>
-            <w:r>
-              <w:rPr>
-                <w:color w:val="5B9BD5" w:themeColor="accent1"/>
-                <w:lang w:val="en-US"/>
-              </w:rPr>
-              <w:t xml:space="preserve">) </w:t>
-            </w:r>
-            <w:proofErr w:type="spellStart"/>
-            <w:r>
-              <w:rPr>
-                <w:color w:val="5B9BD5" w:themeColor="accent1"/>
-                <w:lang w:val="en-US"/>
-              </w:rPr>
-              <w:t>MatrizMath</w:t>
-            </w:r>
-            <w:proofErr w:type="spellEnd"/>
-          </w:p>
-          <w:p>
-            <w:pPr>
-              <w:rPr>
-                <w:color w:val="5B9BD5" w:themeColor="accent1"/>
-                <w:lang w:val="en-US"/>
-              </w:rPr>
-            </w:pPr>
-            <w:r>
-              <w:rPr>
-                <w:color w:val="5B9BD5" w:themeColor="accent1"/>
-                <w:lang w:val="en-US"/>
-              </w:rPr>
-              <w:t>+ producto (MatrizMath) MatrizMath</w:t>
-            </w:r>
-          </w:p>
-          <w:p>
-            <w:pPr>
-              <w:rPr>
-                <w:color w:val="70AD47" w:themeColor="accent6"/>
-                <w:lang w:val="en-US"/>
-              </w:rPr>
-            </w:pPr>
-            <w:r>
-              <w:rPr>
-                <w:color w:val="70AD47" w:themeColor="accent6"/>
-                <w:lang w:val="en-US"/>
-              </w:rPr>
-              <w:t>+ producto (float) MatrizMath</w:t>
-            </w:r>
-          </w:p>
-          <w:p>
-            <w:pPr>
-              <w:rPr>
-                <w:color w:val="70AD47" w:themeColor="accent6"/>
-              </w:rPr>
-            </w:pPr>
-            <w:r>
-              <w:rPr>
-                <w:color w:val="70AD47" w:themeColor="accent6"/>
-              </w:rPr>
-              <w:t>+ producto (</w:t>
-            </w:r>
-            <w:proofErr w:type="spellStart"/>
-            <w:r>
-              <w:rPr>
-                <w:color w:val="70AD47" w:themeColor="accent6"/>
-              </w:rPr>
-              <w:t>VectorMath</w:t>
-            </w:r>
-            <w:proofErr w:type="spellEnd"/>
-            <w:r>
-              <w:rPr>
-                <w:color w:val="70AD47" w:themeColor="accent6"/>
-              </w:rPr>
-              <w:t xml:space="preserve">) </w:t>
-            </w:r>
-            <w:proofErr w:type="spellStart"/>
-            <w:r>
-              <w:rPr>
-                <w:color w:val="70AD47" w:themeColor="accent6"/>
-              </w:rPr>
-              <w:t>VectorMath</w:t>
-            </w:r>
-            <w:proofErr w:type="spellEnd"/>
-          </w:p>
-          <w:p>
-            <w:pPr>
               <w:pStyle w:val="NormalWeb"/>
               <w:spacing w:before="0" w:beforeAutospacing="0" w:after="0" w:afterAutospacing="0"/>
               <w:rPr>
                 <w:rFonts w:asciiTheme="minorHAnsi" w:hAnsiTheme="minorHAnsi" w:cstheme="minorHAnsi"/>
-                <w:color w:val="5B9BD5" w:themeColor="accent1"/>
-                <w:sz w:val="22"/>
-                <w:szCs w:val="22"/>
-              </w:rPr>
-            </w:pPr>
-            <w:r>
-              <w:rPr>
-                <w:rFonts w:asciiTheme="minorHAnsi" w:hAnsiTheme="minorHAnsi" w:cstheme="minorHAnsi"/>
-                <w:color w:val="5B9BD5" w:themeColor="accent1"/>
+                <w:color w:val="000000" w:themeColor="text1"/>
+                <w:sz w:val="22"/>
+                <w:szCs w:val="22"/>
+              </w:rPr>
+            </w:pPr>
+            <w:r>
+              <w:rPr>
+                <w:rFonts w:asciiTheme="minorHAnsi" w:hAnsiTheme="minorHAnsi" w:cstheme="minorHAnsi"/>
+                <w:color w:val="000000" w:themeColor="text1"/>
                 <w:sz w:val="22"/>
                 <w:szCs w:val="22"/>
               </w:rPr>
               <w:t xml:space="preserve">+ </w:t>
             </w:r>
+            <w:bookmarkStart w:id="0" w:name="_GoBack"/>
             <w:proofErr w:type="spellStart"/>
             <w:proofErr w:type="gramStart"/>
             <w:r>
               <w:rPr>
                 <w:rFonts w:asciiTheme="minorHAnsi" w:hAnsiTheme="minorHAnsi" w:cstheme="minorHAnsi"/>
-                <w:color w:val="5B9BD5" w:themeColor="accent1"/>
-                <w:sz w:val="22"/>
-                <w:szCs w:val="22"/>
-              </w:rPr>
-              <w:t>normaUno</w:t>
-            </w:r>
-            <w:proofErr w:type="spellEnd"/>
-            <w:r>
-              <w:rPr>
-                <w:rFonts w:asciiTheme="minorHAnsi" w:hAnsiTheme="minorHAnsi" w:cstheme="minorHAnsi"/>
-                <w:color w:val="5B9BD5" w:themeColor="accent1"/>
+                <w:color w:val="000000" w:themeColor="text1"/>
+                <w:sz w:val="22"/>
+                <w:szCs w:val="22"/>
+              </w:rPr>
+              <w:t>diferenciaFilaConMultiploDeOtra</w:t>
+            </w:r>
+            <w:bookmarkEnd w:id="0"/>
+            <w:proofErr w:type="spellEnd"/>
+            <w:r>
+              <w:rPr>
+                <w:rFonts w:asciiTheme="minorHAnsi" w:hAnsiTheme="minorHAnsi" w:cstheme="minorHAnsi"/>
+                <w:color w:val="000000" w:themeColor="text1"/>
                 <w:sz w:val="22"/>
                 <w:szCs w:val="22"/>
               </w:rPr>
               <w:t>(</w:t>
             </w:r>
+            <w:proofErr w:type="spellStart"/>
             <w:proofErr w:type="gramEnd"/>
             <w:r>
               <w:rPr>
                 <w:rFonts w:asciiTheme="minorHAnsi" w:hAnsiTheme="minorHAnsi" w:cstheme="minorHAnsi"/>
-                <w:color w:val="5B9BD5" w:themeColor="accent1"/>
-                <w:sz w:val="22"/>
-                <w:szCs w:val="22"/>
+                <w:color w:val="000000" w:themeColor="text1"/>
+                <w:sz w:val="22"/>
+                <w:szCs w:val="22"/>
+              </w:rPr>
+              <w:t>float</w:t>
+            </w:r>
+            <w:proofErr w:type="spellEnd"/>
+            <w:r>
+              <w:rPr>
+                <w:rFonts w:asciiTheme="minorHAnsi" w:hAnsiTheme="minorHAnsi" w:cstheme="minorHAnsi"/>
+                <w:color w:val="000000" w:themeColor="text1"/>
+                <w:sz w:val="22"/>
+                <w:szCs w:val="22"/>
+              </w:rPr>
+              <w:t xml:space="preserve"> [][],</w:t>
+            </w:r>
+            <w:proofErr w:type="spellStart"/>
+            <w:r>
+              <w:rPr>
+                <w:rFonts w:asciiTheme="minorHAnsi" w:hAnsiTheme="minorHAnsi" w:cstheme="minorHAnsi"/>
+                <w:color w:val="000000" w:themeColor="text1"/>
+                <w:sz w:val="22"/>
+                <w:szCs w:val="22"/>
+              </w:rPr>
+              <w:t>int,int,float</w:t>
+            </w:r>
+            <w:proofErr w:type="spellEnd"/>
+            <w:r>
+              <w:rPr>
+                <w:rFonts w:asciiTheme="minorHAnsi" w:hAnsiTheme="minorHAnsi" w:cstheme="minorHAnsi"/>
+                <w:color w:val="000000" w:themeColor="text1"/>
+                <w:sz w:val="22"/>
+                <w:szCs w:val="22"/>
+              </w:rPr>
+              <w:t>)</w:t>
+            </w:r>
+          </w:p>
+          <w:p>
+            <w:pPr>
+              <w:rPr>
+                <w:lang w:val="es-ES"/>
+              </w:rPr>
+            </w:pPr>
+          </w:p>
+          <w:p>
+            <w:pPr>
+              <w:rPr>
+                <w:color w:val="5B9BD5" w:themeColor="accent1"/>
+                <w:lang w:val="en-US"/>
+              </w:rPr>
+            </w:pPr>
+            <w:r>
+              <w:rPr>
+                <w:color w:val="5B9BD5" w:themeColor="accent1"/>
+                <w:lang w:val="en-US"/>
+              </w:rPr>
+              <w:t xml:space="preserve">+ </w:t>
+            </w:r>
+            <w:proofErr w:type="spellStart"/>
+            <w:r>
+              <w:rPr>
+                <w:color w:val="5B9BD5" w:themeColor="accent1"/>
+                <w:lang w:val="en-US"/>
+              </w:rPr>
+              <w:t>sumar</w:t>
+            </w:r>
+            <w:proofErr w:type="spellEnd"/>
+            <w:r>
+              <w:rPr>
+                <w:color w:val="5B9BD5" w:themeColor="accent1"/>
+                <w:lang w:val="en-US"/>
+              </w:rPr>
+              <w:t>(</w:t>
+            </w:r>
+            <w:proofErr w:type="spellStart"/>
+            <w:r>
+              <w:rPr>
+                <w:color w:val="5B9BD5" w:themeColor="accent1"/>
+                <w:lang w:val="en-US"/>
+              </w:rPr>
+              <w:t>MatrizMath</w:t>
+            </w:r>
+            <w:proofErr w:type="spellEnd"/>
+            <w:r>
+              <w:rPr>
+                <w:color w:val="5B9BD5" w:themeColor="accent1"/>
+                <w:lang w:val="en-US"/>
               </w:rPr>
               <w:t xml:space="preserve">) </w:t>
             </w:r>
             <w:proofErr w:type="spellStart"/>
             <w:r>
               <w:rPr>
-                <w:rFonts w:asciiTheme="minorHAnsi" w:hAnsiTheme="minorHAnsi" w:cstheme="minorHAnsi"/>
-                <w:color w:val="5B9BD5" w:themeColor="accent1"/>
-                <w:sz w:val="22"/>
-                <w:szCs w:val="22"/>
-              </w:rPr>
-              <w:t>float</w:t>
+                <w:color w:val="5B9BD5" w:themeColor="accent1"/>
+                <w:lang w:val="en-US"/>
+              </w:rPr>
+              <w:t>MatrizMath</w:t>
+            </w:r>
+            <w:proofErr w:type="spellEnd"/>
+          </w:p>
+          <w:p>
+            <w:pPr>
+              <w:rPr>
+                <w:color w:val="5B9BD5" w:themeColor="accent1"/>
+                <w:lang w:val="en-US"/>
+              </w:rPr>
+            </w:pPr>
+            <w:r>
+              <w:rPr>
+                <w:color w:val="5B9BD5" w:themeColor="accent1"/>
+                <w:lang w:val="en-US"/>
+              </w:rPr>
+              <w:t xml:space="preserve">+ </w:t>
+            </w:r>
+            <w:proofErr w:type="spellStart"/>
+            <w:r>
+              <w:rPr>
+                <w:color w:val="5B9BD5" w:themeColor="accent1"/>
+                <w:lang w:val="en-US"/>
+              </w:rPr>
+              <w:t>restar</w:t>
+            </w:r>
+            <w:proofErr w:type="spellEnd"/>
+            <w:r>
+              <w:rPr>
+                <w:color w:val="5B9BD5" w:themeColor="accent1"/>
+                <w:lang w:val="en-US"/>
+              </w:rPr>
+              <w:t>(</w:t>
+            </w:r>
+            <w:proofErr w:type="spellStart"/>
+            <w:r>
+              <w:rPr>
+                <w:color w:val="5B9BD5" w:themeColor="accent1"/>
+                <w:lang w:val="en-US"/>
+              </w:rPr>
+              <w:t>MatrizMath</w:t>
+            </w:r>
+            <w:proofErr w:type="spellEnd"/>
+            <w:r>
+              <w:rPr>
+                <w:color w:val="5B9BD5" w:themeColor="accent1"/>
+                <w:lang w:val="en-US"/>
+              </w:rPr>
+              <w:t xml:space="preserve">) </w:t>
+            </w:r>
+            <w:proofErr w:type="spellStart"/>
+            <w:r>
+              <w:rPr>
+                <w:color w:val="5B9BD5" w:themeColor="accent1"/>
+                <w:lang w:val="en-US"/>
+              </w:rPr>
+              <w:t>MatrizMath</w:t>
+            </w:r>
+            <w:proofErr w:type="spellEnd"/>
+          </w:p>
+          <w:p>
+            <w:pPr>
+              <w:rPr>
+                <w:color w:val="5B9BD5" w:themeColor="accent1"/>
+                <w:lang w:val="en-US"/>
+              </w:rPr>
+            </w:pPr>
+            <w:r>
+              <w:rPr>
+                <w:color w:val="5B9BD5" w:themeColor="accent1"/>
+                <w:lang w:val="en-US"/>
+              </w:rPr>
+              <w:t xml:space="preserve">+ </w:t>
+            </w:r>
+            <w:proofErr w:type="spellStart"/>
+            <w:r>
+              <w:rPr>
+                <w:color w:val="5B9BD5" w:themeColor="accent1"/>
+                <w:lang w:val="en-US"/>
+              </w:rPr>
+              <w:t>producto</w:t>
+            </w:r>
+            <w:proofErr w:type="spellEnd"/>
+            <w:r>
+              <w:rPr>
+                <w:color w:val="5B9BD5" w:themeColor="accent1"/>
+                <w:lang w:val="en-US"/>
+              </w:rPr>
+              <w:t xml:space="preserve"> (</w:t>
+            </w:r>
+            <w:proofErr w:type="spellStart"/>
+            <w:r>
+              <w:rPr>
+                <w:color w:val="5B9BD5" w:themeColor="accent1"/>
+                <w:lang w:val="en-US"/>
+              </w:rPr>
+              <w:t>MatrizMath</w:t>
+            </w:r>
+            <w:proofErr w:type="spellEnd"/>
+            <w:r>
+              <w:rPr>
+                <w:color w:val="5B9BD5" w:themeColor="accent1"/>
+                <w:lang w:val="en-US"/>
+              </w:rPr>
+              <w:t xml:space="preserve">) </w:t>
+            </w:r>
+            <w:proofErr w:type="spellStart"/>
+            <w:r>
+              <w:rPr>
+                <w:color w:val="5B9BD5" w:themeColor="accent1"/>
+                <w:lang w:val="en-US"/>
+              </w:rPr>
+              <w:t>MatrizMath</w:t>
+            </w:r>
+            <w:proofErr w:type="spellEnd"/>
+          </w:p>
+          <w:p>
+            <w:pPr>
+              <w:rPr>
+                <w:color w:val="70AD47" w:themeColor="accent6"/>
+                <w:lang w:val="en-US"/>
+              </w:rPr>
+            </w:pPr>
+            <w:r>
+              <w:rPr>
+                <w:color w:val="70AD47" w:themeColor="accent6"/>
+                <w:lang w:val="en-US"/>
+              </w:rPr>
+              <w:t xml:space="preserve">+ </w:t>
+            </w:r>
+            <w:proofErr w:type="spellStart"/>
+            <w:r>
+              <w:rPr>
+                <w:color w:val="70AD47" w:themeColor="accent6"/>
+                <w:lang w:val="en-US"/>
+              </w:rPr>
+              <w:t>producto</w:t>
+            </w:r>
+            <w:proofErr w:type="spellEnd"/>
+            <w:r>
+              <w:rPr>
+                <w:color w:val="70AD47" w:themeColor="accent6"/>
+                <w:lang w:val="en-US"/>
+              </w:rPr>
+              <w:t xml:space="preserve"> (float) </w:t>
+            </w:r>
+            <w:proofErr w:type="spellStart"/>
+            <w:r>
+              <w:rPr>
+                <w:color w:val="70AD47" w:themeColor="accent6"/>
+                <w:lang w:val="en-US"/>
+              </w:rPr>
+              <w:t>MatrizMath</w:t>
+            </w:r>
+            <w:proofErr w:type="spellEnd"/>
+          </w:p>
+          <w:p>
+            <w:pPr>
+              <w:rPr>
+                <w:color w:val="70AD47" w:themeColor="accent6"/>
+              </w:rPr>
+            </w:pPr>
+            <w:r>
+              <w:rPr>
+                <w:color w:val="70AD47" w:themeColor="accent6"/>
+              </w:rPr>
+              <w:t>+ producto (</w:t>
+            </w:r>
+            <w:proofErr w:type="spellStart"/>
+            <w:r>
+              <w:rPr>
+                <w:color w:val="70AD47" w:themeColor="accent6"/>
+              </w:rPr>
+              <w:t>VectorMath</w:t>
+            </w:r>
+            <w:proofErr w:type="spellEnd"/>
+            <w:r>
+              <w:rPr>
+                <w:color w:val="70AD47" w:themeColor="accent6"/>
+              </w:rPr>
+              <w:t xml:space="preserve">) </w:t>
+            </w:r>
+            <w:proofErr w:type="spellStart"/>
+            <w:r>
+              <w:rPr>
+                <w:color w:val="70AD47" w:themeColor="accent6"/>
+              </w:rPr>
+              <w:t>VectorMath</w:t>
             </w:r>
             <w:proofErr w:type="spellEnd"/>
           </w:p>
@@ -1137,7 +1225,7 @@
                 <w:sz w:val="22"/>
                 <w:szCs w:val="22"/>
               </w:rPr>
-              <w:t>normaDos</w:t>
+              <w:t>normaUno</w:t>
             </w:r>
             <w:proofErr w:type="spellEnd"/>
             <w:r>
@@ -1177,7 +1265,7 @@
               <w:spacing w:before="0" w:beforeAutospacing="0" w:after="0" w:afterAutospacing="0"/>
               <w:rPr>
                 <w:rFonts w:asciiTheme="minorHAnsi" w:hAnsiTheme="minorHAnsi" w:cstheme="minorHAnsi"/>
-                <w:color w:val="FF0000"/>
+                <w:color w:val="5B9BD5" w:themeColor="accent1"/>
                 <w:sz w:val="22"/>
                 <w:szCs w:val="22"/>
               </w:rPr>
@@ -1200,7 +1288,7 @@
                 <w:sz w:val="22"/>
                 <w:szCs w:val="22"/>
               </w:rPr>
-              <w:t>normaInfinito</w:t>
+              <w:t>normaDos</w:t>
             </w:r>
             <w:proofErr w:type="spellEnd"/>
             <w:r>
@@ -1233,14 +1321,6 @@
               <w:t>float</w:t>
             </w:r>
             <w:proofErr w:type="spellEnd"/>
-          </w:p>
-          <w:p>
-            <w:pPr>
-              <w:ind w:left="720" w:hanging="720"/>
-              <w:rPr>
-                <w:color w:val="FF0000"/>
-              </w:rPr>
-            </w:pPr>
           </w:p>
           <w:p>
             <w:pPr>
@@ -1256,6 +1336,77 @@
             <w:r>
               <w:rPr>
                 <w:rFonts w:asciiTheme="minorHAnsi" w:hAnsiTheme="minorHAnsi" w:cstheme="minorHAnsi"/>
+                <w:color w:val="5B9BD5" w:themeColor="accent1"/>
+                <w:sz w:val="22"/>
+                <w:szCs w:val="22"/>
+              </w:rPr>
+              <w:t xml:space="preserve">+ </w:t>
+            </w:r>
+            <w:proofErr w:type="spellStart"/>
+            <w:proofErr w:type="gramStart"/>
+            <w:r>
+              <w:rPr>
+                <w:rFonts w:asciiTheme="minorHAnsi" w:hAnsiTheme="minorHAnsi" w:cstheme="minorHAnsi"/>
+                <w:color w:val="5B9BD5" w:themeColor="accent1"/>
+                <w:sz w:val="22"/>
+                <w:szCs w:val="22"/>
+              </w:rPr>
+              <w:t>normaInfinito</w:t>
+            </w:r>
+            <w:proofErr w:type="spellEnd"/>
+            <w:r>
+              <w:rPr>
+                <w:rFonts w:asciiTheme="minorHAnsi" w:hAnsiTheme="minorHAnsi" w:cstheme="minorHAnsi"/>
+                <w:color w:val="5B9BD5" w:themeColor="accent1"/>
+                <w:sz w:val="22"/>
+                <w:szCs w:val="22"/>
+              </w:rPr>
+              <w:t>(</w:t>
+            </w:r>
+            <w:proofErr w:type="gramEnd"/>
+            <w:r>
+              <w:rPr>
+                <w:rFonts w:asciiTheme="minorHAnsi" w:hAnsiTheme="minorHAnsi" w:cstheme="minorHAnsi"/>
+                <w:color w:val="5B9BD5" w:themeColor="accent1"/>
+                <w:sz w:val="22"/>
+                <w:szCs w:val="22"/>
+              </w:rPr>
+              <w:t xml:space="preserve">) </w:t>
+            </w:r>
+            <w:proofErr w:type="spellStart"/>
+            <w:r>
+              <w:rPr>
+                <w:rFonts w:asciiTheme="minorHAnsi" w:hAnsiTheme="minorHAnsi" w:cstheme="minorHAnsi"/>
+                <w:color w:val="5B9BD5" w:themeColor="accent1"/>
+                <w:sz w:val="22"/>
+                <w:szCs w:val="22"/>
+              </w:rPr>
+              <w:t>float</w:t>
+            </w:r>
+            <w:proofErr w:type="spellEnd"/>
+          </w:p>
+          <w:p>
+            <w:pPr>
+              <w:ind w:left="720" w:hanging="720"/>
+              <w:rPr>
+                <w:color w:val="FF0000"/>
+              </w:rPr>
+            </w:pPr>
+          </w:p>
+          <w:p>
+            <w:pPr>
+              <w:pStyle w:val="NormalWeb"/>
+              <w:spacing w:before="0" w:beforeAutospacing="0" w:after="0" w:afterAutospacing="0"/>
+              <w:rPr>
+                <w:rFonts w:asciiTheme="minorHAnsi" w:hAnsiTheme="minorHAnsi" w:cstheme="minorHAnsi"/>
+                <w:color w:val="FF0000"/>
+                <w:sz w:val="22"/>
+                <w:szCs w:val="22"/>
+              </w:rPr>
+            </w:pPr>
+            <w:r>
+              <w:rPr>
+                <w:rFonts w:asciiTheme="minorHAnsi" w:hAnsiTheme="minorHAnsi" w:cstheme="minorHAnsi"/>
                 <w:color w:val="FF0000"/>
                 <w:sz w:val="22"/>
                 <w:szCs w:val="22"/>
@@ -1307,8 +1458,6 @@
           </w:p>
           <w:p/>
         </w:tc>
-        <w:bookmarkStart w:id="0" w:name="_GoBack"/>
-        <w:bookmarkEnd w:id="0"/>
       </w:tr>
     </w:tbl>
     <w:p>
@@ -2351,7 +2500,7 @@
 </file>
 
 <file path=customXml/itemProps1.xml><?xml version="1.0" encoding="utf-8"?>
-<ds:datastoreItem xmlns:ds="http://schemas.openxmlformats.org/officeDocument/2006/customXml" ds:itemID="{D93BA6FD-DF4D-4CD4-AA70-740912B5E7DB}">
+<ds:datastoreItem xmlns:ds="http://schemas.openxmlformats.org/officeDocument/2006/customXml" ds:itemID="{116DA04E-FE7A-4D0F-A81A-F913496259BF}">
   <ds:schemaRefs>
     <ds:schemaRef ds:uri="http://schemas.openxmlformats.org/officeDocument/2006/bibliography"/>
   </ds:schemaRefs>

</xml_diff>

<commit_message>
Actualizacion Diagrama de Clases con lo Hecho hasta hoy en negro
</commit_message>
<xml_diff>
--- a/Documentacion/MatrizMath/MatrizMath - Clases.docx
+++ b/Documentacion/MatrizMath/MatrizMath - Clases.docx
@@ -766,25 +766,7 @@
                 <w:sz w:val="22"/>
                 <w:szCs w:val="22"/>
               </w:rPr>
-              <w:t>+ determinante</w:t>
-            </w:r>
-            <w:r>
-              <w:rPr>
-                <w:rFonts w:asciiTheme="minorHAnsi" w:hAnsiTheme="minorHAnsi" w:cstheme="minorHAnsi"/>
-                <w:color w:val="000000" w:themeColor="text1"/>
-                <w:sz w:val="22"/>
-                <w:szCs w:val="22"/>
-              </w:rPr>
-              <w:t xml:space="preserve"> </w:t>
-            </w:r>
-            <w:r>
-              <w:rPr>
-                <w:rFonts w:asciiTheme="minorHAnsi" w:hAnsiTheme="minorHAnsi" w:cstheme="minorHAnsi"/>
-                <w:color w:val="000000" w:themeColor="text1"/>
-                <w:sz w:val="22"/>
-                <w:szCs w:val="22"/>
-              </w:rPr>
-              <w:t xml:space="preserve">() </w:t>
+              <w:t xml:space="preserve">+ determinante () </w:t>
             </w:r>
             <w:proofErr w:type="spellStart"/>
             <w:r>
@@ -866,10 +848,7 @@
               <w:pStyle w:val="NormalWeb"/>
               <w:spacing w:before="0" w:beforeAutospacing="0" w:after="0" w:afterAutospacing="0"/>
               <w:rPr>
-                <w:rFonts w:asciiTheme="minorHAnsi" w:hAnsiTheme="minorHAnsi" w:cstheme="minorHAnsi"/>
-                <w:color w:val="000000" w:themeColor="text1"/>
-                <w:sz w:val="22"/>
-                <w:szCs w:val="22"/>
+                <w:lang w:val="es-ES"/>
               </w:rPr>
             </w:pPr>
             <w:r>
@@ -881,7 +860,6 @@
               </w:rPr>
               <w:t xml:space="preserve">+ </w:t>
             </w:r>
-            <w:bookmarkStart w:id="0" w:name="_GoBack"/>
             <w:proofErr w:type="spellStart"/>
             <w:proofErr w:type="gramStart"/>
             <w:r>
@@ -893,7 +871,6 @@
               </w:rPr>
               <w:t>diferenciaFilaConMultiploDeOtra</w:t>
             </w:r>
-            <w:bookmarkEnd w:id="0"/>
             <w:proofErr w:type="spellEnd"/>
             <w:r>
               <w:rPr>
@@ -949,61 +926,33 @@
           <w:p>
             <w:pPr>
               <w:rPr>
-                <w:lang w:val="es-ES"/>
-              </w:rPr>
-            </w:pPr>
-          </w:p>
-          <w:p>
-            <w:pPr>
-              <w:rPr>
-                <w:color w:val="5B9BD5" w:themeColor="accent1"/>
-                <w:lang w:val="en-US"/>
-              </w:rPr>
-            </w:pPr>
-            <w:r>
-              <w:rPr>
-                <w:color w:val="5B9BD5" w:themeColor="accent1"/>
-                <w:lang w:val="en-US"/>
-              </w:rPr>
-              <w:t xml:space="preserve">+ </w:t>
-            </w:r>
-            <w:proofErr w:type="spellStart"/>
-            <w:r>
-              <w:rPr>
-                <w:color w:val="5B9BD5" w:themeColor="accent1"/>
-                <w:lang w:val="en-US"/>
-              </w:rPr>
-              <w:t>sumar</w:t>
-            </w:r>
-            <w:proofErr w:type="spellEnd"/>
-            <w:r>
-              <w:rPr>
-                <w:color w:val="5B9BD5" w:themeColor="accent1"/>
-                <w:lang w:val="en-US"/>
-              </w:rPr>
-              <w:t>(</w:t>
-            </w:r>
-            <w:proofErr w:type="spellStart"/>
-            <w:r>
-              <w:rPr>
-                <w:color w:val="5B9BD5" w:themeColor="accent1"/>
-                <w:lang w:val="en-US"/>
+                <w:color w:val="000000" w:themeColor="text1"/>
+              </w:rPr>
+            </w:pPr>
+            <w:r>
+              <w:rPr>
+                <w:color w:val="000000" w:themeColor="text1"/>
+              </w:rPr>
+              <w:t>+ sumar(</w:t>
+            </w:r>
+            <w:proofErr w:type="spellStart"/>
+            <w:r>
+              <w:rPr>
+                <w:color w:val="000000" w:themeColor="text1"/>
               </w:rPr>
               <w:t>MatrizMath</w:t>
             </w:r>
             <w:proofErr w:type="spellEnd"/>
             <w:r>
               <w:rPr>
-                <w:color w:val="5B9BD5" w:themeColor="accent1"/>
-                <w:lang w:val="en-US"/>
+                <w:color w:val="000000" w:themeColor="text1"/>
               </w:rPr>
               <w:t xml:space="preserve">) </w:t>
             </w:r>
             <w:proofErr w:type="spellStart"/>
             <w:r>
               <w:rPr>
-                <w:color w:val="5B9BD5" w:themeColor="accent1"/>
-                <w:lang w:val="en-US"/>
+                <w:color w:val="000000" w:themeColor="text1"/>
               </w:rPr>
               <w:t>MatrizMath</w:t>
             </w:r>
@@ -1012,54 +961,33 @@
           <w:p>
             <w:pPr>
               <w:rPr>
-                <w:color w:val="5B9BD5" w:themeColor="accent1"/>
-                <w:lang w:val="en-US"/>
-              </w:rPr>
-            </w:pPr>
-            <w:r>
-              <w:rPr>
-                <w:color w:val="5B9BD5" w:themeColor="accent1"/>
-                <w:lang w:val="en-US"/>
-              </w:rPr>
-              <w:t xml:space="preserve">+ </w:t>
-            </w:r>
-            <w:proofErr w:type="spellStart"/>
-            <w:r>
-              <w:rPr>
-                <w:color w:val="5B9BD5" w:themeColor="accent1"/>
-                <w:lang w:val="en-US"/>
-              </w:rPr>
-              <w:t>restar</w:t>
-            </w:r>
-            <w:proofErr w:type="spellEnd"/>
-            <w:r>
-              <w:rPr>
-                <w:color w:val="5B9BD5" w:themeColor="accent1"/>
-                <w:lang w:val="en-US"/>
-              </w:rPr>
-              <w:t>(</w:t>
-            </w:r>
-            <w:proofErr w:type="spellStart"/>
-            <w:r>
-              <w:rPr>
-                <w:color w:val="5B9BD5" w:themeColor="accent1"/>
-                <w:lang w:val="en-US"/>
+                <w:color w:val="000000" w:themeColor="text1"/>
+              </w:rPr>
+            </w:pPr>
+            <w:r>
+              <w:rPr>
+                <w:color w:val="000000" w:themeColor="text1"/>
+              </w:rPr>
+              <w:t>+ restar(</w:t>
+            </w:r>
+            <w:proofErr w:type="spellStart"/>
+            <w:r>
+              <w:rPr>
+                <w:color w:val="000000" w:themeColor="text1"/>
               </w:rPr>
               <w:t>MatrizMath</w:t>
             </w:r>
             <w:proofErr w:type="spellEnd"/>
             <w:r>
               <w:rPr>
-                <w:color w:val="5B9BD5" w:themeColor="accent1"/>
-                <w:lang w:val="en-US"/>
+                <w:color w:val="000000" w:themeColor="text1"/>
               </w:rPr>
               <w:t xml:space="preserve">) </w:t>
             </w:r>
             <w:proofErr w:type="spellStart"/>
             <w:r>
               <w:rPr>
-                <w:color w:val="5B9BD5" w:themeColor="accent1"/>
-                <w:lang w:val="en-US"/>
+                <w:color w:val="000000" w:themeColor="text1"/>
               </w:rPr>
               <w:t>MatrizMath</w:t>
             </w:r>
@@ -1068,54 +996,33 @@
           <w:p>
             <w:pPr>
               <w:rPr>
-                <w:color w:val="5B9BD5" w:themeColor="accent1"/>
-                <w:lang w:val="en-US"/>
-              </w:rPr>
-            </w:pPr>
-            <w:r>
-              <w:rPr>
-                <w:color w:val="5B9BD5" w:themeColor="accent1"/>
-                <w:lang w:val="en-US"/>
-              </w:rPr>
-              <w:t xml:space="preserve">+ </w:t>
-            </w:r>
-            <w:proofErr w:type="spellStart"/>
-            <w:r>
-              <w:rPr>
-                <w:color w:val="5B9BD5" w:themeColor="accent1"/>
-                <w:lang w:val="en-US"/>
-              </w:rPr>
-              <w:t>producto</w:t>
-            </w:r>
-            <w:proofErr w:type="spellEnd"/>
-            <w:r>
-              <w:rPr>
-                <w:color w:val="5B9BD5" w:themeColor="accent1"/>
-                <w:lang w:val="en-US"/>
-              </w:rPr>
-              <w:t xml:space="preserve"> (</w:t>
-            </w:r>
-            <w:proofErr w:type="spellStart"/>
-            <w:r>
-              <w:rPr>
-                <w:color w:val="5B9BD5" w:themeColor="accent1"/>
-                <w:lang w:val="en-US"/>
+                <w:color w:val="000000" w:themeColor="text1"/>
+              </w:rPr>
+            </w:pPr>
+            <w:r>
+              <w:rPr>
+                <w:color w:val="000000" w:themeColor="text1"/>
+              </w:rPr>
+              <w:t>+ producto (</w:t>
+            </w:r>
+            <w:proofErr w:type="spellStart"/>
+            <w:r>
+              <w:rPr>
+                <w:color w:val="000000" w:themeColor="text1"/>
               </w:rPr>
               <w:t>MatrizMath</w:t>
             </w:r>
             <w:proofErr w:type="spellEnd"/>
             <w:r>
               <w:rPr>
-                <w:color w:val="5B9BD5" w:themeColor="accent1"/>
-                <w:lang w:val="en-US"/>
+                <w:color w:val="000000" w:themeColor="text1"/>
               </w:rPr>
               <w:t xml:space="preserve">) </w:t>
             </w:r>
             <w:proofErr w:type="spellStart"/>
             <w:r>
               <w:rPr>
-                <w:color w:val="5B9BD5" w:themeColor="accent1"/>
-                <w:lang w:val="en-US"/>
+                <w:color w:val="000000" w:themeColor="text1"/>
               </w:rPr>
               <w:t>MatrizMath</w:t>
             </w:r>
@@ -1124,42 +1031,44 @@
           <w:p>
             <w:pPr>
               <w:rPr>
+                <w:color w:val="000000" w:themeColor="text1"/>
+              </w:rPr>
+            </w:pPr>
+            <w:r>
+              <w:rPr>
+                <w:color w:val="000000" w:themeColor="text1"/>
+              </w:rPr>
+              <w:t>+ producto (</w:t>
+            </w:r>
+            <w:proofErr w:type="spellStart"/>
+            <w:r>
+              <w:rPr>
+                <w:color w:val="000000" w:themeColor="text1"/>
+              </w:rPr>
+              <w:t>float</w:t>
+            </w:r>
+            <w:proofErr w:type="spellEnd"/>
+            <w:r>
+              <w:rPr>
+                <w:color w:val="000000" w:themeColor="text1"/>
+              </w:rPr>
+              <w:t xml:space="preserve">) </w:t>
+            </w:r>
+            <w:proofErr w:type="spellStart"/>
+            <w:r>
+              <w:rPr>
+                <w:color w:val="000000" w:themeColor="text1"/>
+              </w:rPr>
+              <w:t>MatrizMath</w:t>
+            </w:r>
+            <w:proofErr w:type="spellEnd"/>
+          </w:p>
+          <w:p>
+            <w:pPr>
+              <w:rPr>
                 <w:color w:val="70AD47" w:themeColor="accent6"/>
-                <w:lang w:val="en-US"/>
-              </w:rPr>
-            </w:pPr>
-            <w:r>
-              <w:rPr>
-                <w:color w:val="70AD47" w:themeColor="accent6"/>
-                <w:lang w:val="en-US"/>
-              </w:rPr>
-              <w:t xml:space="preserve">+ </w:t>
-            </w:r>
-            <w:proofErr w:type="spellStart"/>
-            <w:r>
-              <w:rPr>
-                <w:color w:val="70AD47" w:themeColor="accent6"/>
-                <w:lang w:val="en-US"/>
-              </w:rPr>
-              <w:t>producto</w:t>
-            </w:r>
-            <w:proofErr w:type="spellEnd"/>
-            <w:r>
-              <w:rPr>
-                <w:color w:val="70AD47" w:themeColor="accent6"/>
-                <w:lang w:val="en-US"/>
-              </w:rPr>
-              <w:t xml:space="preserve"> (float) </w:t>
-            </w:r>
-            <w:proofErr w:type="spellStart"/>
-            <w:r>
-              <w:rPr>
-                <w:color w:val="70AD47" w:themeColor="accent6"/>
-                <w:lang w:val="en-US"/>
-              </w:rPr>
-              <w:t>MatrizMath</w:t>
-            </w:r>
-            <w:proofErr w:type="spellEnd"/>
+              </w:rPr>
+            </w:pPr>
           </w:p>
           <w:p>
             <w:pPr>
@@ -1327,10 +1236,7 @@
               <w:pStyle w:val="NormalWeb"/>
               <w:spacing w:before="0" w:beforeAutospacing="0" w:after="0" w:afterAutospacing="0"/>
               <w:rPr>
-                <w:rFonts w:asciiTheme="minorHAnsi" w:hAnsiTheme="minorHAnsi" w:cstheme="minorHAnsi"/>
                 <w:color w:val="FF0000"/>
-                <w:sz w:val="22"/>
-                <w:szCs w:val="22"/>
               </w:rPr>
             </w:pPr>
             <w:r>
@@ -1343,7 +1249,6 @@
               <w:t xml:space="preserve">+ </w:t>
             </w:r>
             <w:proofErr w:type="spellStart"/>
-            <w:proofErr w:type="gramStart"/>
             <w:r>
               <w:rPr>
                 <w:rFonts w:asciiTheme="minorHAnsi" w:hAnsiTheme="minorHAnsi" w:cstheme="minorHAnsi"/>
@@ -1361,9 +1266,9 @@
                 <w:sz w:val="22"/>
                 <w:szCs w:val="22"/>
               </w:rPr>
-              <w:t>(</w:t>
-            </w:r>
-            <w:proofErr w:type="gramEnd"/>
+              <w:t xml:space="preserve">() </w:t>
+            </w:r>
+            <w:proofErr w:type="spellStart"/>
             <w:r>
               <w:rPr>
                 <w:rFonts w:asciiTheme="minorHAnsi" w:hAnsiTheme="minorHAnsi" w:cstheme="minorHAnsi"/>
@@ -1371,27 +1276,11 @@
                 <w:sz w:val="22"/>
                 <w:szCs w:val="22"/>
               </w:rPr>
-              <w:t xml:space="preserve">) </w:t>
-            </w:r>
-            <w:proofErr w:type="spellStart"/>
-            <w:r>
-              <w:rPr>
-                <w:rFonts w:asciiTheme="minorHAnsi" w:hAnsiTheme="minorHAnsi" w:cstheme="minorHAnsi"/>
-                <w:color w:val="5B9BD5" w:themeColor="accent1"/>
-                <w:sz w:val="22"/>
-                <w:szCs w:val="22"/>
-              </w:rPr>
               <w:t>float</w:t>
             </w:r>
-            <w:proofErr w:type="spellEnd"/>
-          </w:p>
-          <w:p>
-            <w:pPr>
-              <w:ind w:left="720" w:hanging="720"/>
-              <w:rPr>
-                <w:color w:val="FF0000"/>
-              </w:rPr>
-            </w:pPr>
+            <w:bookmarkStart w:id="0" w:name="_GoBack"/>
+            <w:bookmarkEnd w:id="0"/>
+            <w:proofErr w:type="spellEnd"/>
           </w:p>
           <w:p>
             <w:pPr>
@@ -2218,7 +2107,6 @@
     <w:name w:val="Normal (Web)"/>
     <w:basedOn w:val="Normal"/>
     <w:uiPriority w:val="99"/>
-    <w:semiHidden/>
     <w:unhideWhenUsed/>
     <w:rsid w:val="006104FB"/>
     <w:pPr>
@@ -2500,7 +2388,7 @@
 </file>
 
 <file path=customXml/itemProps1.xml><?xml version="1.0" encoding="utf-8"?>
-<ds:datastoreItem xmlns:ds="http://schemas.openxmlformats.org/officeDocument/2006/customXml" ds:itemID="{116DA04E-FE7A-4D0F-A81A-F913496259BF}">
+<ds:datastoreItem xmlns:ds="http://schemas.openxmlformats.org/officeDocument/2006/customXml" ds:itemID="{94D0291B-A722-4AF7-9F05-5248BBF68AEE}">
   <ds:schemaRefs>
     <ds:schemaRef ds:uri="http://schemas.openxmlformats.org/officeDocument/2006/bibliography"/>
   </ds:schemaRefs>

</xml_diff>

<commit_message>
Update de metricas y diag clases
Se agrega metricas de producto Matriz x Vector y se actualiza diagrama de clases.
</commit_message>
<xml_diff>
--- a/Documentacion/MatrizMath/MatrizMath - Clases.docx
+++ b/Documentacion/MatrizMath/MatrizMath - Clases.docx
@@ -1,6 +1,6 @@
 
 <file path=word/document.xml><?xml version="1.0" encoding="utf-8"?>
-<w:document xmlns:wpc="http://schemas.microsoft.com/office/word/2010/wordprocessingCanvas" xmlns:cx="http://schemas.microsoft.com/office/drawing/2014/chartex" xmlns:cx1="http://schemas.microsoft.com/office/drawing/2015/9/8/chartex" xmlns:mc="http://schemas.openxmlformats.org/markup-compatibility/2006" xmlns:o="urn:schemas-microsoft-com:office:office" xmlns:r="http://schemas.openxmlformats.org/officeDocument/2006/relationships" xmlns:m="http://schemas.openxmlformats.org/officeDocument/2006/math" xmlns:v="urn:schemas-microsoft-com:vml" xmlns:wp14="http://schemas.microsoft.com/office/word/2010/wordprocessingDrawing" xmlns:wp="http://schemas.openxmlformats.org/drawingml/2006/wordprocessingDrawing" xmlns:w10="urn:schemas-microsoft-com:office:word" xmlns:w="http://schemas.openxmlformats.org/wordprocessingml/2006/main" xmlns:w14="http://schemas.microsoft.com/office/word/2010/wordml" xmlns:w15="http://schemas.microsoft.com/office/word/2012/wordml" xmlns:w16se="http://schemas.microsoft.com/office/word/2015/wordml/symex" xmlns:wpg="http://schemas.microsoft.com/office/word/2010/wordprocessingGroup" xmlns:wpi="http://schemas.microsoft.com/office/word/2010/wordprocessingInk" xmlns:wne="http://schemas.microsoft.com/office/word/2006/wordml" xmlns:wps="http://schemas.microsoft.com/office/word/2010/wordprocessingShape" mc:Ignorable="w14 w15 w16se wp14">
+<w:document xmlns:ve="http://schemas.openxmlformats.org/markup-compatibility/2006" xmlns:o="urn:schemas-microsoft-com:office:office" xmlns:r="http://schemas.openxmlformats.org/officeDocument/2006/relationships" xmlns:m="http://schemas.openxmlformats.org/officeDocument/2006/math" xmlns:v="urn:schemas-microsoft-com:vml" xmlns:wp="http://schemas.openxmlformats.org/drawingml/2006/wordprocessingDrawing" xmlns:w10="urn:schemas-microsoft-com:office:word" xmlns:w="http://schemas.openxmlformats.org/wordprocessingml/2006/main" xmlns:wne="http://schemas.microsoft.com/office/word/2006/wordml">
   <w:background w:color="FFFFFF"/>
   <w:body>
     <w:p>
@@ -48,7 +48,7 @@
           <w:insideV w:val="single" w:sz="4" w:space="0" w:color="000000"/>
         </w:tblBorders>
         <w:tblLayout w:type="fixed"/>
-        <w:tblLook w:val="0400" w:firstRow="0" w:lastRow="0" w:firstColumn="0" w:lastColumn="0" w:noHBand="0" w:noVBand="1"/>
+        <w:tblLook w:val="0400"/>
       </w:tblPr>
       <w:tblGrid>
         <w:gridCol w:w="5485"/>
@@ -80,7 +80,7 @@
           </w:tcPr>
           <w:p>
             <w:pPr>
-              <w:pStyle w:val="Prrafodelista"/>
+              <w:pStyle w:val="ListParagraph"/>
               <w:numPr>
                 <w:ilvl w:val="0"/>
                 <w:numId w:val="1"/>
@@ -92,7 +92,7 @@
           </w:p>
           <w:p>
             <w:pPr>
-              <w:pStyle w:val="Prrafodelista"/>
+              <w:pStyle w:val="ListParagraph"/>
               <w:numPr>
                 <w:ilvl w:val="0"/>
                 <w:numId w:val="1"/>
@@ -104,24 +104,19 @@
           </w:p>
           <w:p>
             <w:pPr>
-              <w:pStyle w:val="Prrafodelista"/>
+              <w:pStyle w:val="ListParagraph"/>
               <w:numPr>
                 <w:ilvl w:val="0"/>
                 <w:numId w:val="1"/>
               </w:numPr>
             </w:pPr>
             <w:proofErr w:type="spellStart"/>
-            <w:proofErr w:type="gramStart"/>
             <w:r>
               <w:t>float</w:t>
             </w:r>
             <w:proofErr w:type="spellEnd"/>
             <w:r>
-              <w:t>[</w:t>
-            </w:r>
-            <w:proofErr w:type="gramEnd"/>
-            <w:r>
-              <w:t>][] componentes</w:t>
+              <w:t>[][] componentes</w:t>
             </w:r>
           </w:p>
           <w:p/>
@@ -531,14 +526,7 @@
               <w:rPr>
                 <w:color w:val="000000" w:themeColor="text1"/>
               </w:rPr>
-              <w:t>[][</w:t>
-            </w:r>
-            <w:proofErr w:type="gramStart"/>
-            <w:r>
-              <w:rPr>
-                <w:color w:val="000000" w:themeColor="text1"/>
-              </w:rPr>
-              <w:t>],</w:t>
+              <w:t>[][],</w:t>
             </w:r>
             <w:proofErr w:type="spellStart"/>
             <w:r>
@@ -548,7 +536,6 @@
               <w:t>int</w:t>
             </w:r>
             <w:proofErr w:type="spellEnd"/>
-            <w:proofErr w:type="gramEnd"/>
             <w:r>
               <w:rPr>
                 <w:color w:val="000000" w:themeColor="text1"/>
@@ -595,14 +582,7 @@
               <w:rPr>
                 <w:color w:val="000000" w:themeColor="text1"/>
               </w:rPr>
-              <w:t>[][</w:t>
-            </w:r>
-            <w:proofErr w:type="gramStart"/>
-            <w:r>
-              <w:rPr>
-                <w:color w:val="000000" w:themeColor="text1"/>
-              </w:rPr>
-              <w:t>],</w:t>
+              <w:t>[][],</w:t>
             </w:r>
             <w:proofErr w:type="spellStart"/>
             <w:r>
@@ -612,7 +592,6 @@
               <w:t>int</w:t>
             </w:r>
             <w:proofErr w:type="spellEnd"/>
-            <w:proofErr w:type="gramEnd"/>
             <w:r>
               <w:rPr>
                 <w:color w:val="000000" w:themeColor="text1"/>
@@ -659,14 +638,7 @@
               <w:rPr>
                 <w:color w:val="000000" w:themeColor="text1"/>
               </w:rPr>
-              <w:t>[][</w:t>
-            </w:r>
-            <w:proofErr w:type="gramStart"/>
-            <w:r>
-              <w:rPr>
-                <w:color w:val="000000" w:themeColor="text1"/>
-              </w:rPr>
-              <w:t>],</w:t>
+              <w:t>[][],</w:t>
             </w:r>
             <w:proofErr w:type="spellStart"/>
             <w:r>
@@ -676,7 +648,6 @@
               <w:t>int</w:t>
             </w:r>
             <w:proofErr w:type="spellEnd"/>
-            <w:proofErr w:type="gramEnd"/>
             <w:r>
               <w:rPr>
                 <w:color w:val="000000" w:themeColor="text1"/>
@@ -723,14 +694,7 @@
               <w:rPr>
                 <w:color w:val="000000" w:themeColor="text1"/>
               </w:rPr>
-              <w:t>[][</w:t>
-            </w:r>
-            <w:proofErr w:type="gramStart"/>
-            <w:r>
-              <w:rPr>
-                <w:color w:val="000000" w:themeColor="text1"/>
-              </w:rPr>
-              <w:t>],</w:t>
+              <w:t>[][],</w:t>
             </w:r>
             <w:proofErr w:type="spellStart"/>
             <w:r>
@@ -740,7 +704,6 @@
               <w:t>int</w:t>
             </w:r>
             <w:proofErr w:type="spellEnd"/>
-            <w:proofErr w:type="gramEnd"/>
             <w:r>
               <w:rPr>
                 <w:color w:val="000000" w:themeColor="text1"/>
@@ -801,7 +764,6 @@
               <w:t xml:space="preserve">+ </w:t>
             </w:r>
             <w:proofErr w:type="spellStart"/>
-            <w:proofErr w:type="gramStart"/>
             <w:r>
               <w:rPr>
                 <w:rFonts w:asciiTheme="minorHAnsi" w:hAnsiTheme="minorHAnsi" w:cstheme="minorHAnsi"/>
@@ -819,17 +781,7 @@
                 <w:sz w:val="22"/>
                 <w:szCs w:val="22"/>
               </w:rPr>
-              <w:t>(</w:t>
-            </w:r>
-            <w:proofErr w:type="gramEnd"/>
-            <w:r>
-              <w:rPr>
-                <w:rFonts w:asciiTheme="minorHAnsi" w:hAnsiTheme="minorHAnsi" w:cstheme="minorHAnsi"/>
-                <w:color w:val="000000" w:themeColor="text1"/>
-                <w:sz w:val="22"/>
-                <w:szCs w:val="22"/>
-              </w:rPr>
-              <w:t xml:space="preserve">) </w:t>
+              <w:t xml:space="preserve">() </w:t>
             </w:r>
             <w:proofErr w:type="spellStart"/>
             <w:r>
@@ -861,7 +813,6 @@
               <w:t xml:space="preserve">+ </w:t>
             </w:r>
             <w:proofErr w:type="spellStart"/>
-            <w:proofErr w:type="gramStart"/>
             <w:r>
               <w:rPr>
                 <w:rFonts w:asciiTheme="minorHAnsi" w:hAnsiTheme="minorHAnsi" w:cstheme="minorHAnsi"/>
@@ -882,7 +833,6 @@
               <w:t>(</w:t>
             </w:r>
             <w:proofErr w:type="spellStart"/>
-            <w:proofErr w:type="gramEnd"/>
             <w:r>
               <w:rPr>
                 <w:rFonts w:asciiTheme="minorHAnsi" w:hAnsiTheme="minorHAnsi" w:cstheme="minorHAnsi"/>
@@ -1060,48 +1010,6 @@
                 <w:color w:val="000000" w:themeColor="text1"/>
               </w:rPr>
               <w:t>MatrizMath</w:t>
-            </w:r>
-            <w:proofErr w:type="spellEnd"/>
-          </w:p>
-          <w:p>
-            <w:pPr>
-              <w:rPr>
-                <w:color w:val="70AD47" w:themeColor="accent6"/>
-              </w:rPr>
-            </w:pPr>
-          </w:p>
-          <w:p>
-            <w:pPr>
-              <w:rPr>
-                <w:color w:val="70AD47" w:themeColor="accent6"/>
-              </w:rPr>
-            </w:pPr>
-            <w:r>
-              <w:rPr>
-                <w:color w:val="70AD47" w:themeColor="accent6"/>
-              </w:rPr>
-              <w:t>+ producto (</w:t>
-            </w:r>
-            <w:proofErr w:type="spellStart"/>
-            <w:r>
-              <w:rPr>
-                <w:color w:val="70AD47" w:themeColor="accent6"/>
-              </w:rPr>
-              <w:t>VectorMath</w:t>
-            </w:r>
-            <w:proofErr w:type="spellEnd"/>
-            <w:r>
-              <w:rPr>
-                <w:color w:val="70AD47" w:themeColor="accent6"/>
-              </w:rPr>
-              <w:t xml:space="preserve">) </w:t>
-            </w:r>
-            <w:proofErr w:type="spellStart"/>
-            <w:r>
-              <w:rPr>
-                <w:color w:val="70AD47" w:themeColor="accent6"/>
-              </w:rPr>
-              <w:t>VectorMath</w:t>
             </w:r>
             <w:proofErr w:type="spellEnd"/>
           </w:p>
@@ -1111,46 +1019,35 @@
               <w:spacing w:before="0" w:beforeAutospacing="0" w:after="0" w:afterAutospacing="0"/>
               <w:rPr>
                 <w:rFonts w:asciiTheme="minorHAnsi" w:hAnsiTheme="minorHAnsi" w:cstheme="minorHAnsi"/>
-                <w:color w:val="5B9BD5" w:themeColor="accent1"/>
-                <w:sz w:val="22"/>
-                <w:szCs w:val="22"/>
-              </w:rPr>
-            </w:pPr>
-            <w:r>
-              <w:rPr>
-                <w:rFonts w:asciiTheme="minorHAnsi" w:hAnsiTheme="minorHAnsi" w:cstheme="minorHAnsi"/>
-                <w:color w:val="5B9BD5" w:themeColor="accent1"/>
-                <w:sz w:val="22"/>
-                <w:szCs w:val="22"/>
-              </w:rPr>
-              <w:t xml:space="preserve">+ </w:t>
-            </w:r>
-            <w:proofErr w:type="spellStart"/>
-            <w:proofErr w:type="gramStart"/>
-            <w:r>
-              <w:rPr>
-                <w:rFonts w:asciiTheme="minorHAnsi" w:hAnsiTheme="minorHAnsi" w:cstheme="minorHAnsi"/>
-                <w:color w:val="5B9BD5" w:themeColor="accent1"/>
-                <w:sz w:val="22"/>
-                <w:szCs w:val="22"/>
-              </w:rPr>
-              <w:t>normaUno</w:t>
-            </w:r>
-            <w:proofErr w:type="spellEnd"/>
-            <w:r>
-              <w:rPr>
-                <w:rFonts w:asciiTheme="minorHAnsi" w:hAnsiTheme="minorHAnsi" w:cstheme="minorHAnsi"/>
-                <w:color w:val="5B9BD5" w:themeColor="accent1"/>
-                <w:sz w:val="22"/>
-                <w:szCs w:val="22"/>
-              </w:rPr>
-              <w:t>(</w:t>
-            </w:r>
-            <w:proofErr w:type="gramEnd"/>
-            <w:r>
-              <w:rPr>
-                <w:rFonts w:asciiTheme="minorHAnsi" w:hAnsiTheme="minorHAnsi" w:cstheme="minorHAnsi"/>
-                <w:color w:val="5B9BD5" w:themeColor="accent1"/>
+                <w:color w:val="000000" w:themeColor="text1"/>
+                <w:sz w:val="22"/>
+                <w:szCs w:val="22"/>
+              </w:rPr>
+            </w:pPr>
+            <w:r>
+              <w:rPr>
+                <w:rFonts w:asciiTheme="minorHAnsi" w:hAnsiTheme="minorHAnsi" w:cstheme="minorHAnsi"/>
+                <w:color w:val="000000" w:themeColor="text1"/>
+                <w:sz w:val="22"/>
+                <w:szCs w:val="22"/>
+              </w:rPr>
+              <w:t>+ producto (</w:t>
+            </w:r>
+            <w:proofErr w:type="spellStart"/>
+            <w:r>
+              <w:rPr>
+                <w:rFonts w:asciiTheme="minorHAnsi" w:hAnsiTheme="minorHAnsi" w:cstheme="minorHAnsi"/>
+                <w:color w:val="000000" w:themeColor="text1"/>
+                <w:sz w:val="22"/>
+                <w:szCs w:val="22"/>
+              </w:rPr>
+              <w:t>VectorMath</w:t>
+            </w:r>
+            <w:proofErr w:type="spellEnd"/>
+            <w:r>
+              <w:rPr>
+                <w:rFonts w:asciiTheme="minorHAnsi" w:hAnsiTheme="minorHAnsi" w:cstheme="minorHAnsi"/>
+                <w:color w:val="000000" w:themeColor="text1"/>
                 <w:sz w:val="22"/>
                 <w:szCs w:val="22"/>
               </w:rPr>
@@ -1160,11 +1057,11 @@
             <w:r>
               <w:rPr>
                 <w:rFonts w:asciiTheme="minorHAnsi" w:hAnsiTheme="minorHAnsi" w:cstheme="minorHAnsi"/>
-                <w:color w:val="5B9BD5" w:themeColor="accent1"/>
-                <w:sz w:val="22"/>
-                <w:szCs w:val="22"/>
-              </w:rPr>
-              <w:t>float</w:t>
+                <w:color w:val="000000" w:themeColor="text1"/>
+                <w:sz w:val="22"/>
+                <w:szCs w:val="22"/>
+              </w:rPr>
+              <w:t>VectorMath</w:t>
             </w:r>
             <w:proofErr w:type="spellEnd"/>
           </w:p>
@@ -1189,7 +1086,6 @@
               <w:t xml:space="preserve">+ </w:t>
             </w:r>
             <w:proofErr w:type="spellStart"/>
-            <w:proofErr w:type="gramStart"/>
             <w:r>
               <w:rPr>
                 <w:rFonts w:asciiTheme="minorHAnsi" w:hAnsiTheme="minorHAnsi" w:cstheme="minorHAnsi"/>
@@ -1197,7 +1093,7 @@
                 <w:sz w:val="22"/>
                 <w:szCs w:val="22"/>
               </w:rPr>
-              <w:t>normaDos</w:t>
+              <w:t>normaUno</w:t>
             </w:r>
             <w:proofErr w:type="spellEnd"/>
             <w:r>
@@ -1207,17 +1103,7 @@
                 <w:sz w:val="22"/>
                 <w:szCs w:val="22"/>
               </w:rPr>
-              <w:t>(</w:t>
-            </w:r>
-            <w:proofErr w:type="gramEnd"/>
-            <w:r>
-              <w:rPr>
-                <w:rFonts w:asciiTheme="minorHAnsi" w:hAnsiTheme="minorHAnsi" w:cstheme="minorHAnsi"/>
-                <w:color w:val="5B9BD5" w:themeColor="accent1"/>
-                <w:sz w:val="22"/>
-                <w:szCs w:val="22"/>
-              </w:rPr>
-              <w:t xml:space="preserve">) </w:t>
+              <w:t xml:space="preserve">() </w:t>
             </w:r>
             <w:proofErr w:type="spellStart"/>
             <w:r>
@@ -1236,6 +1122,58 @@
               <w:pStyle w:val="NormalWeb"/>
               <w:spacing w:before="0" w:beforeAutospacing="0" w:after="0" w:afterAutospacing="0"/>
               <w:rPr>
+                <w:rFonts w:asciiTheme="minorHAnsi" w:hAnsiTheme="minorHAnsi" w:cstheme="minorHAnsi"/>
+                <w:color w:val="5B9BD5" w:themeColor="accent1"/>
+                <w:sz w:val="22"/>
+                <w:szCs w:val="22"/>
+              </w:rPr>
+            </w:pPr>
+            <w:r>
+              <w:rPr>
+                <w:rFonts w:asciiTheme="minorHAnsi" w:hAnsiTheme="minorHAnsi" w:cstheme="minorHAnsi"/>
+                <w:color w:val="5B9BD5" w:themeColor="accent1"/>
+                <w:sz w:val="22"/>
+                <w:szCs w:val="22"/>
+              </w:rPr>
+              <w:t xml:space="preserve">+ </w:t>
+            </w:r>
+            <w:proofErr w:type="spellStart"/>
+            <w:r>
+              <w:rPr>
+                <w:rFonts w:asciiTheme="minorHAnsi" w:hAnsiTheme="minorHAnsi" w:cstheme="minorHAnsi"/>
+                <w:color w:val="5B9BD5" w:themeColor="accent1"/>
+                <w:sz w:val="22"/>
+                <w:szCs w:val="22"/>
+              </w:rPr>
+              <w:t>normaDos</w:t>
+            </w:r>
+            <w:proofErr w:type="spellEnd"/>
+            <w:r>
+              <w:rPr>
+                <w:rFonts w:asciiTheme="minorHAnsi" w:hAnsiTheme="minorHAnsi" w:cstheme="minorHAnsi"/>
+                <w:color w:val="5B9BD5" w:themeColor="accent1"/>
+                <w:sz w:val="22"/>
+                <w:szCs w:val="22"/>
+              </w:rPr>
+              <w:t xml:space="preserve">() </w:t>
+            </w:r>
+            <w:proofErr w:type="spellStart"/>
+            <w:r>
+              <w:rPr>
+                <w:rFonts w:asciiTheme="minorHAnsi" w:hAnsiTheme="minorHAnsi" w:cstheme="minorHAnsi"/>
+                <w:color w:val="5B9BD5" w:themeColor="accent1"/>
+                <w:sz w:val="22"/>
+                <w:szCs w:val="22"/>
+              </w:rPr>
+              <w:t>float</w:t>
+            </w:r>
+            <w:proofErr w:type="spellEnd"/>
+          </w:p>
+          <w:p>
+            <w:pPr>
+              <w:pStyle w:val="NormalWeb"/>
+              <w:spacing w:before="0" w:beforeAutospacing="0" w:after="0" w:afterAutospacing="0"/>
+              <w:rPr>
                 <w:color w:val="FF0000"/>
               </w:rPr>
             </w:pPr>
@@ -1303,7 +1241,6 @@
               <w:t xml:space="preserve">+ </w:t>
             </w:r>
             <w:proofErr w:type="spellStart"/>
-            <w:proofErr w:type="gramStart"/>
             <w:r>
               <w:rPr>
                 <w:rFonts w:asciiTheme="minorHAnsi" w:hAnsiTheme="minorHAnsi" w:cstheme="minorHAnsi"/>
@@ -1321,17 +1258,7 @@
                 <w:sz w:val="22"/>
                 <w:szCs w:val="22"/>
               </w:rPr>
-              <w:t>(</w:t>
-            </w:r>
-            <w:proofErr w:type="gramEnd"/>
-            <w:r>
-              <w:rPr>
-                <w:rFonts w:asciiTheme="minorHAnsi" w:hAnsiTheme="minorHAnsi" w:cstheme="minorHAnsi"/>
-                <w:color w:val="FF0000"/>
-                <w:sz w:val="22"/>
-                <w:szCs w:val="22"/>
-              </w:rPr>
-              <w:t xml:space="preserve">) </w:t>
+              <w:t xml:space="preserve">() </w:t>
             </w:r>
             <w:proofErr w:type="spellStart"/>
             <w:r>
@@ -1382,8 +1309,8 @@
 </file>
 
 <file path=word/numbering.xml><?xml version="1.0" encoding="utf-8"?>
-<w:numbering xmlns:wpc="http://schemas.microsoft.com/office/word/2010/wordprocessingCanvas" xmlns:cx="http://schemas.microsoft.com/office/drawing/2014/chartex" xmlns:cx1="http://schemas.microsoft.com/office/drawing/2015/9/8/chartex" xmlns:mc="http://schemas.openxmlformats.org/markup-compatibility/2006" xmlns:o="urn:schemas-microsoft-com:office:office" xmlns:r="http://schemas.openxmlformats.org/officeDocument/2006/relationships" xmlns:m="http://schemas.openxmlformats.org/officeDocument/2006/math" xmlns:v="urn:schemas-microsoft-com:vml" xmlns:wp14="http://schemas.microsoft.com/office/word/2010/wordprocessingDrawing" xmlns:wp="http://schemas.openxmlformats.org/drawingml/2006/wordprocessingDrawing" xmlns:w10="urn:schemas-microsoft-com:office:word" xmlns:w="http://schemas.openxmlformats.org/wordprocessingml/2006/main" xmlns:w14="http://schemas.microsoft.com/office/word/2010/wordml" xmlns:w15="http://schemas.microsoft.com/office/word/2012/wordml" xmlns:w16se="http://schemas.microsoft.com/office/word/2015/wordml/symex" xmlns:wpg="http://schemas.microsoft.com/office/word/2010/wordprocessingGroup" xmlns:wpi="http://schemas.microsoft.com/office/word/2010/wordprocessingInk" xmlns:wne="http://schemas.microsoft.com/office/word/2006/wordml" xmlns:wps="http://schemas.microsoft.com/office/word/2010/wordprocessingShape" mc:Ignorable="w14 w15 w16se wp14">
-  <w:abstractNum w:abstractNumId="0" w15:restartNumberingAfterBreak="0">
+<w:numbering xmlns:ve="http://schemas.openxmlformats.org/markup-compatibility/2006" xmlns:o="urn:schemas-microsoft-com:office:office" xmlns:r="http://schemas.openxmlformats.org/officeDocument/2006/relationships" xmlns:m="http://schemas.openxmlformats.org/officeDocument/2006/math" xmlns:v="urn:schemas-microsoft-com:vml" xmlns:wp="http://schemas.openxmlformats.org/drawingml/2006/wordprocessingDrawing" xmlns:w10="urn:schemas-microsoft-com:office:word" xmlns:w="http://schemas.openxmlformats.org/wordprocessingml/2006/main" xmlns:wne="http://schemas.microsoft.com/office/word/2006/wordml">
+  <w:abstractNum w:abstractNumId="0">
     <w:nsid w:val="24DE1406"/>
     <w:multiLevelType w:val="hybridMultilevel"/>
     <w:tmpl w:val="7580527C"/>
@@ -1502,7 +1429,7 @@
 </file>
 
 <file path=word/styles.xml><?xml version="1.0" encoding="utf-8"?>
-<w:styles xmlns:mc="http://schemas.openxmlformats.org/markup-compatibility/2006" xmlns:r="http://schemas.openxmlformats.org/officeDocument/2006/relationships" xmlns:w="http://schemas.openxmlformats.org/wordprocessingml/2006/main" xmlns:w14="http://schemas.microsoft.com/office/word/2010/wordml" xmlns:w15="http://schemas.microsoft.com/office/word/2012/wordml" xmlns:w16se="http://schemas.microsoft.com/office/word/2015/wordml/symex" mc:Ignorable="w14 w15 w16se">
+<w:styles xmlns:r="http://schemas.openxmlformats.org/officeDocument/2006/relationships" xmlns:w="http://schemas.openxmlformats.org/wordprocessingml/2006/main">
   <w:docDefaults>
     <w:rPrDefault>
       <w:rPr>
@@ -1519,384 +1446,150 @@
       </w:pPr>
     </w:pPrDefault>
   </w:docDefaults>
-  <w:latentStyles w:defLockedState="0" w:defUIPriority="99" w:defSemiHidden="0" w:defUnhideWhenUsed="0" w:defQFormat="0" w:count="371">
-    <w:lsdException w:name="Normal" w:uiPriority="0" w:qFormat="1"/>
-    <w:lsdException w:name="heading 1" w:uiPriority="9" w:qFormat="1"/>
-    <w:lsdException w:name="heading 2" w:semiHidden="1" w:uiPriority="9" w:unhideWhenUsed="1" w:qFormat="1"/>
-    <w:lsdException w:name="heading 3" w:semiHidden="1" w:uiPriority="9" w:unhideWhenUsed="1" w:qFormat="1"/>
-    <w:lsdException w:name="heading 4" w:semiHidden="1" w:uiPriority="9" w:unhideWhenUsed="1" w:qFormat="1"/>
-    <w:lsdException w:name="heading 5" w:semiHidden="1" w:uiPriority="9" w:unhideWhenUsed="1" w:qFormat="1"/>
-    <w:lsdException w:name="heading 6" w:semiHidden="1" w:uiPriority="9" w:unhideWhenUsed="1" w:qFormat="1"/>
-    <w:lsdException w:name="heading 7" w:semiHidden="1" w:uiPriority="9" w:unhideWhenUsed="1" w:qFormat="1"/>
-    <w:lsdException w:name="heading 8" w:semiHidden="1" w:uiPriority="9" w:unhideWhenUsed="1" w:qFormat="1"/>
-    <w:lsdException w:name="heading 9" w:semiHidden="1" w:uiPriority="9" w:unhideWhenUsed="1" w:qFormat="1"/>
-    <w:lsdException w:name="index 1" w:semiHidden="1" w:unhideWhenUsed="1"/>
-    <w:lsdException w:name="index 2" w:semiHidden="1" w:unhideWhenUsed="1"/>
-    <w:lsdException w:name="index 3" w:semiHidden="1" w:unhideWhenUsed="1"/>
-    <w:lsdException w:name="index 4" w:semiHidden="1" w:unhideWhenUsed="1"/>
-    <w:lsdException w:name="index 5" w:semiHidden="1" w:unhideWhenUsed="1"/>
-    <w:lsdException w:name="index 6" w:semiHidden="1" w:unhideWhenUsed="1"/>
-    <w:lsdException w:name="index 7" w:semiHidden="1" w:unhideWhenUsed="1"/>
-    <w:lsdException w:name="index 8" w:semiHidden="1" w:unhideWhenUsed="1"/>
-    <w:lsdException w:name="index 9" w:semiHidden="1" w:unhideWhenUsed="1"/>
-    <w:lsdException w:name="toc 1" w:semiHidden="1" w:uiPriority="39" w:unhideWhenUsed="1"/>
-    <w:lsdException w:name="toc 2" w:semiHidden="1" w:uiPriority="39" w:unhideWhenUsed="1"/>
-    <w:lsdException w:name="toc 3" w:semiHidden="1" w:uiPriority="39" w:unhideWhenUsed="1"/>
-    <w:lsdException w:name="toc 4" w:semiHidden="1" w:uiPriority="39" w:unhideWhenUsed="1"/>
-    <w:lsdException w:name="toc 5" w:semiHidden="1" w:uiPriority="39" w:unhideWhenUsed="1"/>
-    <w:lsdException w:name="toc 6" w:semiHidden="1" w:uiPriority="39" w:unhideWhenUsed="1"/>
-    <w:lsdException w:name="toc 7" w:semiHidden="1" w:uiPriority="39" w:unhideWhenUsed="1"/>
-    <w:lsdException w:name="toc 8" w:semiHidden="1" w:uiPriority="39" w:unhideWhenUsed="1"/>
-    <w:lsdException w:name="toc 9" w:semiHidden="1" w:uiPriority="39" w:unhideWhenUsed="1"/>
-    <w:lsdException w:name="Normal Indent" w:semiHidden="1" w:unhideWhenUsed="1"/>
-    <w:lsdException w:name="footnote text" w:semiHidden="1" w:unhideWhenUsed="1"/>
-    <w:lsdException w:name="annotation text" w:semiHidden="1" w:unhideWhenUsed="1"/>
-    <w:lsdException w:name="header" w:semiHidden="1" w:unhideWhenUsed="1"/>
-    <w:lsdException w:name="footer" w:semiHidden="1" w:unhideWhenUsed="1"/>
-    <w:lsdException w:name="index heading" w:semiHidden="1" w:unhideWhenUsed="1"/>
-    <w:lsdException w:name="caption" w:semiHidden="1" w:uiPriority="35" w:unhideWhenUsed="1" w:qFormat="1"/>
-    <w:lsdException w:name="table of figures" w:semiHidden="1" w:unhideWhenUsed="1"/>
-    <w:lsdException w:name="envelope address" w:semiHidden="1" w:unhideWhenUsed="1"/>
-    <w:lsdException w:name="envelope return" w:semiHidden="1" w:unhideWhenUsed="1"/>
-    <w:lsdException w:name="footnote reference" w:semiHidden="1" w:unhideWhenUsed="1"/>
-    <w:lsdException w:name="annotation reference" w:semiHidden="1" w:unhideWhenUsed="1"/>
-    <w:lsdException w:name="line number" w:semiHidden="1" w:unhideWhenUsed="1"/>
-    <w:lsdException w:name="page number" w:semiHidden="1" w:unhideWhenUsed="1"/>
-    <w:lsdException w:name="endnote reference" w:semiHidden="1" w:unhideWhenUsed="1"/>
-    <w:lsdException w:name="endnote text" w:semiHidden="1" w:unhideWhenUsed="1"/>
-    <w:lsdException w:name="table of authorities" w:semiHidden="1" w:unhideWhenUsed="1"/>
-    <w:lsdException w:name="macro" w:semiHidden="1" w:unhideWhenUsed="1"/>
-    <w:lsdException w:name="toa heading" w:semiHidden="1" w:unhideWhenUsed="1"/>
-    <w:lsdException w:name="List" w:semiHidden="1" w:unhideWhenUsed="1"/>
-    <w:lsdException w:name="List Bullet" w:semiHidden="1" w:unhideWhenUsed="1"/>
-    <w:lsdException w:name="List Number" w:semiHidden="1" w:unhideWhenUsed="1"/>
-    <w:lsdException w:name="List 2" w:semiHidden="1" w:unhideWhenUsed="1"/>
-    <w:lsdException w:name="List 3" w:semiHidden="1" w:unhideWhenUsed="1"/>
-    <w:lsdException w:name="List 4" w:semiHidden="1" w:unhideWhenUsed="1"/>
-    <w:lsdException w:name="List 5" w:semiHidden="1" w:unhideWhenUsed="1"/>
-    <w:lsdException w:name="List Bullet 2" w:semiHidden="1" w:unhideWhenUsed="1"/>
-    <w:lsdException w:name="List Bullet 3" w:semiHidden="1" w:unhideWhenUsed="1"/>
-    <w:lsdException w:name="List Bullet 4" w:semiHidden="1" w:unhideWhenUsed="1"/>
-    <w:lsdException w:name="List Bullet 5" w:semiHidden="1" w:unhideWhenUsed="1"/>
-    <w:lsdException w:name="List Number 2" w:semiHidden="1" w:unhideWhenUsed="1"/>
-    <w:lsdException w:name="List Number 3" w:semiHidden="1" w:unhideWhenUsed="1"/>
-    <w:lsdException w:name="List Number 4" w:semiHidden="1" w:unhideWhenUsed="1"/>
-    <w:lsdException w:name="List Number 5" w:semiHidden="1" w:unhideWhenUsed="1"/>
-    <w:lsdException w:name="Title" w:uiPriority="10" w:qFormat="1"/>
-    <w:lsdException w:name="Closing" w:semiHidden="1" w:unhideWhenUsed="1"/>
-    <w:lsdException w:name="Signature" w:semiHidden="1" w:unhideWhenUsed="1"/>
-    <w:lsdException w:name="Default Paragraph Font" w:semiHidden="1" w:uiPriority="1" w:unhideWhenUsed="1"/>
-    <w:lsdException w:name="Body Text" w:semiHidden="1" w:unhideWhenUsed="1"/>
-    <w:lsdException w:name="Body Text Indent" w:semiHidden="1" w:unhideWhenUsed="1"/>
-    <w:lsdException w:name="List Continue" w:semiHidden="1" w:unhideWhenUsed="1"/>
-    <w:lsdException w:name="List Continue 2" w:semiHidden="1" w:unhideWhenUsed="1"/>
-    <w:lsdException w:name="List Continue 3" w:semiHidden="1" w:unhideWhenUsed="1"/>
-    <w:lsdException w:name="List Continue 4" w:semiHidden="1" w:unhideWhenUsed="1"/>
-    <w:lsdException w:name="List Continue 5" w:semiHidden="1" w:unhideWhenUsed="1"/>
-    <w:lsdException w:name="Message Header" w:semiHidden="1" w:unhideWhenUsed="1"/>
-    <w:lsdException w:name="Subtitle" w:uiPriority="11" w:qFormat="1"/>
-    <w:lsdException w:name="Salutation" w:semiHidden="1" w:unhideWhenUsed="1"/>
-    <w:lsdException w:name="Date" w:semiHidden="1" w:unhideWhenUsed="1"/>
-    <w:lsdException w:name="Body Text First Indent" w:semiHidden="1" w:unhideWhenUsed="1"/>
-    <w:lsdException w:name="Body Text First Indent 2" w:semiHidden="1" w:unhideWhenUsed="1"/>
-    <w:lsdException w:name="Note Heading" w:semiHidden="1" w:unhideWhenUsed="1"/>
-    <w:lsdException w:name="Body Text 2" w:semiHidden="1" w:unhideWhenUsed="1"/>
-    <w:lsdException w:name="Body Text 3" w:semiHidden="1" w:unhideWhenUsed="1"/>
-    <w:lsdException w:name="Body Text Indent 2" w:semiHidden="1" w:unhideWhenUsed="1"/>
-    <w:lsdException w:name="Body Text Indent 3" w:semiHidden="1" w:unhideWhenUsed="1"/>
-    <w:lsdException w:name="Block Text" w:semiHidden="1" w:unhideWhenUsed="1"/>
-    <w:lsdException w:name="Hyperlink" w:semiHidden="1" w:unhideWhenUsed="1"/>
-    <w:lsdException w:name="FollowedHyperlink" w:semiHidden="1" w:unhideWhenUsed="1"/>
-    <w:lsdException w:name="Strong" w:uiPriority="22" w:qFormat="1"/>
-    <w:lsdException w:name="Emphasis" w:uiPriority="20" w:qFormat="1"/>
-    <w:lsdException w:name="Document Map" w:semiHidden="1" w:unhideWhenUsed="1"/>
-    <w:lsdException w:name="Plain Text" w:semiHidden="1" w:unhideWhenUsed="1"/>
-    <w:lsdException w:name="E-mail Signature" w:semiHidden="1" w:unhideWhenUsed="1"/>
-    <w:lsdException w:name="HTML Top of Form" w:semiHidden="1" w:unhideWhenUsed="1"/>
-    <w:lsdException w:name="HTML Bottom of Form" w:semiHidden="1" w:unhideWhenUsed="1"/>
-    <w:lsdException w:name="Normal (Web)" w:semiHidden="1" w:unhideWhenUsed="1"/>
-    <w:lsdException w:name="HTML Acronym" w:semiHidden="1" w:unhideWhenUsed="1"/>
-    <w:lsdException w:name="HTML Address" w:semiHidden="1" w:unhideWhenUsed="1"/>
-    <w:lsdException w:name="HTML Cite" w:semiHidden="1" w:unhideWhenUsed="1"/>
-    <w:lsdException w:name="HTML Code" w:semiHidden="1" w:unhideWhenUsed="1"/>
-    <w:lsdException w:name="HTML Definition" w:semiHidden="1" w:unhideWhenUsed="1"/>
-    <w:lsdException w:name="HTML Keyboard" w:semiHidden="1" w:unhideWhenUsed="1"/>
-    <w:lsdException w:name="HTML Preformatted" w:semiHidden="1" w:unhideWhenUsed="1"/>
-    <w:lsdException w:name="HTML Sample" w:semiHidden="1" w:unhideWhenUsed="1"/>
-    <w:lsdException w:name="HTML Typewriter" w:semiHidden="1" w:unhideWhenUsed="1"/>
-    <w:lsdException w:name="HTML Variable" w:semiHidden="1" w:unhideWhenUsed="1"/>
-    <w:lsdException w:name="Normal Table" w:semiHidden="1" w:unhideWhenUsed="1"/>
-    <w:lsdException w:name="annotation subject" w:semiHidden="1" w:unhideWhenUsed="1"/>
-    <w:lsdException w:name="No List" w:semiHidden="1" w:unhideWhenUsed="1"/>
-    <w:lsdException w:name="Outline List 1" w:semiHidden="1" w:unhideWhenUsed="1"/>
-    <w:lsdException w:name="Outline List 2" w:semiHidden="1" w:unhideWhenUsed="1"/>
-    <w:lsdException w:name="Outline List 3" w:semiHidden="1" w:unhideWhenUsed="1"/>
-    <w:lsdException w:name="Table Simple 1" w:semiHidden="1" w:unhideWhenUsed="1"/>
-    <w:lsdException w:name="Table Simple 2" w:semiHidden="1" w:unhideWhenUsed="1"/>
-    <w:lsdException w:name="Table Simple 3" w:semiHidden="1" w:unhideWhenUsed="1"/>
-    <w:lsdException w:name="Table Classic 1" w:semiHidden="1" w:unhideWhenUsed="1"/>
-    <w:lsdException w:name="Table Classic 2" w:semiHidden="1" w:unhideWhenUsed="1"/>
-    <w:lsdException w:name="Table Classic 3" w:semiHidden="1" w:unhideWhenUsed="1"/>
-    <w:lsdException w:name="Table Classic 4" w:semiHidden="1" w:unhideWhenUsed="1"/>
-    <w:lsdException w:name="Table Colorful 1" w:semiHidden="1" w:unhideWhenUsed="1"/>
-    <w:lsdException w:name="Table Colorful 2" w:semiHidden="1" w:unhideWhenUsed="1"/>
-    <w:lsdException w:name="Table Colorful 3" w:semiHidden="1" w:unhideWhenUsed="1"/>
-    <w:lsdException w:name="Table Columns 1" w:semiHidden="1" w:unhideWhenUsed="1"/>
-    <w:lsdException w:name="Table Columns 2" w:semiHidden="1" w:unhideWhenUsed="1"/>
-    <w:lsdException w:name="Table Columns 3" w:semiHidden="1" w:unhideWhenUsed="1"/>
-    <w:lsdException w:name="Table Columns 4" w:semiHidden="1" w:unhideWhenUsed="1"/>
-    <w:lsdException w:name="Table Columns 5" w:semiHidden="1" w:unhideWhenUsed="1"/>
-    <w:lsdException w:name="Table Grid 1" w:semiHidden="1" w:unhideWhenUsed="1"/>
-    <w:lsdException w:name="Table Grid 2" w:semiHidden="1" w:unhideWhenUsed="1"/>
-    <w:lsdException w:name="Table Grid 3" w:semiHidden="1" w:unhideWhenUsed="1"/>
-    <w:lsdException w:name="Table Grid 4" w:semiHidden="1" w:unhideWhenUsed="1"/>
-    <w:lsdException w:name="Table Grid 5" w:semiHidden="1" w:unhideWhenUsed="1"/>
-    <w:lsdException w:name="Table Grid 6" w:semiHidden="1" w:unhideWhenUsed="1"/>
-    <w:lsdException w:name="Table Grid 7" w:semiHidden="1" w:unhideWhenUsed="1"/>
-    <w:lsdException w:name="Table Grid 8" w:semiHidden="1" w:unhideWhenUsed="1"/>
-    <w:lsdException w:name="Table List 1" w:semiHidden="1" w:unhideWhenUsed="1"/>
-    <w:lsdException w:name="Table List 2" w:semiHidden="1" w:unhideWhenUsed="1"/>
-    <w:lsdException w:name="Table List 3" w:semiHidden="1" w:unhideWhenUsed="1"/>
-    <w:lsdException w:name="Table List 4" w:semiHidden="1" w:unhideWhenUsed="1"/>
-    <w:lsdException w:name="Table List 5" w:semiHidden="1" w:unhideWhenUsed="1"/>
-    <w:lsdException w:name="Table List 6" w:semiHidden="1" w:unhideWhenUsed="1"/>
-    <w:lsdException w:name="Table List 7" w:semiHidden="1" w:unhideWhenUsed="1"/>
-    <w:lsdException w:name="Table List 8" w:semiHidden="1" w:unhideWhenUsed="1"/>
-    <w:lsdException w:name="Table 3D effects 1" w:semiHidden="1" w:unhideWhenUsed="1"/>
-    <w:lsdException w:name="Table 3D effects 2" w:semiHidden="1" w:unhideWhenUsed="1"/>
-    <w:lsdException w:name="Table 3D effects 3" w:semiHidden="1" w:unhideWhenUsed="1"/>
-    <w:lsdException w:name="Table Contemporary" w:semiHidden="1" w:unhideWhenUsed="1"/>
-    <w:lsdException w:name="Table Elegant" w:semiHidden="1" w:unhideWhenUsed="1"/>
-    <w:lsdException w:name="Table Professional" w:semiHidden="1" w:unhideWhenUsed="1"/>
-    <w:lsdException w:name="Table Subtle 1" w:semiHidden="1" w:unhideWhenUsed="1"/>
-    <w:lsdException w:name="Table Subtle 2" w:semiHidden="1" w:unhideWhenUsed="1"/>
-    <w:lsdException w:name="Table Web 1" w:semiHidden="1" w:unhideWhenUsed="1"/>
-    <w:lsdException w:name="Table Web 2" w:semiHidden="1" w:unhideWhenUsed="1"/>
-    <w:lsdException w:name="Table Web 3" w:semiHidden="1" w:unhideWhenUsed="1"/>
-    <w:lsdException w:name="Balloon Text" w:semiHidden="1" w:unhideWhenUsed="1"/>
-    <w:lsdException w:name="Table Grid" w:uiPriority="39"/>
-    <w:lsdException w:name="Table Theme" w:semiHidden="1" w:unhideWhenUsed="1"/>
-    <w:lsdException w:name="Placeholder Text" w:semiHidden="1"/>
-    <w:lsdException w:name="No Spacing" w:uiPriority="1" w:qFormat="1"/>
-    <w:lsdException w:name="Light Shading" w:uiPriority="60"/>
-    <w:lsdException w:name="Light List" w:uiPriority="61"/>
-    <w:lsdException w:name="Light Grid" w:uiPriority="62"/>
-    <w:lsdException w:name="Medium Shading 1" w:uiPriority="63"/>
-    <w:lsdException w:name="Medium Shading 2" w:uiPriority="64"/>
-    <w:lsdException w:name="Medium List 1" w:uiPriority="65"/>
-    <w:lsdException w:name="Medium List 2" w:uiPriority="66"/>
-    <w:lsdException w:name="Medium Grid 1" w:uiPriority="67"/>
-    <w:lsdException w:name="Medium Grid 2" w:uiPriority="68"/>
-    <w:lsdException w:name="Medium Grid 3" w:uiPriority="69"/>
-    <w:lsdException w:name="Dark List" w:uiPriority="70"/>
-    <w:lsdException w:name="Colorful Shading" w:uiPriority="71"/>
-    <w:lsdException w:name="Colorful List" w:uiPriority="72"/>
-    <w:lsdException w:name="Colorful Grid" w:uiPriority="73"/>
-    <w:lsdException w:name="Light Shading Accent 1" w:uiPriority="60"/>
-    <w:lsdException w:name="Light List Accent 1" w:uiPriority="61"/>
-    <w:lsdException w:name="Light Grid Accent 1" w:uiPriority="62"/>
-    <w:lsdException w:name="Medium Shading 1 Accent 1" w:uiPriority="63"/>
-    <w:lsdException w:name="Medium Shading 2 Accent 1" w:uiPriority="64"/>
-    <w:lsdException w:name="Medium List 1 Accent 1" w:uiPriority="65"/>
-    <w:lsdException w:name="Revision" w:semiHidden="1"/>
-    <w:lsdException w:name="List Paragraph" w:uiPriority="34" w:qFormat="1"/>
-    <w:lsdException w:name="Quote" w:uiPriority="29" w:qFormat="1"/>
-    <w:lsdException w:name="Intense Quote" w:uiPriority="30" w:qFormat="1"/>
-    <w:lsdException w:name="Medium List 2 Accent 1" w:uiPriority="66"/>
-    <w:lsdException w:name="Medium Grid 1 Accent 1" w:uiPriority="67"/>
-    <w:lsdException w:name="Medium Grid 2 Accent 1" w:uiPriority="68"/>
-    <w:lsdException w:name="Medium Grid 3 Accent 1" w:uiPriority="69"/>
-    <w:lsdException w:name="Dark List Accent 1" w:uiPriority="70"/>
-    <w:lsdException w:name="Colorful Shading Accent 1" w:uiPriority="71"/>
-    <w:lsdException w:name="Colorful List Accent 1" w:uiPriority="72"/>
-    <w:lsdException w:name="Colorful Grid Accent 1" w:uiPriority="73"/>
-    <w:lsdException w:name="Light Shading Accent 2" w:uiPriority="60"/>
-    <w:lsdException w:name="Light List Accent 2" w:uiPriority="61"/>
-    <w:lsdException w:name="Light Grid Accent 2" w:uiPriority="62"/>
-    <w:lsdException w:name="Medium Shading 1 Accent 2" w:uiPriority="63"/>
-    <w:lsdException w:name="Medium Shading 2 Accent 2" w:uiPriority="64"/>
-    <w:lsdException w:name="Medium List 1 Accent 2" w:uiPriority="65"/>
-    <w:lsdException w:name="Medium List 2 Accent 2" w:uiPriority="66"/>
-    <w:lsdException w:name="Medium Grid 1 Accent 2" w:uiPriority="67"/>
-    <w:lsdException w:name="Medium Grid 2 Accent 2" w:uiPriority="68"/>
-    <w:lsdException w:name="Medium Grid 3 Accent 2" w:uiPriority="69"/>
-    <w:lsdException w:name="Dark List Accent 2" w:uiPriority="70"/>
-    <w:lsdException w:name="Colorful Shading Accent 2" w:uiPriority="71"/>
-    <w:lsdException w:name="Colorful List Accent 2" w:uiPriority="72"/>
-    <w:lsdException w:name="Colorful Grid Accent 2" w:uiPriority="73"/>
-    <w:lsdException w:name="Light Shading Accent 3" w:uiPriority="60"/>
-    <w:lsdException w:name="Light List Accent 3" w:uiPriority="61"/>
-    <w:lsdException w:name="Light Grid Accent 3" w:uiPriority="62"/>
-    <w:lsdException w:name="Medium Shading 1 Accent 3" w:uiPriority="63"/>
-    <w:lsdException w:name="Medium Shading 2 Accent 3" w:uiPriority="64"/>
-    <w:lsdException w:name="Medium List 1 Accent 3" w:uiPriority="65"/>
-    <w:lsdException w:name="Medium List 2 Accent 3" w:uiPriority="66"/>
-    <w:lsdException w:name="Medium Grid 1 Accent 3" w:uiPriority="67"/>
-    <w:lsdException w:name="Medium Grid 2 Accent 3" w:uiPriority="68"/>
-    <w:lsdException w:name="Medium Grid 3 Accent 3" w:uiPriority="69"/>
-    <w:lsdException w:name="Dark List Accent 3" w:uiPriority="70"/>
-    <w:lsdException w:name="Colorful Shading Accent 3" w:uiPriority="71"/>
-    <w:lsdException w:name="Colorful List Accent 3" w:uiPriority="72"/>
-    <w:lsdException w:name="Colorful Grid Accent 3" w:uiPriority="73"/>
-    <w:lsdException w:name="Light Shading Accent 4" w:uiPriority="60"/>
-    <w:lsdException w:name="Light List Accent 4" w:uiPriority="61"/>
-    <w:lsdException w:name="Light Grid Accent 4" w:uiPriority="62"/>
-    <w:lsdException w:name="Medium Shading 1 Accent 4" w:uiPriority="63"/>
-    <w:lsdException w:name="Medium Shading 2 Accent 4" w:uiPriority="64"/>
-    <w:lsdException w:name="Medium List 1 Accent 4" w:uiPriority="65"/>
-    <w:lsdException w:name="Medium List 2 Accent 4" w:uiPriority="66"/>
-    <w:lsdException w:name="Medium Grid 1 Accent 4" w:uiPriority="67"/>
-    <w:lsdException w:name="Medium Grid 2 Accent 4" w:uiPriority="68"/>
-    <w:lsdException w:name="Medium Grid 3 Accent 4" w:uiPriority="69"/>
-    <w:lsdException w:name="Dark List Accent 4" w:uiPriority="70"/>
-    <w:lsdException w:name="Colorful Shading Accent 4" w:uiPriority="71"/>
-    <w:lsdException w:name="Colorful List Accent 4" w:uiPriority="72"/>
-    <w:lsdException w:name="Colorful Grid Accent 4" w:uiPriority="73"/>
-    <w:lsdException w:name="Light Shading Accent 5" w:uiPriority="60"/>
-    <w:lsdException w:name="Light List Accent 5" w:uiPriority="61"/>
-    <w:lsdException w:name="Light Grid Accent 5" w:uiPriority="62"/>
-    <w:lsdException w:name="Medium Shading 1 Accent 5" w:uiPriority="63"/>
-    <w:lsdException w:name="Medium Shading 2 Accent 5" w:uiPriority="64"/>
-    <w:lsdException w:name="Medium List 1 Accent 5" w:uiPriority="65"/>
-    <w:lsdException w:name="Medium List 2 Accent 5" w:uiPriority="66"/>
-    <w:lsdException w:name="Medium Grid 1 Accent 5" w:uiPriority="67"/>
-    <w:lsdException w:name="Medium Grid 2 Accent 5" w:uiPriority="68"/>
-    <w:lsdException w:name="Medium Grid 3 Accent 5" w:uiPriority="69"/>
-    <w:lsdException w:name="Dark List Accent 5" w:uiPriority="70"/>
-    <w:lsdException w:name="Colorful Shading Accent 5" w:uiPriority="71"/>
-    <w:lsdException w:name="Colorful List Accent 5" w:uiPriority="72"/>
-    <w:lsdException w:name="Colorful Grid Accent 5" w:uiPriority="73"/>
-    <w:lsdException w:name="Light Shading Accent 6" w:uiPriority="60"/>
-    <w:lsdException w:name="Light List Accent 6" w:uiPriority="61"/>
-    <w:lsdException w:name="Light Grid Accent 6" w:uiPriority="62"/>
-    <w:lsdException w:name="Medium Shading 1 Accent 6" w:uiPriority="63"/>
-    <w:lsdException w:name="Medium Shading 2 Accent 6" w:uiPriority="64"/>
-    <w:lsdException w:name="Medium List 1 Accent 6" w:uiPriority="65"/>
-    <w:lsdException w:name="Medium List 2 Accent 6" w:uiPriority="66"/>
-    <w:lsdException w:name="Medium Grid 1 Accent 6" w:uiPriority="67"/>
-    <w:lsdException w:name="Medium Grid 2 Accent 6" w:uiPriority="68"/>
-    <w:lsdException w:name="Medium Grid 3 Accent 6" w:uiPriority="69"/>
-    <w:lsdException w:name="Dark List Accent 6" w:uiPriority="70"/>
-    <w:lsdException w:name="Colorful Shading Accent 6" w:uiPriority="71"/>
-    <w:lsdException w:name="Colorful List Accent 6" w:uiPriority="72"/>
-    <w:lsdException w:name="Colorful Grid Accent 6" w:uiPriority="73"/>
-    <w:lsdException w:name="Subtle Emphasis" w:uiPriority="19" w:qFormat="1"/>
-    <w:lsdException w:name="Intense Emphasis" w:uiPriority="21" w:qFormat="1"/>
-    <w:lsdException w:name="Subtle Reference" w:uiPriority="31" w:qFormat="1"/>
-    <w:lsdException w:name="Intense Reference" w:uiPriority="32" w:qFormat="1"/>
-    <w:lsdException w:name="Book Title" w:uiPriority="33" w:qFormat="1"/>
-    <w:lsdException w:name="Bibliography" w:semiHidden="1" w:uiPriority="37" w:unhideWhenUsed="1"/>
-    <w:lsdException w:name="TOC Heading" w:semiHidden="1" w:uiPriority="39" w:unhideWhenUsed="1" w:qFormat="1"/>
-    <w:lsdException w:name="Plain Table 1" w:uiPriority="41"/>
-    <w:lsdException w:name="Plain Table 2" w:uiPriority="42"/>
-    <w:lsdException w:name="Plain Table 3" w:uiPriority="43"/>
-    <w:lsdException w:name="Plain Table 4" w:uiPriority="44"/>
-    <w:lsdException w:name="Plain Table 5" w:uiPriority="45"/>
-    <w:lsdException w:name="Grid Table Light" w:uiPriority="40"/>
-    <w:lsdException w:name="Grid Table 1 Light" w:uiPriority="46"/>
-    <w:lsdException w:name="Grid Table 2" w:uiPriority="47"/>
-    <w:lsdException w:name="Grid Table 3" w:uiPriority="48"/>
-    <w:lsdException w:name="Grid Table 4" w:uiPriority="49"/>
-    <w:lsdException w:name="Grid Table 5 Dark" w:uiPriority="50"/>
-    <w:lsdException w:name="Grid Table 6 Colorful" w:uiPriority="51"/>
-    <w:lsdException w:name="Grid Table 7 Colorful" w:uiPriority="52"/>
-    <w:lsdException w:name="Grid Table 1 Light Accent 1" w:uiPriority="46"/>
-    <w:lsdException w:name="Grid Table 2 Accent 1" w:uiPriority="47"/>
-    <w:lsdException w:name="Grid Table 3 Accent 1" w:uiPriority="48"/>
-    <w:lsdException w:name="Grid Table 4 Accent 1" w:uiPriority="49"/>
-    <w:lsdException w:name="Grid Table 5 Dark Accent 1" w:uiPriority="50"/>
-    <w:lsdException w:name="Grid Table 6 Colorful Accent 1" w:uiPriority="51"/>
-    <w:lsdException w:name="Grid Table 7 Colorful Accent 1" w:uiPriority="52"/>
-    <w:lsdException w:name="Grid Table 1 Light Accent 2" w:uiPriority="46"/>
-    <w:lsdException w:name="Grid Table 2 Accent 2" w:uiPriority="47"/>
-    <w:lsdException w:name="Grid Table 3 Accent 2" w:uiPriority="48"/>
-    <w:lsdException w:name="Grid Table 4 Accent 2" w:uiPriority="49"/>
-    <w:lsdException w:name="Grid Table 5 Dark Accent 2" w:uiPriority="50"/>
-    <w:lsdException w:name="Grid Table 6 Colorful Accent 2" w:uiPriority="51"/>
-    <w:lsdException w:name="Grid Table 7 Colorful Accent 2" w:uiPriority="52"/>
-    <w:lsdException w:name="Grid Table 1 Light Accent 3" w:uiPriority="46"/>
-    <w:lsdException w:name="Grid Table 2 Accent 3" w:uiPriority="47"/>
-    <w:lsdException w:name="Grid Table 3 Accent 3" w:uiPriority="48"/>
-    <w:lsdException w:name="Grid Table 4 Accent 3" w:uiPriority="49"/>
-    <w:lsdException w:name="Grid Table 5 Dark Accent 3" w:uiPriority="50"/>
-    <w:lsdException w:name="Grid Table 6 Colorful Accent 3" w:uiPriority="51"/>
-    <w:lsdException w:name="Grid Table 7 Colorful Accent 3" w:uiPriority="52"/>
-    <w:lsdException w:name="Grid Table 1 Light Accent 4" w:uiPriority="46"/>
-    <w:lsdException w:name="Grid Table 2 Accent 4" w:uiPriority="47"/>
-    <w:lsdException w:name="Grid Table 3 Accent 4" w:uiPriority="48"/>
-    <w:lsdException w:name="Grid Table 4 Accent 4" w:uiPriority="49"/>
-    <w:lsdException w:name="Grid Table 5 Dark Accent 4" w:uiPriority="50"/>
-    <w:lsdException w:name="Grid Table 6 Colorful Accent 4" w:uiPriority="51"/>
-    <w:lsdException w:name="Grid Table 7 Colorful Accent 4" w:uiPriority="52"/>
-    <w:lsdException w:name="Grid Table 1 Light Accent 5" w:uiPriority="46"/>
-    <w:lsdException w:name="Grid Table 2 Accent 5" w:uiPriority="47"/>
-    <w:lsdException w:name="Grid Table 3 Accent 5" w:uiPriority="48"/>
-    <w:lsdException w:name="Grid Table 4 Accent 5" w:uiPriority="49"/>
-    <w:lsdException w:name="Grid Table 5 Dark Accent 5" w:uiPriority="50"/>
-    <w:lsdException w:name="Grid Table 6 Colorful Accent 5" w:uiPriority="51"/>
-    <w:lsdException w:name="Grid Table 7 Colorful Accent 5" w:uiPriority="52"/>
-    <w:lsdException w:name="Grid Table 1 Light Accent 6" w:uiPriority="46"/>
-    <w:lsdException w:name="Grid Table 2 Accent 6" w:uiPriority="47"/>
-    <w:lsdException w:name="Grid Table 3 Accent 6" w:uiPriority="48"/>
-    <w:lsdException w:name="Grid Table 4 Accent 6" w:uiPriority="49"/>
-    <w:lsdException w:name="Grid Table 5 Dark Accent 6" w:uiPriority="50"/>
-    <w:lsdException w:name="Grid Table 6 Colorful Accent 6" w:uiPriority="51"/>
-    <w:lsdException w:name="Grid Table 7 Colorful Accent 6" w:uiPriority="52"/>
-    <w:lsdException w:name="List Table 1 Light" w:uiPriority="46"/>
-    <w:lsdException w:name="List Table 2" w:uiPriority="47"/>
-    <w:lsdException w:name="List Table 3" w:uiPriority="48"/>
-    <w:lsdException w:name="List Table 4" w:uiPriority="49"/>
-    <w:lsdException w:name="List Table 5 Dark" w:uiPriority="50"/>
-    <w:lsdException w:name="List Table 6 Colorful" w:uiPriority="51"/>
-    <w:lsdException w:name="List Table 7 Colorful" w:uiPriority="52"/>
-    <w:lsdException w:name="List Table 1 Light Accent 1" w:uiPriority="46"/>
-    <w:lsdException w:name="List Table 2 Accent 1" w:uiPriority="47"/>
-    <w:lsdException w:name="List Table 3 Accent 1" w:uiPriority="48"/>
-    <w:lsdException w:name="List Table 4 Accent 1" w:uiPriority="49"/>
-    <w:lsdException w:name="List Table 5 Dark Accent 1" w:uiPriority="50"/>
-    <w:lsdException w:name="List Table 6 Colorful Accent 1" w:uiPriority="51"/>
-    <w:lsdException w:name="List Table 7 Colorful Accent 1" w:uiPriority="52"/>
-    <w:lsdException w:name="List Table 1 Light Accent 2" w:uiPriority="46"/>
-    <w:lsdException w:name="List Table 2 Accent 2" w:uiPriority="47"/>
-    <w:lsdException w:name="List Table 3 Accent 2" w:uiPriority="48"/>
-    <w:lsdException w:name="List Table 4 Accent 2" w:uiPriority="49"/>
-    <w:lsdException w:name="List Table 5 Dark Accent 2" w:uiPriority="50"/>
-    <w:lsdException w:name="List Table 6 Colorful Accent 2" w:uiPriority="51"/>
-    <w:lsdException w:name="List Table 7 Colorful Accent 2" w:uiPriority="52"/>
-    <w:lsdException w:name="List Table 1 Light Accent 3" w:uiPriority="46"/>
-    <w:lsdException w:name="List Table 2 Accent 3" w:uiPriority="47"/>
-    <w:lsdException w:name="List Table 3 Accent 3" w:uiPriority="48"/>
-    <w:lsdException w:name="List Table 4 Accent 3" w:uiPriority="49"/>
-    <w:lsdException w:name="List Table 5 Dark Accent 3" w:uiPriority="50"/>
-    <w:lsdException w:name="List Table 6 Colorful Accent 3" w:uiPriority="51"/>
-    <w:lsdException w:name="List Table 7 Colorful Accent 3" w:uiPriority="52"/>
-    <w:lsdException w:name="List Table 1 Light Accent 4" w:uiPriority="46"/>
-    <w:lsdException w:name="List Table 2 Accent 4" w:uiPriority="47"/>
-    <w:lsdException w:name="List Table 3 Accent 4" w:uiPriority="48"/>
-    <w:lsdException w:name="List Table 4 Accent 4" w:uiPriority="49"/>
-    <w:lsdException w:name="List Table 5 Dark Accent 4" w:uiPriority="50"/>
-    <w:lsdException w:name="List Table 6 Colorful Accent 4" w:uiPriority="51"/>
-    <w:lsdException w:name="List Table 7 Colorful Accent 4" w:uiPriority="52"/>
-    <w:lsdException w:name="List Table 1 Light Accent 5" w:uiPriority="46"/>
-    <w:lsdException w:name="List Table 2 Accent 5" w:uiPriority="47"/>
-    <w:lsdException w:name="List Table 3 Accent 5" w:uiPriority="48"/>
-    <w:lsdException w:name="List Table 4 Accent 5" w:uiPriority="49"/>
-    <w:lsdException w:name="List Table 5 Dark Accent 5" w:uiPriority="50"/>
-    <w:lsdException w:name="List Table 6 Colorful Accent 5" w:uiPriority="51"/>
-    <w:lsdException w:name="List Table 7 Colorful Accent 5" w:uiPriority="52"/>
-    <w:lsdException w:name="List Table 1 Light Accent 6" w:uiPriority="46"/>
-    <w:lsdException w:name="List Table 2 Accent 6" w:uiPriority="47"/>
-    <w:lsdException w:name="List Table 3 Accent 6" w:uiPriority="48"/>
-    <w:lsdException w:name="List Table 4 Accent 6" w:uiPriority="49"/>
-    <w:lsdException w:name="List Table 5 Dark Accent 6" w:uiPriority="50"/>
-    <w:lsdException w:name="List Table 6 Colorful Accent 6" w:uiPriority="51"/>
-    <w:lsdException w:name="List Table 7 Colorful Accent 6" w:uiPriority="52"/>
+  <w:latentStyles w:defLockedState="0" w:defUIPriority="99" w:defSemiHidden="1" w:defUnhideWhenUsed="1" w:defQFormat="0" w:count="267">
+    <w:lsdException w:name="Normal" w:semiHidden="0" w:uiPriority="0" w:unhideWhenUsed="0" w:qFormat="1"/>
+    <w:lsdException w:name="heading 1" w:semiHidden="0" w:uiPriority="9" w:unhideWhenUsed="0" w:qFormat="1"/>
+    <w:lsdException w:name="heading 2" w:uiPriority="9" w:qFormat="1"/>
+    <w:lsdException w:name="heading 3" w:uiPriority="9" w:qFormat="1"/>
+    <w:lsdException w:name="heading 4" w:uiPriority="9" w:qFormat="1"/>
+    <w:lsdException w:name="heading 5" w:uiPriority="9" w:qFormat="1"/>
+    <w:lsdException w:name="heading 6" w:uiPriority="9" w:qFormat="1"/>
+    <w:lsdException w:name="heading 7" w:uiPriority="9" w:qFormat="1"/>
+    <w:lsdException w:name="heading 8" w:uiPriority="9" w:qFormat="1"/>
+    <w:lsdException w:name="heading 9" w:uiPriority="9" w:qFormat="1"/>
+    <w:lsdException w:name="toc 1" w:uiPriority="39"/>
+    <w:lsdException w:name="toc 2" w:uiPriority="39"/>
+    <w:lsdException w:name="toc 3" w:uiPriority="39"/>
+    <w:lsdException w:name="toc 4" w:uiPriority="39"/>
+    <w:lsdException w:name="toc 5" w:uiPriority="39"/>
+    <w:lsdException w:name="toc 6" w:uiPriority="39"/>
+    <w:lsdException w:name="toc 7" w:uiPriority="39"/>
+    <w:lsdException w:name="toc 8" w:uiPriority="39"/>
+    <w:lsdException w:name="toc 9" w:uiPriority="39"/>
+    <w:lsdException w:name="caption" w:uiPriority="35" w:qFormat="1"/>
+    <w:lsdException w:name="Title" w:semiHidden="0" w:uiPriority="10" w:unhideWhenUsed="0" w:qFormat="1"/>
+    <w:lsdException w:name="Default Paragraph Font" w:uiPriority="1"/>
+    <w:lsdException w:name="Subtitle" w:semiHidden="0" w:uiPriority="11" w:unhideWhenUsed="0" w:qFormat="1"/>
+    <w:lsdException w:name="Strong" w:semiHidden="0" w:uiPriority="22" w:unhideWhenUsed="0" w:qFormat="1"/>
+    <w:lsdException w:name="Emphasis" w:semiHidden="0" w:uiPriority="20" w:unhideWhenUsed="0" w:qFormat="1"/>
+    <w:lsdException w:name="Table Grid" w:semiHidden="0" w:uiPriority="39" w:unhideWhenUsed="0"/>
+    <w:lsdException w:name="Placeholder Text" w:unhideWhenUsed="0"/>
+    <w:lsdException w:name="No Spacing" w:semiHidden="0" w:uiPriority="1" w:unhideWhenUsed="0" w:qFormat="1"/>
+    <w:lsdException w:name="Light Shading" w:semiHidden="0" w:uiPriority="60" w:unhideWhenUsed="0"/>
+    <w:lsdException w:name="Light List" w:semiHidden="0" w:uiPriority="61" w:unhideWhenUsed="0"/>
+    <w:lsdException w:name="Light Grid" w:semiHidden="0" w:uiPriority="62" w:unhideWhenUsed="0"/>
+    <w:lsdException w:name="Medium Shading 1" w:semiHidden="0" w:uiPriority="63" w:unhideWhenUsed="0"/>
+    <w:lsdException w:name="Medium Shading 2" w:semiHidden="0" w:uiPriority="64" w:unhideWhenUsed="0"/>
+    <w:lsdException w:name="Medium List 1" w:semiHidden="0" w:uiPriority="65" w:unhideWhenUsed="0"/>
+    <w:lsdException w:name="Medium List 2" w:semiHidden="0" w:uiPriority="66" w:unhideWhenUsed="0"/>
+    <w:lsdException w:name="Medium Grid 1" w:semiHidden="0" w:uiPriority="67" w:unhideWhenUsed="0"/>
+    <w:lsdException w:name="Medium Grid 2" w:semiHidden="0" w:uiPriority="68" w:unhideWhenUsed="0"/>
+    <w:lsdException w:name="Medium Grid 3" w:semiHidden="0" w:uiPriority="69" w:unhideWhenUsed="0"/>
+    <w:lsdException w:name="Dark List" w:semiHidden="0" w:uiPriority="70" w:unhideWhenUsed="0"/>
+    <w:lsdException w:name="Colorful Shading" w:semiHidden="0" w:uiPriority="71" w:unhideWhenUsed="0"/>
+    <w:lsdException w:name="Colorful List" w:semiHidden="0" w:uiPriority="72" w:unhideWhenUsed="0"/>
+    <w:lsdException w:name="Colorful Grid" w:semiHidden="0" w:uiPriority="73" w:unhideWhenUsed="0"/>
+    <w:lsdException w:name="Light Shading Accent 1" w:semiHidden="0" w:uiPriority="60" w:unhideWhenUsed="0"/>
+    <w:lsdException w:name="Light List Accent 1" w:semiHidden="0" w:uiPriority="61" w:unhideWhenUsed="0"/>
+    <w:lsdException w:name="Light Grid Accent 1" w:semiHidden="0" w:uiPriority="62" w:unhideWhenUsed="0"/>
+    <w:lsdException w:name="Medium Shading 1 Accent 1" w:semiHidden="0" w:uiPriority="63" w:unhideWhenUsed="0"/>
+    <w:lsdException w:name="Medium Shading 2 Accent 1" w:semiHidden="0" w:uiPriority="64" w:unhideWhenUsed="0"/>
+    <w:lsdException w:name="Medium List 1 Accent 1" w:semiHidden="0" w:uiPriority="65" w:unhideWhenUsed="0"/>
+    <w:lsdException w:name="Revision" w:unhideWhenUsed="0"/>
+    <w:lsdException w:name="List Paragraph" w:semiHidden="0" w:uiPriority="34" w:unhideWhenUsed="0" w:qFormat="1"/>
+    <w:lsdException w:name="Quote" w:semiHidden="0" w:uiPriority="29" w:unhideWhenUsed="0" w:qFormat="1"/>
+    <w:lsdException w:name="Intense Quote" w:semiHidden="0" w:uiPriority="30" w:unhideWhenUsed="0" w:qFormat="1"/>
+    <w:lsdException w:name="Medium List 2 Accent 1" w:semiHidden="0" w:uiPriority="66" w:unhideWhenUsed="0"/>
+    <w:lsdException w:name="Medium Grid 1 Accent 1" w:semiHidden="0" w:uiPriority="67" w:unhideWhenUsed="0"/>
+    <w:lsdException w:name="Medium Grid 2 Accent 1" w:semiHidden="0" w:uiPriority="68" w:unhideWhenUsed="0"/>
+    <w:lsdException w:name="Medium Grid 3 Accent 1" w:semiHidden="0" w:uiPriority="69" w:unhideWhenUsed="0"/>
+    <w:lsdException w:name="Dark List Accent 1" w:semiHidden="0" w:uiPriority="70" w:unhideWhenUsed="0"/>
+    <w:lsdException w:name="Colorful Shading Accent 1" w:semiHidden="0" w:uiPriority="71" w:unhideWhenUsed="0"/>
+    <w:lsdException w:name="Colorful List Accent 1" w:semiHidden="0" w:uiPriority="72" w:unhideWhenUsed="0"/>
+    <w:lsdException w:name="Colorful Grid Accent 1" w:semiHidden="0" w:uiPriority="73" w:unhideWhenUsed="0"/>
+    <w:lsdException w:name="Light Shading Accent 2" w:semiHidden="0" w:uiPriority="60" w:unhideWhenUsed="0"/>
+    <w:lsdException w:name="Light List Accent 2" w:semiHidden="0" w:uiPriority="61" w:unhideWhenUsed="0"/>
+    <w:lsdException w:name="Light Grid Accent 2" w:semiHidden="0" w:uiPriority="62" w:unhideWhenUsed="0"/>
+    <w:lsdException w:name="Medium Shading 1 Accent 2" w:semiHidden="0" w:uiPriority="63" w:unhideWhenUsed="0"/>
+    <w:lsdException w:name="Medium Shading 2 Accent 2" w:semiHidden="0" w:uiPriority="64" w:unhideWhenUsed="0"/>
+    <w:lsdException w:name="Medium List 1 Accent 2" w:semiHidden="0" w:uiPriority="65" w:unhideWhenUsed="0"/>
+    <w:lsdException w:name="Medium List 2 Accent 2" w:semiHidden="0" w:uiPriority="66" w:unhideWhenUsed="0"/>
+    <w:lsdException w:name="Medium Grid 1 Accent 2" w:semiHidden="0" w:uiPriority="67" w:unhideWhenUsed="0"/>
+    <w:lsdException w:name="Medium Grid 2 Accent 2" w:semiHidden="0" w:uiPriority="68" w:unhideWhenUsed="0"/>
+    <w:lsdException w:name="Medium Grid 3 Accent 2" w:semiHidden="0" w:uiPriority="69" w:unhideWhenUsed="0"/>
+    <w:lsdException w:name="Dark List Accent 2" w:semiHidden="0" w:uiPriority="70" w:unhideWhenUsed="0"/>
+    <w:lsdException w:name="Colorful Shading Accent 2" w:semiHidden="0" w:uiPriority="71" w:unhideWhenUsed="0"/>
+    <w:lsdException w:name="Colorful List Accent 2" w:semiHidden="0" w:uiPriority="72" w:unhideWhenUsed="0"/>
+    <w:lsdException w:name="Colorful Grid Accent 2" w:semiHidden="0" w:uiPriority="73" w:unhideWhenUsed="0"/>
+    <w:lsdException w:name="Light Shading Accent 3" w:semiHidden="0" w:uiPriority="60" w:unhideWhenUsed="0"/>
+    <w:lsdException w:name="Light List Accent 3" w:semiHidden="0" w:uiPriority="61" w:unhideWhenUsed="0"/>
+    <w:lsdException w:name="Light Grid Accent 3" w:semiHidden="0" w:uiPriority="62" w:unhideWhenUsed="0"/>
+    <w:lsdException w:name="Medium Shading 1 Accent 3" w:semiHidden="0" w:uiPriority="63" w:unhideWhenUsed="0"/>
+    <w:lsdException w:name="Medium Shading 2 Accent 3" w:semiHidden="0" w:uiPriority="64" w:unhideWhenUsed="0"/>
+    <w:lsdException w:name="Medium List 1 Accent 3" w:semiHidden="0" w:uiPriority="65" w:unhideWhenUsed="0"/>
+    <w:lsdException w:name="Medium List 2 Accent 3" w:semiHidden="0" w:uiPriority="66" w:unhideWhenUsed="0"/>
+    <w:lsdException w:name="Medium Grid 1 Accent 3" w:semiHidden="0" w:uiPriority="67" w:unhideWhenUsed="0"/>
+    <w:lsdException w:name="Medium Grid 2 Accent 3" w:semiHidden="0" w:uiPriority="68" w:unhideWhenUsed="0"/>
+    <w:lsdException w:name="Medium Grid 3 Accent 3" w:semiHidden="0" w:uiPriority="69" w:unhideWhenUsed="0"/>
+    <w:lsdException w:name="Dark List Accent 3" w:semiHidden="0" w:uiPriority="70" w:unhideWhenUsed="0"/>
+    <w:lsdException w:name="Colorful Shading Accent 3" w:semiHidden="0" w:uiPriority="71" w:unhideWhenUsed="0"/>
+    <w:lsdException w:name="Colorful List Accent 3" w:semiHidden="0" w:uiPriority="72" w:unhideWhenUsed="0"/>
+    <w:lsdException w:name="Colorful Grid Accent 3" w:semiHidden="0" w:uiPriority="73" w:unhideWhenUsed="0"/>
+    <w:lsdException w:name="Light Shading Accent 4" w:semiHidden="0" w:uiPriority="60" w:unhideWhenUsed="0"/>
+    <w:lsdException w:name="Light List Accent 4" w:semiHidden="0" w:uiPriority="61" w:unhideWhenUsed="0"/>
+    <w:lsdException w:name="Light Grid Accent 4" w:semiHidden="0" w:uiPriority="62" w:unhideWhenUsed="0"/>
+    <w:lsdException w:name="Medium Shading 1 Accent 4" w:semiHidden="0" w:uiPriority="63" w:unhideWhenUsed="0"/>
+    <w:lsdException w:name="Medium Shading 2 Accent 4" w:semiHidden="0" w:uiPriority="64" w:unhideWhenUsed="0"/>
+    <w:lsdException w:name="Medium List 1 Accent 4" w:semiHidden="0" w:uiPriority="65" w:unhideWhenUsed="0"/>
+    <w:lsdException w:name="Medium List 2 Accent 4" w:semiHidden="0" w:uiPriority="66" w:unhideWhenUsed="0"/>
+    <w:lsdException w:name="Medium Grid 1 Accent 4" w:semiHidden="0" w:uiPriority="67" w:unhideWhenUsed="0"/>
+    <w:lsdException w:name="Medium Grid 2 Accent 4" w:semiHidden="0" w:uiPriority="68" w:unhideWhenUsed="0"/>
+    <w:lsdException w:name="Medium Grid 3 Accent 4" w:semiHidden="0" w:uiPriority="69" w:unhideWhenUsed="0"/>
+    <w:lsdException w:name="Dark List Accent 4" w:semiHidden="0" w:uiPriority="70" w:unhideWhenUsed="0"/>
+    <w:lsdException w:name="Colorful Shading Accent 4" w:semiHidden="0" w:uiPriority="71" w:unhideWhenUsed="0"/>
+    <w:lsdException w:name="Colorful List Accent 4" w:semiHidden="0" w:uiPriority="72" w:unhideWhenUsed="0"/>
+    <w:lsdException w:name="Colorful Grid Accent 4" w:semiHidden="0" w:uiPriority="73" w:unhideWhenUsed="0"/>
+    <w:lsdException w:name="Light Shading Accent 5" w:semiHidden="0" w:uiPriority="60" w:unhideWhenUsed="0"/>
+    <w:lsdException w:name="Light List Accent 5" w:semiHidden="0" w:uiPriority="61" w:unhideWhenUsed="0"/>
+    <w:lsdException w:name="Light Grid Accent 5" w:semiHidden="0" w:uiPriority="62" w:unhideWhenUsed="0"/>
+    <w:lsdException w:name="Medium Shading 1 Accent 5" w:semiHidden="0" w:uiPriority="63" w:unhideWhenUsed="0"/>
+    <w:lsdException w:name="Medium Shading 2 Accent 5" w:semiHidden="0" w:uiPriority="64" w:unhideWhenUsed="0"/>
+    <w:lsdException w:name="Medium List 1 Accent 5" w:semiHidden="0" w:uiPriority="65" w:unhideWhenUsed="0"/>
+    <w:lsdException w:name="Medium List 2 Accent 5" w:semiHidden="0" w:uiPriority="66" w:unhideWhenUsed="0"/>
+    <w:lsdException w:name="Medium Grid 1 Accent 5" w:semiHidden="0" w:uiPriority="67" w:unhideWhenUsed="0"/>
+    <w:lsdException w:name="Medium Grid 2 Accent 5" w:semiHidden="0" w:uiPriority="68" w:unhideWhenUsed="0"/>
+    <w:lsdException w:name="Medium Grid 3 Accent 5" w:semiHidden="0" w:uiPriority="69" w:unhideWhenUsed="0"/>
+    <w:lsdException w:name="Dark List Accent 5" w:semiHidden="0" w:uiPriority="70" w:unhideWhenUsed="0"/>
+    <w:lsdException w:name="Colorful Shading Accent 5" w:semiHidden="0" w:uiPriority="71" w:unhideWhenUsed="0"/>
+    <w:lsdException w:name="Colorful List Accent 5" w:semiHidden="0" w:uiPriority="72" w:unhideWhenUsed="0"/>
+    <w:lsdException w:name="Colorful Grid Accent 5" w:semiHidden="0" w:uiPriority="73" w:unhideWhenUsed="0"/>
+    <w:lsdException w:name="Light Shading Accent 6" w:semiHidden="0" w:uiPriority="60" w:unhideWhenUsed="0"/>
+    <w:lsdException w:name="Light List Accent 6" w:semiHidden="0" w:uiPriority="61" w:unhideWhenUsed="0"/>
+    <w:lsdException w:name="Light Grid Accent 6" w:semiHidden="0" w:uiPriority="62" w:unhideWhenUsed="0"/>
+    <w:lsdException w:name="Medium Shading 1 Accent 6" w:semiHidden="0" w:uiPriority="63" w:unhideWhenUsed="0"/>
+    <w:lsdException w:name="Medium Shading 2 Accent 6" w:semiHidden="0" w:uiPriority="64" w:unhideWhenUsed="0"/>
+    <w:lsdException w:name="Medium List 1 Accent 6" w:semiHidden="0" w:uiPriority="65" w:unhideWhenUsed="0"/>
+    <w:lsdException w:name="Medium List 2 Accent 6" w:semiHidden="0" w:uiPriority="66" w:unhideWhenUsed="0"/>
+    <w:lsdException w:name="Medium Grid 1 Accent 6" w:semiHidden="0" w:uiPriority="67" w:unhideWhenUsed="0"/>
+    <w:lsdException w:name="Medium Grid 2 Accent 6" w:semiHidden="0" w:uiPriority="68" w:unhideWhenUsed="0"/>
+    <w:lsdException w:name="Medium Grid 3 Accent 6" w:semiHidden="0" w:uiPriority="69" w:unhideWhenUsed="0"/>
+    <w:lsdException w:name="Dark List Accent 6" w:semiHidden="0" w:uiPriority="70" w:unhideWhenUsed="0"/>
+    <w:lsdException w:name="Colorful Shading Accent 6" w:semiHidden="0" w:uiPriority="71" w:unhideWhenUsed="0"/>
+    <w:lsdException w:name="Colorful List Accent 6" w:semiHidden="0" w:uiPriority="72" w:unhideWhenUsed="0"/>
+    <w:lsdException w:name="Colorful Grid Accent 6" w:semiHidden="0" w:uiPriority="73" w:unhideWhenUsed="0"/>
+    <w:lsdException w:name="Subtle Emphasis" w:semiHidden="0" w:uiPriority="19" w:unhideWhenUsed="0" w:qFormat="1"/>
+    <w:lsdException w:name="Intense Emphasis" w:semiHidden="0" w:uiPriority="21" w:unhideWhenUsed="0" w:qFormat="1"/>
+    <w:lsdException w:name="Subtle Reference" w:semiHidden="0" w:uiPriority="31" w:unhideWhenUsed="0" w:qFormat="1"/>
+    <w:lsdException w:name="Intense Reference" w:semiHidden="0" w:uiPriority="32" w:unhideWhenUsed="0" w:qFormat="1"/>
+    <w:lsdException w:name="Book Title" w:semiHidden="0" w:uiPriority="33" w:unhideWhenUsed="0" w:qFormat="1"/>
+    <w:lsdException w:name="Bibliography" w:uiPriority="37"/>
+    <w:lsdException w:name="TOC Heading" w:uiPriority="39" w:qFormat="1"/>
   </w:latentStyles>
   <w:style w:type="paragraph" w:default="1" w:styleId="Normal">
     <w:name w:val="Normal"/>
     <w:rsid w:val="00B202A9"/>
   </w:style>
-  <w:style w:type="paragraph" w:styleId="Ttulo1">
+  <w:style w:type="paragraph" w:styleId="Heading1">
     <w:name w:val="heading 1"/>
     <w:basedOn w:val="Normal"/>
     <w:next w:val="Normal"/>
@@ -1914,7 +1607,7 @@
       <w:szCs w:val="48"/>
     </w:rPr>
   </w:style>
-  <w:style w:type="paragraph" w:styleId="Ttulo2">
+  <w:style w:type="paragraph" w:styleId="Heading2">
     <w:name w:val="heading 2"/>
     <w:basedOn w:val="Normal"/>
     <w:next w:val="Normal"/>
@@ -1932,7 +1625,7 @@
       <w:szCs w:val="36"/>
     </w:rPr>
   </w:style>
-  <w:style w:type="paragraph" w:styleId="Ttulo3">
+  <w:style w:type="paragraph" w:styleId="Heading3">
     <w:name w:val="heading 3"/>
     <w:basedOn w:val="Normal"/>
     <w:next w:val="Normal"/>
@@ -1950,7 +1643,7 @@
       <w:szCs w:val="28"/>
     </w:rPr>
   </w:style>
-  <w:style w:type="paragraph" w:styleId="Ttulo4">
+  <w:style w:type="paragraph" w:styleId="Heading4">
     <w:name w:val="heading 4"/>
     <w:basedOn w:val="Normal"/>
     <w:next w:val="Normal"/>
@@ -1968,7 +1661,7 @@
       <w:szCs w:val="24"/>
     </w:rPr>
   </w:style>
-  <w:style w:type="paragraph" w:styleId="Ttulo5">
+  <w:style w:type="paragraph" w:styleId="Heading5">
     <w:name w:val="heading 5"/>
     <w:basedOn w:val="Normal"/>
     <w:next w:val="Normal"/>
@@ -1984,7 +1677,7 @@
       <w:b/>
     </w:rPr>
   </w:style>
-  <w:style w:type="paragraph" w:styleId="Ttulo6">
+  <w:style w:type="paragraph" w:styleId="Heading6">
     <w:name w:val="heading 6"/>
     <w:basedOn w:val="Normal"/>
     <w:next w:val="Normal"/>
@@ -2002,17 +1695,18 @@
       <w:szCs w:val="20"/>
     </w:rPr>
   </w:style>
-  <w:style w:type="character" w:default="1" w:styleId="Fuentedeprrafopredeter">
+  <w:style w:type="character" w:default="1" w:styleId="DefaultParagraphFont">
     <w:name w:val="Default Paragraph Font"/>
     <w:uiPriority w:val="1"/>
     <w:semiHidden/>
     <w:unhideWhenUsed/>
   </w:style>
-  <w:style w:type="table" w:default="1" w:styleId="Tablanormal">
+  <w:style w:type="table" w:default="1" w:styleId="TableNormal">
     <w:name w:val="Normal Table"/>
     <w:uiPriority w:val="99"/>
     <w:semiHidden/>
     <w:unhideWhenUsed/>
+    <w:qFormat/>
     <w:tblPr>
       <w:tblInd w:w="0" w:type="dxa"/>
       <w:tblCellMar>
@@ -2023,14 +1717,14 @@
       </w:tblCellMar>
     </w:tblPr>
   </w:style>
-  <w:style w:type="numbering" w:default="1" w:styleId="Sinlista">
+  <w:style w:type="numbering" w:default="1" w:styleId="NoList">
     <w:name w:val="No List"/>
     <w:uiPriority w:val="99"/>
     <w:semiHidden/>
     <w:unhideWhenUsed/>
   </w:style>
-  <w:style w:type="table" w:customStyle="1" w:styleId="TableNormal">
-    <w:name w:val="Table Normal"/>
+  <w:style w:type="table" w:customStyle="1" w:styleId="TableNormal1">
+    <w:name w:val="Table Normal1"/>
     <w:rsid w:val="00B202A9"/>
     <w:tblPr>
       <w:tblCellMar>
@@ -2041,7 +1735,7 @@
       </w:tblCellMar>
     </w:tblPr>
   </w:style>
-  <w:style w:type="paragraph" w:styleId="Ttulo">
+  <w:style w:type="paragraph" w:styleId="Title">
     <w:name w:val="Title"/>
     <w:basedOn w:val="Normal"/>
     <w:next w:val="Normal"/>
@@ -2058,7 +1752,7 @@
       <w:szCs w:val="72"/>
     </w:rPr>
   </w:style>
-  <w:style w:type="paragraph" w:styleId="Subttulo">
+  <w:style w:type="paragraph" w:styleId="Subtitle">
     <w:name w:val="Subtitle"/>
     <w:basedOn w:val="Normal"/>
     <w:next w:val="Normal"/>
@@ -2078,7 +1772,7 @@
     </w:rPr>
   </w:style>
   <w:style w:type="table" w:customStyle="1" w:styleId="a">
-    <w:basedOn w:val="TableNormal"/>
+    <w:basedOn w:val="TableNormal1"/>
     <w:rsid w:val="00B202A9"/>
     <w:pPr>
       <w:spacing w:after="0" w:line="240" w:lineRule="auto"/>
@@ -2087,12 +1781,14 @@
       <w:tblStyleRowBandSize w:val="1"/>
       <w:tblStyleColBandSize w:val="1"/>
       <w:tblCellMar>
+        <w:top w:w="0" w:type="dxa"/>
         <w:left w:w="115" w:type="dxa"/>
+        <w:bottom w:w="0" w:type="dxa"/>
         <w:right w:w="115" w:type="dxa"/>
       </w:tblCellMar>
     </w:tblPr>
   </w:style>
-  <w:style w:type="paragraph" w:styleId="Prrafodelista">
+  <w:style w:type="paragraph" w:styleId="ListParagraph">
     <w:name w:val="List Paragraph"/>
     <w:basedOn w:val="Normal"/>
     <w:uiPriority w:val="34"/>
@@ -2377,7 +2073,7 @@
   <a:extraClrSchemeLst/>
   <a:extLst>
     <a:ext uri="{05A4C25C-085E-4340-85A3-A5531E510DB2}">
-      <thm15:themeFamily xmlns:thm15="http://schemas.microsoft.com/office/thememl/2012/main" name="Office Theme" id="{62F939B6-93AF-4DB8-9C6B-D6C7DFDC589F}" vid="{4A3C46E8-61CC-4603-A589-7422A47A8E4A}"/>
+      <thm15:themeFamily xmlns:thm15="http://schemas.microsoft.com/office/thememl/2012/main" xmlns="" name="Office Theme" id="{62F939B6-93AF-4DB8-9C6B-D6C7DFDC589F}" vid="{4A3C46E8-61CC-4603-A589-7422A47A8E4A}"/>
     </a:ext>
   </a:extLst>
 </a:theme>
@@ -2388,7 +2084,7 @@
 </file>
 
 <file path=customXml/itemProps1.xml><?xml version="1.0" encoding="utf-8"?>
-<ds:datastoreItem xmlns:ds="http://schemas.openxmlformats.org/officeDocument/2006/customXml" ds:itemID="{94D0291B-A722-4AF7-9F05-5248BBF68AEE}">
+<ds:datastoreItem xmlns:ds="http://schemas.openxmlformats.org/officeDocument/2006/customXml" ds:itemID="{5924B882-183C-46E3-A2F1-3A124F87D1B9}">
   <ds:schemaRefs>
     <ds:schemaRef ds:uri="http://schemas.openxmlformats.org/officeDocument/2006/bibliography"/>
   </ds:schemaRefs>

</xml_diff>

<commit_message>
Metodo normaDos con documentación.
</commit_message>
<xml_diff>
--- a/Documentacion/MatrizMath/MatrizMath - Clases.docx
+++ b/Documentacion/MatrizMath/MatrizMath - Clases.docx
@@ -723,16 +723,14 @@
                 <w:color w:val="000000" w:themeColor="text1"/>
                 <w:sz w:val="22"/>
                 <w:szCs w:val="22"/>
-                <w:lang w:val="en-US"/>
-              </w:rPr>
-            </w:pPr>
-            <w:r>
-              <w:rPr>
-                <w:rFonts w:asciiTheme="minorHAnsi" w:hAnsiTheme="minorHAnsi" w:cstheme="minorHAnsi"/>
-                <w:color w:val="000000" w:themeColor="text1"/>
-                <w:sz w:val="22"/>
-                <w:szCs w:val="22"/>
-                <w:lang w:val="en-US"/>
+              </w:rPr>
+            </w:pPr>
+            <w:r>
+              <w:rPr>
+                <w:rFonts w:asciiTheme="minorHAnsi" w:hAnsiTheme="minorHAnsi" w:cstheme="minorHAnsi"/>
+                <w:color w:val="000000" w:themeColor="text1"/>
+                <w:sz w:val="22"/>
+                <w:szCs w:val="22"/>
               </w:rPr>
               <w:t>+ producto (VectorMath)</w:t>
             </w:r>
@@ -742,7 +740,6 @@
                 <w:color w:val="000000" w:themeColor="text1"/>
                 <w:sz w:val="22"/>
                 <w:szCs w:val="22"/>
-                <w:lang w:val="en-US"/>
               </w:rPr>
               <w:t xml:space="preserve"> :</w:t>
             </w:r>
@@ -752,7 +749,6 @@
                 <w:color w:val="000000" w:themeColor="text1"/>
                 <w:sz w:val="22"/>
                 <w:szCs w:val="22"/>
-                <w:lang w:val="en-US"/>
               </w:rPr>
               <w:t xml:space="preserve"> VectorMath</w:t>
             </w:r>
@@ -766,16 +762,14 @@
                 <w:color w:val="000000" w:themeColor="text1"/>
                 <w:sz w:val="22"/>
                 <w:szCs w:val="22"/>
-                <w:lang w:val="en-US"/>
-              </w:rPr>
-            </w:pPr>
-            <w:r>
-              <w:rPr>
-                <w:rFonts w:asciiTheme="minorHAnsi" w:hAnsiTheme="minorHAnsi" w:cstheme="minorHAnsi"/>
-                <w:color w:val="000000" w:themeColor="text1"/>
-                <w:sz w:val="22"/>
-                <w:szCs w:val="22"/>
-                <w:lang w:val="en-US"/>
+              </w:rPr>
+            </w:pPr>
+            <w:r>
+              <w:rPr>
+                <w:rFonts w:asciiTheme="minorHAnsi" w:hAnsiTheme="minorHAnsi" w:cstheme="minorHAnsi"/>
+                <w:color w:val="000000" w:themeColor="text1"/>
+                <w:sz w:val="22"/>
+                <w:szCs w:val="22"/>
               </w:rPr>
               <w:t>+</w:t>
             </w:r>
@@ -785,7 +779,6 @@
                 <w:color w:val="000000" w:themeColor="text1"/>
                 <w:sz w:val="22"/>
                 <w:szCs w:val="22"/>
-                <w:lang w:val="en-US"/>
               </w:rPr>
               <w:t xml:space="preserve"> </w:t>
             </w:r>
@@ -795,7 +788,6 @@
                 <w:color w:val="000000" w:themeColor="text1"/>
                 <w:sz w:val="22"/>
                 <w:szCs w:val="22"/>
-                <w:lang w:val="en-US"/>
               </w:rPr>
               <w:t>invertir</w:t>
             </w:r>
@@ -805,7 +797,6 @@
                 <w:color w:val="000000" w:themeColor="text1"/>
                 <w:sz w:val="22"/>
                 <w:szCs w:val="22"/>
-                <w:lang w:val="en-US"/>
               </w:rPr>
               <w:t xml:space="preserve">() </w:t>
             </w:r>
@@ -815,7 +806,6 @@
                 <w:color w:val="000000" w:themeColor="text1"/>
                 <w:sz w:val="22"/>
                 <w:szCs w:val="22"/>
-                <w:lang w:val="en-US"/>
               </w:rPr>
               <w:t xml:space="preserve">: </w:t>
             </w:r>
@@ -825,7 +815,6 @@
                 <w:color w:val="000000" w:themeColor="text1"/>
                 <w:sz w:val="22"/>
                 <w:szCs w:val="22"/>
-                <w:lang w:val="en-US"/>
               </w:rPr>
               <w:t>MatrizMath</w:t>
             </w:r>
@@ -834,13 +823,11 @@
             <w:pPr>
               <w:rPr>
                 <w:color w:val="000000" w:themeColor="text1"/>
-                <w:lang w:val="en-US"/>
-              </w:rPr>
-            </w:pPr>
-            <w:r>
-              <w:rPr>
-                <w:color w:val="000000" w:themeColor="text1"/>
-                <w:lang w:val="en-US"/>
+              </w:rPr>
+            </w:pPr>
+            <w:r>
+              <w:rPr>
+                <w:color w:val="000000" w:themeColor="text1"/>
               </w:rPr>
               <w:t>- tratarDiagonalPrincipal (float[][])</w:t>
             </w:r>
@@ -886,7 +873,32 @@
               <w:rPr>
                 <w:color w:val="000000" w:themeColor="text1"/>
               </w:rPr>
-              <w:t>:</w:t>
+              <w:t xml:space="preserve">: </w:t>
+            </w:r>
+            <w:r>
+              <w:rPr>
+                <w:color w:val="000000" w:themeColor="text1"/>
+              </w:rPr>
+              <w:t>float[][]</w:t>
+            </w:r>
+          </w:p>
+          <w:p>
+            <w:pPr>
+              <w:rPr>
+                <w:color w:val="000000" w:themeColor="text1"/>
+              </w:rPr>
+            </w:pPr>
+            <w:r>
+              <w:rPr>
+                <w:color w:val="000000" w:themeColor="text1"/>
+              </w:rPr>
+              <w:t xml:space="preserve">+ </w:t>
+            </w:r>
+            <w:r>
+              <w:rPr>
+                <w:color w:val="000000" w:themeColor="text1"/>
+              </w:rPr>
+              <w:t>normaD</w:t>
             </w:r>
             <w:bookmarkStart w:id="0" w:name="_GoBack"/>
             <w:bookmarkEnd w:id="0"/>
@@ -894,13 +906,7 @@
               <w:rPr>
                 <w:color w:val="000000" w:themeColor="text1"/>
               </w:rPr>
-              <w:t xml:space="preserve"> </w:t>
-            </w:r>
-            <w:r>
-              <w:rPr>
-                <w:color w:val="000000" w:themeColor="text1"/>
-              </w:rPr>
-              <w:t>float[][]</w:t>
+              <w:t>os() : float</w:t>
             </w:r>
           </w:p>
           <w:p/>
@@ -1947,7 +1953,7 @@
 </file>
 
 <file path=customXml/itemProps1.xml><?xml version="1.0" encoding="utf-8"?>
-<ds:datastoreItem xmlns:ds="http://schemas.openxmlformats.org/officeDocument/2006/customXml" ds:itemID="{2898AA92-B0F1-41F4-AF70-D51E9093BDF8}">
+<ds:datastoreItem xmlns:ds="http://schemas.openxmlformats.org/officeDocument/2006/customXml" ds:itemID="{C9B4101D-A474-4951-887E-8F8C5CF858C9}">
   <ds:schemaRefs>
     <ds:schemaRef ds:uri="http://schemas.openxmlformats.org/officeDocument/2006/bibliography"/>
   </ds:schemaRefs>

</xml_diff>

<commit_message>
Actualizar documentacion MatrizMath y Sel
Se actualizan metricas y diagrama de clases de MatrizMath y Sel.
</commit_message>
<xml_diff>
--- a/Documentacion/MatrizMath/MatrizMath - Clases.docx
+++ b/Documentacion/MatrizMath/MatrizMath - Clases.docx
@@ -1,6 +1,6 @@
 
 <file path=word/document.xml><?xml version="1.0" encoding="utf-8"?>
-<w:document xmlns:wpc="http://schemas.microsoft.com/office/word/2010/wordprocessingCanvas" xmlns:cx="http://schemas.microsoft.com/office/drawing/2014/chartex" xmlns:cx1="http://schemas.microsoft.com/office/drawing/2015/9/8/chartex" xmlns:mc="http://schemas.openxmlformats.org/markup-compatibility/2006" xmlns:o="urn:schemas-microsoft-com:office:office" xmlns:r="http://schemas.openxmlformats.org/officeDocument/2006/relationships" xmlns:m="http://schemas.openxmlformats.org/officeDocument/2006/math" xmlns:v="urn:schemas-microsoft-com:vml" xmlns:wp14="http://schemas.microsoft.com/office/word/2010/wordprocessingDrawing" xmlns:wp="http://schemas.openxmlformats.org/drawingml/2006/wordprocessingDrawing" xmlns:w10="urn:schemas-microsoft-com:office:word" xmlns:w="http://schemas.openxmlformats.org/wordprocessingml/2006/main" xmlns:w14="http://schemas.microsoft.com/office/word/2010/wordml" xmlns:w15="http://schemas.microsoft.com/office/word/2012/wordml" xmlns:w16se="http://schemas.microsoft.com/office/word/2015/wordml/symex" xmlns:wpg="http://schemas.microsoft.com/office/word/2010/wordprocessingGroup" xmlns:wpi="http://schemas.microsoft.com/office/word/2010/wordprocessingInk" xmlns:wne="http://schemas.microsoft.com/office/word/2006/wordml" xmlns:wps="http://schemas.microsoft.com/office/word/2010/wordprocessingShape" mc:Ignorable="w14 w15 w16se wp14">
+<w:document xmlns:ve="http://schemas.openxmlformats.org/markup-compatibility/2006" xmlns:o="urn:schemas-microsoft-com:office:office" xmlns:r="http://schemas.openxmlformats.org/officeDocument/2006/relationships" xmlns:m="http://schemas.openxmlformats.org/officeDocument/2006/math" xmlns:v="urn:schemas-microsoft-com:vml" xmlns:wp="http://schemas.openxmlformats.org/drawingml/2006/wordprocessingDrawing" xmlns:w10="urn:schemas-microsoft-com:office:word" xmlns:w="http://schemas.openxmlformats.org/wordprocessingml/2006/main" xmlns:wne="http://schemas.microsoft.com/office/word/2006/wordml">
   <w:background w:color="FFFFFF"/>
   <w:body>
     <w:p>
@@ -48,7 +48,7 @@
           <w:insideV w:val="single" w:sz="4" w:space="0" w:color="000000"/>
         </w:tblBorders>
         <w:tblLayout w:type="fixed"/>
-        <w:tblLook w:val="0400" w:firstRow="0" w:lastRow="0" w:firstColumn="0" w:lastColumn="0" w:noHBand="0" w:noVBand="1"/>
+        <w:tblLook w:val="0400"/>
       </w:tblPr>
       <w:tblGrid>
         <w:gridCol w:w="5485"/>
@@ -62,12 +62,14 @@
             <w:pPr>
               <w:jc w:val="center"/>
             </w:pPr>
+            <w:proofErr w:type="spellStart"/>
             <w:r>
               <w:rPr>
                 <w:color w:val="000000"/>
               </w:rPr>
               <w:t>MatrizMath</w:t>
             </w:r>
+            <w:proofErr w:type="spellEnd"/>
           </w:p>
         </w:tc>
       </w:tr>
@@ -80,24 +82,49 @@
             <w:r>
               <w:t xml:space="preserve">- </w:t>
             </w:r>
-            <w:r>
-              <w:t>Int dimensionFil</w:t>
-            </w:r>
+            <w:proofErr w:type="spellStart"/>
+            <w:r>
+              <w:t>Int</w:t>
+            </w:r>
+            <w:proofErr w:type="spellEnd"/>
+            <w:r>
+              <w:t xml:space="preserve"> </w:t>
+            </w:r>
+            <w:proofErr w:type="spellStart"/>
+            <w:r>
+              <w:t>dimensionFil</w:t>
+            </w:r>
+            <w:proofErr w:type="spellEnd"/>
           </w:p>
           <w:p>
             <w:r>
               <w:t xml:space="preserve">- </w:t>
             </w:r>
-            <w:r>
-              <w:t>int dimensionCol</w:t>
-            </w:r>
+            <w:proofErr w:type="spellStart"/>
+            <w:r>
+              <w:t>int</w:t>
+            </w:r>
+            <w:proofErr w:type="spellEnd"/>
+            <w:r>
+              <w:t xml:space="preserve"> </w:t>
+            </w:r>
+            <w:proofErr w:type="spellStart"/>
+            <w:r>
+              <w:t>dimensionCol</w:t>
+            </w:r>
+            <w:proofErr w:type="spellEnd"/>
           </w:p>
           <w:p>
             <w:r>
               <w:t xml:space="preserve">- </w:t>
             </w:r>
-            <w:r>
-              <w:t>float[][] componentes</w:t>
+            <w:proofErr w:type="spellStart"/>
+            <w:r>
+              <w:t>float</w:t>
+            </w:r>
+            <w:proofErr w:type="spellEnd"/>
+            <w:r>
+              <w:t>[][] componentes</w:t>
             </w:r>
           </w:p>
           <w:p/>
@@ -119,7 +146,21 @@
               <w:rPr>
                 <w:lang w:val="en-US"/>
               </w:rPr>
-              <w:t>+ setComponentes (float [][])</w:t>
+              <w:t xml:space="preserve">+ </w:t>
+            </w:r>
+            <w:proofErr w:type="spellStart"/>
+            <w:r>
+              <w:rPr>
+                <w:lang w:val="en-US"/>
+              </w:rPr>
+              <w:t>setComponentes</w:t>
+            </w:r>
+            <w:proofErr w:type="spellEnd"/>
+            <w:r>
+              <w:rPr>
+                <w:lang w:val="en-US"/>
+              </w:rPr>
+              <w:t xml:space="preserve"> (float [][])</w:t>
             </w:r>
           </w:p>
           <w:p>
@@ -139,26 +180,42 @@
               <w:rPr>
                 <w:lang w:val="en-US"/>
               </w:rPr>
-              <w:t xml:space="preserve"> getDimensionFil()</w:t>
-            </w:r>
-            <w:r>
-              <w:rPr>
-                <w:lang w:val="en-US"/>
-              </w:rPr>
               <w:t xml:space="preserve"> </w:t>
             </w:r>
+            <w:proofErr w:type="spellStart"/>
+            <w:r>
+              <w:rPr>
+                <w:lang w:val="en-US"/>
+              </w:rPr>
+              <w:t>getDimensionFil</w:t>
+            </w:r>
+            <w:proofErr w:type="spellEnd"/>
+            <w:r>
+              <w:rPr>
+                <w:lang w:val="en-US"/>
+              </w:rPr>
+              <w:t>()</w:t>
+            </w:r>
+            <w:r>
+              <w:rPr>
+                <w:lang w:val="en-US"/>
+              </w:rPr>
+              <w:t xml:space="preserve"> </w:t>
+            </w:r>
             <w:r>
               <w:rPr>
                 <w:lang w:val="en-US"/>
               </w:rPr>
               <w:t xml:space="preserve">: </w:t>
             </w:r>
+            <w:proofErr w:type="spellStart"/>
             <w:r>
               <w:rPr>
                 <w:lang w:val="en-US"/>
               </w:rPr>
               <w:t>int</w:t>
             </w:r>
+            <w:proofErr w:type="spellEnd"/>
           </w:p>
           <w:p>
             <w:pPr>
@@ -173,12 +230,14 @@
               </w:rPr>
               <w:t xml:space="preserve">+ </w:t>
             </w:r>
+            <w:proofErr w:type="spellStart"/>
             <w:r>
               <w:rPr>
                 <w:lang w:val="en-US"/>
               </w:rPr>
               <w:t>getDimensionCol</w:t>
             </w:r>
+            <w:proofErr w:type="spellEnd"/>
             <w:r>
               <w:rPr>
                 <w:lang w:val="en-US"/>
@@ -191,12 +250,14 @@
               </w:rPr>
               <w:t xml:space="preserve">: </w:t>
             </w:r>
+            <w:proofErr w:type="spellStart"/>
             <w:r>
               <w:rPr>
                 <w:lang w:val="en-US"/>
               </w:rPr>
               <w:t>int</w:t>
             </w:r>
+            <w:proofErr w:type="spellEnd"/>
           </w:p>
           <w:p>
             <w:pPr>
@@ -211,12 +272,14 @@
               </w:rPr>
               <w:t xml:space="preserve">+ </w:t>
             </w:r>
+            <w:proofErr w:type="spellStart"/>
             <w:r>
               <w:rPr>
                 <w:lang w:val="en-US"/>
               </w:rPr>
               <w:t>getComponentes</w:t>
             </w:r>
+            <w:proofErr w:type="spellEnd"/>
             <w:r>
               <w:rPr>
                 <w:lang w:val="en-US"/>
@@ -254,6 +317,7 @@
               </w:rPr>
               <w:t xml:space="preserve"> </w:t>
             </w:r>
+            <w:proofErr w:type="spellStart"/>
             <w:r>
               <w:rPr>
                 <w:lang w:val="en-US"/>
@@ -266,6 +330,7 @@
               </w:rPr>
               <w:t>oString</w:t>
             </w:r>
+            <w:proofErr w:type="spellEnd"/>
             <w:r>
               <w:rPr>
                 <w:lang w:val="en-US"/>
@@ -315,12 +380,14 @@
               </w:rPr>
               <w:t xml:space="preserve">: </w:t>
             </w:r>
+            <w:proofErr w:type="spellStart"/>
             <w:r>
               <w:rPr>
                 <w:lang w:val="en-US"/>
               </w:rPr>
               <w:t>MatrizMath</w:t>
             </w:r>
+            <w:proofErr w:type="spellEnd"/>
           </w:p>
           <w:p>
             <w:pPr>
@@ -375,12 +442,37 @@
               </w:rPr>
               <w:t xml:space="preserve"> </w:t>
             </w:r>
-            <w:r>
-              <w:rPr>
-                <w:color w:val="000000" w:themeColor="text1"/>
-                <w:lang w:val="en-US"/>
-              </w:rPr>
-              <w:t>productoDeUnaFila(float[][],int,float)</w:t>
+            <w:proofErr w:type="spellStart"/>
+            <w:r>
+              <w:rPr>
+                <w:color w:val="000000" w:themeColor="text1"/>
+                <w:lang w:val="en-US"/>
+              </w:rPr>
+              <w:t>productoDeUnaFila</w:t>
+            </w:r>
+            <w:proofErr w:type="spellEnd"/>
+            <w:r>
+              <w:rPr>
+                <w:color w:val="000000" w:themeColor="text1"/>
+                <w:lang w:val="en-US"/>
+              </w:rPr>
+              <w:t>(float[][],</w:t>
+            </w:r>
+            <w:proofErr w:type="spellStart"/>
+            <w:r>
+              <w:rPr>
+                <w:color w:val="000000" w:themeColor="text1"/>
+                <w:lang w:val="en-US"/>
+              </w:rPr>
+              <w:t>int,float</w:t>
+            </w:r>
+            <w:proofErr w:type="spellEnd"/>
+            <w:r>
+              <w:rPr>
+                <w:color w:val="000000" w:themeColor="text1"/>
+                <w:lang w:val="en-US"/>
+              </w:rPr>
+              <w:t>)</w:t>
             </w:r>
           </w:p>
           <w:p>
@@ -398,12 +490,37 @@
               </w:rPr>
               <w:t xml:space="preserve">- </w:t>
             </w:r>
-            <w:r>
-              <w:rPr>
-                <w:color w:val="000000" w:themeColor="text1"/>
-                <w:lang w:val="en-US"/>
-              </w:rPr>
-              <w:t>intercambiarFilas(float[][],int,int)</w:t>
+            <w:proofErr w:type="spellStart"/>
+            <w:r>
+              <w:rPr>
+                <w:color w:val="000000" w:themeColor="text1"/>
+                <w:lang w:val="en-US"/>
+              </w:rPr>
+              <w:t>intercambiarFilas</w:t>
+            </w:r>
+            <w:proofErr w:type="spellEnd"/>
+            <w:r>
+              <w:rPr>
+                <w:color w:val="000000" w:themeColor="text1"/>
+                <w:lang w:val="en-US"/>
+              </w:rPr>
+              <w:t>(float[][],</w:t>
+            </w:r>
+            <w:proofErr w:type="spellStart"/>
+            <w:r>
+              <w:rPr>
+                <w:color w:val="000000" w:themeColor="text1"/>
+                <w:lang w:val="en-US"/>
+              </w:rPr>
+              <w:t>int,int</w:t>
+            </w:r>
+            <w:proofErr w:type="spellEnd"/>
+            <w:r>
+              <w:rPr>
+                <w:color w:val="000000" w:themeColor="text1"/>
+                <w:lang w:val="en-US"/>
+              </w:rPr>
+              <w:t>)</w:t>
             </w:r>
           </w:p>
           <w:p>
@@ -420,7 +537,39 @@
                 <w:color w:val="000000" w:themeColor="text1"/>
                 <w:lang w:val="en-US"/>
               </w:rPr>
-              <w:t>+ sumarFilas (float[][],int,int)</w:t>
+              <w:t xml:space="preserve">+ </w:t>
+            </w:r>
+            <w:proofErr w:type="spellStart"/>
+            <w:r>
+              <w:rPr>
+                <w:color w:val="000000" w:themeColor="text1"/>
+                <w:lang w:val="en-US"/>
+              </w:rPr>
+              <w:t>sumarFilas</w:t>
+            </w:r>
+            <w:proofErr w:type="spellEnd"/>
+            <w:r>
+              <w:rPr>
+                <w:color w:val="000000" w:themeColor="text1"/>
+                <w:lang w:val="en-US"/>
+              </w:rPr>
+              <w:t xml:space="preserve"> (float[][],</w:t>
+            </w:r>
+            <w:proofErr w:type="spellStart"/>
+            <w:r>
+              <w:rPr>
+                <w:color w:val="000000" w:themeColor="text1"/>
+                <w:lang w:val="en-US"/>
+              </w:rPr>
+              <w:t>int,int</w:t>
+            </w:r>
+            <w:proofErr w:type="spellEnd"/>
+            <w:r>
+              <w:rPr>
+                <w:color w:val="000000" w:themeColor="text1"/>
+                <w:lang w:val="en-US"/>
+              </w:rPr>
+              <w:t>)</w:t>
             </w:r>
           </w:p>
           <w:p>
@@ -440,7 +589,49 @@
               <w:rPr>
                 <w:color w:val="000000" w:themeColor="text1"/>
               </w:rPr>
-              <w:t xml:space="preserve"> intercambiarConRenglonNoNuloPorDebajo(float[][],int)</w:t>
+              <w:t xml:space="preserve"> </w:t>
+            </w:r>
+            <w:proofErr w:type="spellStart"/>
+            <w:r>
+              <w:rPr>
+                <w:color w:val="000000" w:themeColor="text1"/>
+              </w:rPr>
+              <w:t>intercambiarConRenglonNoNuloPorDebajo</w:t>
+            </w:r>
+            <w:proofErr w:type="spellEnd"/>
+            <w:r>
+              <w:rPr>
+                <w:color w:val="000000" w:themeColor="text1"/>
+              </w:rPr>
+              <w:t>(</w:t>
+            </w:r>
+            <w:proofErr w:type="spellStart"/>
+            <w:r>
+              <w:rPr>
+                <w:color w:val="000000" w:themeColor="text1"/>
+              </w:rPr>
+              <w:t>float</w:t>
+            </w:r>
+            <w:proofErr w:type="spellEnd"/>
+            <w:r>
+              <w:rPr>
+                <w:color w:val="000000" w:themeColor="text1"/>
+              </w:rPr>
+              <w:t>[][],</w:t>
+            </w:r>
+            <w:proofErr w:type="spellStart"/>
+            <w:r>
+              <w:rPr>
+                <w:color w:val="000000" w:themeColor="text1"/>
+              </w:rPr>
+              <w:t>int</w:t>
+            </w:r>
+            <w:proofErr w:type="spellEnd"/>
+            <w:r>
+              <w:rPr>
+                <w:color w:val="000000" w:themeColor="text1"/>
+              </w:rPr>
+              <w:t>)</w:t>
             </w:r>
           </w:p>
           <w:p>
@@ -460,7 +651,49 @@
               <w:rPr>
                 <w:color w:val="000000" w:themeColor="text1"/>
               </w:rPr>
-              <w:t xml:space="preserve"> intercambiarConRenglonNoNuloPorArriba(float[][],int)</w:t>
+              <w:t xml:space="preserve"> </w:t>
+            </w:r>
+            <w:proofErr w:type="spellStart"/>
+            <w:r>
+              <w:rPr>
+                <w:color w:val="000000" w:themeColor="text1"/>
+              </w:rPr>
+              <w:t>intercambiarConRenglonNoNuloPorArriba</w:t>
+            </w:r>
+            <w:proofErr w:type="spellEnd"/>
+            <w:r>
+              <w:rPr>
+                <w:color w:val="000000" w:themeColor="text1"/>
+              </w:rPr>
+              <w:t>(</w:t>
+            </w:r>
+            <w:proofErr w:type="spellStart"/>
+            <w:r>
+              <w:rPr>
+                <w:color w:val="000000" w:themeColor="text1"/>
+              </w:rPr>
+              <w:t>float</w:t>
+            </w:r>
+            <w:proofErr w:type="spellEnd"/>
+            <w:r>
+              <w:rPr>
+                <w:color w:val="000000" w:themeColor="text1"/>
+              </w:rPr>
+              <w:t>[][],</w:t>
+            </w:r>
+            <w:proofErr w:type="spellStart"/>
+            <w:r>
+              <w:rPr>
+                <w:color w:val="000000" w:themeColor="text1"/>
+              </w:rPr>
+              <w:t>int</w:t>
+            </w:r>
+            <w:proofErr w:type="spellEnd"/>
+            <w:r>
+              <w:rPr>
+                <w:color w:val="000000" w:themeColor="text1"/>
+              </w:rPr>
+              <w:t>)</w:t>
             </w:r>
           </w:p>
           <w:p>
@@ -480,7 +713,49 @@
               <w:rPr>
                 <w:color w:val="000000" w:themeColor="text1"/>
               </w:rPr>
-              <w:t xml:space="preserve"> llevarACeroPosicionesPorDebajo(float[][],int)</w:t>
+              <w:t xml:space="preserve"> </w:t>
+            </w:r>
+            <w:proofErr w:type="spellStart"/>
+            <w:r>
+              <w:rPr>
+                <w:color w:val="000000" w:themeColor="text1"/>
+              </w:rPr>
+              <w:t>llevarACeroPosicionesPorDebajo</w:t>
+            </w:r>
+            <w:proofErr w:type="spellEnd"/>
+            <w:r>
+              <w:rPr>
+                <w:color w:val="000000" w:themeColor="text1"/>
+              </w:rPr>
+              <w:t>(</w:t>
+            </w:r>
+            <w:proofErr w:type="spellStart"/>
+            <w:r>
+              <w:rPr>
+                <w:color w:val="000000" w:themeColor="text1"/>
+              </w:rPr>
+              <w:t>float</w:t>
+            </w:r>
+            <w:proofErr w:type="spellEnd"/>
+            <w:r>
+              <w:rPr>
+                <w:color w:val="000000" w:themeColor="text1"/>
+              </w:rPr>
+              <w:t>[][],</w:t>
+            </w:r>
+            <w:proofErr w:type="spellStart"/>
+            <w:r>
+              <w:rPr>
+                <w:color w:val="000000" w:themeColor="text1"/>
+              </w:rPr>
+              <w:t>int</w:t>
+            </w:r>
+            <w:proofErr w:type="spellEnd"/>
+            <w:r>
+              <w:rPr>
+                <w:color w:val="000000" w:themeColor="text1"/>
+              </w:rPr>
+              <w:t>)</w:t>
             </w:r>
           </w:p>
           <w:p>
@@ -500,7 +775,49 @@
               <w:rPr>
                 <w:color w:val="000000" w:themeColor="text1"/>
               </w:rPr>
-              <w:t xml:space="preserve"> llevarACeroPosicionesPorArriba(float[][],int)</w:t>
+              <w:t xml:space="preserve"> </w:t>
+            </w:r>
+            <w:proofErr w:type="spellStart"/>
+            <w:r>
+              <w:rPr>
+                <w:color w:val="000000" w:themeColor="text1"/>
+              </w:rPr>
+              <w:t>llevarACeroPosicionesPorArriba</w:t>
+            </w:r>
+            <w:proofErr w:type="spellEnd"/>
+            <w:r>
+              <w:rPr>
+                <w:color w:val="000000" w:themeColor="text1"/>
+              </w:rPr>
+              <w:t>(</w:t>
+            </w:r>
+            <w:proofErr w:type="spellStart"/>
+            <w:r>
+              <w:rPr>
+                <w:color w:val="000000" w:themeColor="text1"/>
+              </w:rPr>
+              <w:t>float</w:t>
+            </w:r>
+            <w:proofErr w:type="spellEnd"/>
+            <w:r>
+              <w:rPr>
+                <w:color w:val="000000" w:themeColor="text1"/>
+              </w:rPr>
+              <w:t>[][],</w:t>
+            </w:r>
+            <w:proofErr w:type="spellStart"/>
+            <w:r>
+              <w:rPr>
+                <w:color w:val="000000" w:themeColor="text1"/>
+              </w:rPr>
+              <w:t>int</w:t>
+            </w:r>
+            <w:proofErr w:type="spellEnd"/>
+            <w:r>
+              <w:rPr>
+                <w:color w:val="000000" w:themeColor="text1"/>
+              </w:rPr>
+              <w:t>)</w:t>
             </w:r>
           </w:p>
           <w:p>
@@ -532,6 +849,7 @@
               </w:rPr>
               <w:t xml:space="preserve">: </w:t>
             </w:r>
+            <w:proofErr w:type="spellStart"/>
             <w:r>
               <w:rPr>
                 <w:rFonts w:asciiTheme="minorHAnsi" w:hAnsiTheme="minorHAnsi" w:cstheme="minorHAnsi"/>
@@ -541,6 +859,7 @@
               </w:rPr>
               <w:t>float</w:t>
             </w:r>
+            <w:proofErr w:type="spellEnd"/>
           </w:p>
           <w:p>
             <w:pPr>
@@ -569,7 +888,27 @@
                 <w:sz w:val="22"/>
                 <w:szCs w:val="22"/>
               </w:rPr>
-              <w:t xml:space="preserve"> determinanteCuadrada()</w:t>
+              <w:t xml:space="preserve"> </w:t>
+            </w:r>
+            <w:proofErr w:type="spellStart"/>
+            <w:r>
+              <w:rPr>
+                <w:rFonts w:asciiTheme="minorHAnsi" w:hAnsiTheme="minorHAnsi" w:cstheme="minorHAnsi"/>
+                <w:color w:val="000000" w:themeColor="text1"/>
+                <w:sz w:val="22"/>
+                <w:szCs w:val="22"/>
+              </w:rPr>
+              <w:t>determinanteCuadrada</w:t>
+            </w:r>
+            <w:proofErr w:type="spellEnd"/>
+            <w:r>
+              <w:rPr>
+                <w:rFonts w:asciiTheme="minorHAnsi" w:hAnsiTheme="minorHAnsi" w:cstheme="minorHAnsi"/>
+                <w:color w:val="000000" w:themeColor="text1"/>
+                <w:sz w:val="22"/>
+                <w:szCs w:val="22"/>
+              </w:rPr>
+              <w:t>()</w:t>
             </w:r>
             <w:r>
               <w:rPr>
@@ -587,8 +926,19 @@
                 <w:sz w:val="22"/>
                 <w:szCs w:val="22"/>
               </w:rPr>
-              <w:t xml:space="preserve"> float</w:t>
-            </w:r>
+              <w:t xml:space="preserve"> </w:t>
+            </w:r>
+            <w:proofErr w:type="spellStart"/>
+            <w:r>
+              <w:rPr>
+                <w:rFonts w:asciiTheme="minorHAnsi" w:hAnsiTheme="minorHAnsi" w:cstheme="minorHAnsi"/>
+                <w:color w:val="000000" w:themeColor="text1"/>
+                <w:sz w:val="22"/>
+                <w:szCs w:val="22"/>
+              </w:rPr>
+              <w:t>float</w:t>
+            </w:r>
+            <w:proofErr w:type="spellEnd"/>
           </w:p>
           <w:p>
             <w:pPr>
@@ -611,20 +961,94 @@
                 <w:sz w:val="22"/>
                 <w:szCs w:val="22"/>
               </w:rPr>
-              <w:t xml:space="preserve"> diferenciaFilaConMultiploDeOtra(float [][],int,int,float)</w:t>
-            </w:r>
-          </w:p>
-          <w:p>
-            <w:pPr>
-              <w:rPr>
-                <w:color w:val="000000" w:themeColor="text1"/>
-              </w:rPr>
-            </w:pPr>
-            <w:r>
-              <w:rPr>
-                <w:color w:val="000000" w:themeColor="text1"/>
-              </w:rPr>
-              <w:t xml:space="preserve">+ sumar(MatrizMath) </w:t>
+              <w:t xml:space="preserve"> </w:t>
+            </w:r>
+            <w:proofErr w:type="spellStart"/>
+            <w:r>
+              <w:rPr>
+                <w:rFonts w:asciiTheme="minorHAnsi" w:hAnsiTheme="minorHAnsi" w:cstheme="minorHAnsi"/>
+                <w:color w:val="000000" w:themeColor="text1"/>
+                <w:sz w:val="22"/>
+                <w:szCs w:val="22"/>
+              </w:rPr>
+              <w:t>diferenciaFilaConMultiploDeOtra</w:t>
+            </w:r>
+            <w:proofErr w:type="spellEnd"/>
+            <w:r>
+              <w:rPr>
+                <w:rFonts w:asciiTheme="minorHAnsi" w:hAnsiTheme="minorHAnsi" w:cstheme="minorHAnsi"/>
+                <w:color w:val="000000" w:themeColor="text1"/>
+                <w:sz w:val="22"/>
+                <w:szCs w:val="22"/>
+              </w:rPr>
+              <w:t>(</w:t>
+            </w:r>
+            <w:proofErr w:type="spellStart"/>
+            <w:r>
+              <w:rPr>
+                <w:rFonts w:asciiTheme="minorHAnsi" w:hAnsiTheme="minorHAnsi" w:cstheme="minorHAnsi"/>
+                <w:color w:val="000000" w:themeColor="text1"/>
+                <w:sz w:val="22"/>
+                <w:szCs w:val="22"/>
+              </w:rPr>
+              <w:t>float</w:t>
+            </w:r>
+            <w:proofErr w:type="spellEnd"/>
+            <w:r>
+              <w:rPr>
+                <w:rFonts w:asciiTheme="minorHAnsi" w:hAnsiTheme="minorHAnsi" w:cstheme="minorHAnsi"/>
+                <w:color w:val="000000" w:themeColor="text1"/>
+                <w:sz w:val="22"/>
+                <w:szCs w:val="22"/>
+              </w:rPr>
+              <w:t xml:space="preserve"> [][],</w:t>
+            </w:r>
+            <w:proofErr w:type="spellStart"/>
+            <w:r>
+              <w:rPr>
+                <w:rFonts w:asciiTheme="minorHAnsi" w:hAnsiTheme="minorHAnsi" w:cstheme="minorHAnsi"/>
+                <w:color w:val="000000" w:themeColor="text1"/>
+                <w:sz w:val="22"/>
+                <w:szCs w:val="22"/>
+              </w:rPr>
+              <w:t>int,int,float</w:t>
+            </w:r>
+            <w:proofErr w:type="spellEnd"/>
+            <w:r>
+              <w:rPr>
+                <w:rFonts w:asciiTheme="minorHAnsi" w:hAnsiTheme="minorHAnsi" w:cstheme="minorHAnsi"/>
+                <w:color w:val="000000" w:themeColor="text1"/>
+                <w:sz w:val="22"/>
+                <w:szCs w:val="22"/>
+              </w:rPr>
+              <w:t>)</w:t>
+            </w:r>
+          </w:p>
+          <w:p>
+            <w:pPr>
+              <w:rPr>
+                <w:color w:val="000000" w:themeColor="text1"/>
+              </w:rPr>
+            </w:pPr>
+            <w:r>
+              <w:rPr>
+                <w:color w:val="000000" w:themeColor="text1"/>
+              </w:rPr>
+              <w:t>+ sumar(</w:t>
+            </w:r>
+            <w:proofErr w:type="spellStart"/>
+            <w:r>
+              <w:rPr>
+                <w:color w:val="000000" w:themeColor="text1"/>
+              </w:rPr>
+              <w:t>MatrizMath</w:t>
+            </w:r>
+            <w:proofErr w:type="spellEnd"/>
+            <w:r>
+              <w:rPr>
+                <w:color w:val="000000" w:themeColor="text1"/>
+              </w:rPr>
+              <w:t xml:space="preserve">) </w:t>
             </w:r>
             <w:r>
               <w:rPr>
@@ -632,24 +1056,40 @@
               </w:rPr>
               <w:t xml:space="preserve">: </w:t>
             </w:r>
+            <w:proofErr w:type="spellStart"/>
             <w:r>
               <w:rPr>
                 <w:color w:val="000000" w:themeColor="text1"/>
               </w:rPr>
               <w:t>MatrizMath</w:t>
             </w:r>
-          </w:p>
-          <w:p>
-            <w:pPr>
-              <w:rPr>
-                <w:color w:val="000000" w:themeColor="text1"/>
-              </w:rPr>
-            </w:pPr>
-            <w:r>
-              <w:rPr>
-                <w:color w:val="000000" w:themeColor="text1"/>
-              </w:rPr>
-              <w:t>+ restar(MatrizMath)</w:t>
+            <w:proofErr w:type="spellEnd"/>
+          </w:p>
+          <w:p>
+            <w:pPr>
+              <w:rPr>
+                <w:color w:val="000000" w:themeColor="text1"/>
+              </w:rPr>
+            </w:pPr>
+            <w:r>
+              <w:rPr>
+                <w:color w:val="000000" w:themeColor="text1"/>
+              </w:rPr>
+              <w:t>+ restar(</w:t>
+            </w:r>
+            <w:proofErr w:type="spellStart"/>
+            <w:r>
+              <w:rPr>
+                <w:color w:val="000000" w:themeColor="text1"/>
+              </w:rPr>
+              <w:t>MatrizMath</w:t>
+            </w:r>
+            <w:proofErr w:type="spellEnd"/>
+            <w:r>
+              <w:rPr>
+                <w:color w:val="000000" w:themeColor="text1"/>
+              </w:rPr>
+              <w:t>)</w:t>
             </w:r>
             <w:r>
               <w:rPr>
@@ -661,20 +1101,42 @@
               <w:rPr>
                 <w:color w:val="000000" w:themeColor="text1"/>
               </w:rPr>
-              <w:t xml:space="preserve"> MatrizMath</w:t>
-            </w:r>
-          </w:p>
-          <w:p>
-            <w:pPr>
-              <w:rPr>
-                <w:color w:val="000000" w:themeColor="text1"/>
-              </w:rPr>
-            </w:pPr>
-            <w:r>
-              <w:rPr>
-                <w:color w:val="000000" w:themeColor="text1"/>
-              </w:rPr>
-              <w:t>+ producto (MatrizMath)</w:t>
+              <w:t xml:space="preserve"> </w:t>
+            </w:r>
+            <w:proofErr w:type="spellStart"/>
+            <w:r>
+              <w:rPr>
+                <w:color w:val="000000" w:themeColor="text1"/>
+              </w:rPr>
+              <w:t>MatrizMath</w:t>
+            </w:r>
+            <w:proofErr w:type="spellEnd"/>
+          </w:p>
+          <w:p>
+            <w:pPr>
+              <w:rPr>
+                <w:color w:val="000000" w:themeColor="text1"/>
+              </w:rPr>
+            </w:pPr>
+            <w:r>
+              <w:rPr>
+                <w:color w:val="000000" w:themeColor="text1"/>
+              </w:rPr>
+              <w:t>+ producto (</w:t>
+            </w:r>
+            <w:proofErr w:type="spellStart"/>
+            <w:r>
+              <w:rPr>
+                <w:color w:val="000000" w:themeColor="text1"/>
+              </w:rPr>
+              <w:t>MatrizMath</w:t>
+            </w:r>
+            <w:proofErr w:type="spellEnd"/>
+            <w:r>
+              <w:rPr>
+                <w:color w:val="000000" w:themeColor="text1"/>
+              </w:rPr>
+              <w:t>)</w:t>
             </w:r>
             <w:r>
               <w:rPr>
@@ -686,20 +1148,42 @@
               <w:rPr>
                 <w:color w:val="000000" w:themeColor="text1"/>
               </w:rPr>
-              <w:t xml:space="preserve"> MatrizMath</w:t>
-            </w:r>
-          </w:p>
-          <w:p>
-            <w:pPr>
-              <w:rPr>
-                <w:color w:val="000000" w:themeColor="text1"/>
-              </w:rPr>
-            </w:pPr>
-            <w:r>
-              <w:rPr>
-                <w:color w:val="000000" w:themeColor="text1"/>
-              </w:rPr>
-              <w:t xml:space="preserve">+ producto (float) </w:t>
+              <w:t xml:space="preserve"> </w:t>
+            </w:r>
+            <w:proofErr w:type="spellStart"/>
+            <w:r>
+              <w:rPr>
+                <w:color w:val="000000" w:themeColor="text1"/>
+              </w:rPr>
+              <w:t>MatrizMath</w:t>
+            </w:r>
+            <w:proofErr w:type="spellEnd"/>
+          </w:p>
+          <w:p>
+            <w:pPr>
+              <w:rPr>
+                <w:color w:val="000000" w:themeColor="text1"/>
+              </w:rPr>
+            </w:pPr>
+            <w:r>
+              <w:rPr>
+                <w:color w:val="000000" w:themeColor="text1"/>
+              </w:rPr>
+              <w:t>+ producto (</w:t>
+            </w:r>
+            <w:proofErr w:type="spellStart"/>
+            <w:r>
+              <w:rPr>
+                <w:color w:val="000000" w:themeColor="text1"/>
+              </w:rPr>
+              <w:t>float</w:t>
+            </w:r>
+            <w:proofErr w:type="spellEnd"/>
+            <w:r>
+              <w:rPr>
+                <w:color w:val="000000" w:themeColor="text1"/>
+              </w:rPr>
+              <w:t xml:space="preserve">) </w:t>
             </w:r>
             <w:r>
               <w:rPr>
@@ -707,12 +1191,14 @@
               </w:rPr>
               <w:t xml:space="preserve">: </w:t>
             </w:r>
+            <w:proofErr w:type="spellStart"/>
             <w:r>
               <w:rPr>
                 <w:color w:val="000000" w:themeColor="text1"/>
               </w:rPr>
               <w:t>MatrizMath</w:t>
             </w:r>
+            <w:proofErr w:type="spellEnd"/>
           </w:p>
           <w:p>
             <w:pPr>
@@ -732,7 +1218,27 @@
                 <w:sz w:val="22"/>
                 <w:szCs w:val="22"/>
               </w:rPr>
-              <w:t>+ producto (VectorMath)</w:t>
+              <w:t>+ producto (</w:t>
+            </w:r>
+            <w:proofErr w:type="spellStart"/>
+            <w:r>
+              <w:rPr>
+                <w:rFonts w:asciiTheme="minorHAnsi" w:hAnsiTheme="minorHAnsi" w:cstheme="minorHAnsi"/>
+                <w:color w:val="000000" w:themeColor="text1"/>
+                <w:sz w:val="22"/>
+                <w:szCs w:val="22"/>
+              </w:rPr>
+              <w:t>VectorMath</w:t>
+            </w:r>
+            <w:proofErr w:type="spellEnd"/>
+            <w:r>
+              <w:rPr>
+                <w:rFonts w:asciiTheme="minorHAnsi" w:hAnsiTheme="minorHAnsi" w:cstheme="minorHAnsi"/>
+                <w:color w:val="000000" w:themeColor="text1"/>
+                <w:sz w:val="22"/>
+                <w:szCs w:val="22"/>
+              </w:rPr>
+              <w:t>)</w:t>
             </w:r>
             <w:r>
               <w:rPr>
@@ -750,8 +1256,19 @@
                 <w:sz w:val="22"/>
                 <w:szCs w:val="22"/>
               </w:rPr>
-              <w:t xml:space="preserve"> VectorMath</w:t>
-            </w:r>
+              <w:t xml:space="preserve"> </w:t>
+            </w:r>
+            <w:proofErr w:type="spellStart"/>
+            <w:r>
+              <w:rPr>
+                <w:rFonts w:asciiTheme="minorHAnsi" w:hAnsiTheme="minorHAnsi" w:cstheme="minorHAnsi"/>
+                <w:color w:val="000000" w:themeColor="text1"/>
+                <w:sz w:val="22"/>
+                <w:szCs w:val="22"/>
+              </w:rPr>
+              <w:t>VectorMath</w:t>
+            </w:r>
+            <w:proofErr w:type="spellEnd"/>
           </w:p>
           <w:p>
             <w:pPr>
@@ -809,6 +1326,7 @@
               </w:rPr>
               <w:t xml:space="preserve">: </w:t>
             </w:r>
+            <w:proofErr w:type="spellStart"/>
             <w:r>
               <w:rPr>
                 <w:rFonts w:asciiTheme="minorHAnsi" w:hAnsiTheme="minorHAnsi" w:cstheme="minorHAnsi"/>
@@ -818,31 +1336,88 @@
               </w:rPr>
               <w:t>MatrizMath</w:t>
             </w:r>
-          </w:p>
-          <w:p>
-            <w:pPr>
-              <w:rPr>
-                <w:color w:val="000000" w:themeColor="text1"/>
-              </w:rPr>
-            </w:pPr>
-            <w:r>
-              <w:rPr>
-                <w:color w:val="000000" w:themeColor="text1"/>
-              </w:rPr>
-              <w:t>- tratarDiagonalPrincipal (float[][])</w:t>
-            </w:r>
-          </w:p>
-          <w:p>
-            <w:pPr>
-              <w:rPr>
-                <w:color w:val="000000" w:themeColor="text1"/>
-              </w:rPr>
-            </w:pPr>
-            <w:r>
-              <w:rPr>
-                <w:color w:val="000000" w:themeColor="text1"/>
-              </w:rPr>
-              <w:t>- tomarMatrizCuadradaALaDerecha(float[][])</w:t>
+            <w:proofErr w:type="spellEnd"/>
+          </w:p>
+          <w:p>
+            <w:pPr>
+              <w:rPr>
+                <w:color w:val="000000" w:themeColor="text1"/>
+              </w:rPr>
+            </w:pPr>
+            <w:r>
+              <w:rPr>
+                <w:color w:val="000000" w:themeColor="text1"/>
+              </w:rPr>
+              <w:t xml:space="preserve">- </w:t>
+            </w:r>
+            <w:proofErr w:type="spellStart"/>
+            <w:r>
+              <w:rPr>
+                <w:color w:val="000000" w:themeColor="text1"/>
+              </w:rPr>
+              <w:t>tratarDiagonalPrincipal</w:t>
+            </w:r>
+            <w:proofErr w:type="spellEnd"/>
+            <w:r>
+              <w:rPr>
+                <w:color w:val="000000" w:themeColor="text1"/>
+              </w:rPr>
+              <w:t xml:space="preserve"> (</w:t>
+            </w:r>
+            <w:proofErr w:type="spellStart"/>
+            <w:r>
+              <w:rPr>
+                <w:color w:val="000000" w:themeColor="text1"/>
+              </w:rPr>
+              <w:t>float</w:t>
+            </w:r>
+            <w:proofErr w:type="spellEnd"/>
+            <w:r>
+              <w:rPr>
+                <w:color w:val="000000" w:themeColor="text1"/>
+              </w:rPr>
+              <w:t>[][])</w:t>
+            </w:r>
+          </w:p>
+          <w:p>
+            <w:pPr>
+              <w:rPr>
+                <w:color w:val="000000" w:themeColor="text1"/>
+              </w:rPr>
+            </w:pPr>
+            <w:r>
+              <w:rPr>
+                <w:color w:val="000000" w:themeColor="text1"/>
+              </w:rPr>
+              <w:t xml:space="preserve">- </w:t>
+            </w:r>
+            <w:proofErr w:type="spellStart"/>
+            <w:r>
+              <w:rPr>
+                <w:color w:val="000000" w:themeColor="text1"/>
+              </w:rPr>
+              <w:t>tomarMatrizCuadradaALaDerecha</w:t>
+            </w:r>
+            <w:proofErr w:type="spellEnd"/>
+            <w:r>
+              <w:rPr>
+                <w:color w:val="000000" w:themeColor="text1"/>
+              </w:rPr>
+              <w:t>(</w:t>
+            </w:r>
+            <w:proofErr w:type="spellStart"/>
+            <w:r>
+              <w:rPr>
+                <w:color w:val="000000" w:themeColor="text1"/>
+              </w:rPr>
+              <w:t>float</w:t>
+            </w:r>
+            <w:proofErr w:type="spellEnd"/>
+            <w:r>
+              <w:rPr>
+                <w:color w:val="000000" w:themeColor="text1"/>
+              </w:rPr>
+              <w:t>[][])</w:t>
             </w:r>
             <w:r>
               <w:rPr>
@@ -854,20 +1429,48 @@
               <w:rPr>
                 <w:color w:val="000000" w:themeColor="text1"/>
               </w:rPr>
-              <w:t xml:space="preserve"> float[][]</w:t>
-            </w:r>
-          </w:p>
-          <w:p>
-            <w:pPr>
-              <w:rPr>
-                <w:color w:val="000000" w:themeColor="text1"/>
-              </w:rPr>
-            </w:pPr>
-            <w:r>
-              <w:rPr>
-                <w:color w:val="000000" w:themeColor="text1"/>
-              </w:rPr>
-              <w:t xml:space="preserve">- adjuntaDerechaIdentidad() </w:t>
+              <w:t xml:space="preserve"> </w:t>
+            </w:r>
+            <w:proofErr w:type="spellStart"/>
+            <w:r>
+              <w:rPr>
+                <w:color w:val="000000" w:themeColor="text1"/>
+              </w:rPr>
+              <w:t>float</w:t>
+            </w:r>
+            <w:proofErr w:type="spellEnd"/>
+            <w:r>
+              <w:rPr>
+                <w:color w:val="000000" w:themeColor="text1"/>
+              </w:rPr>
+              <w:t>[][]</w:t>
+            </w:r>
+          </w:p>
+          <w:p>
+            <w:pPr>
+              <w:rPr>
+                <w:color w:val="000000" w:themeColor="text1"/>
+              </w:rPr>
+            </w:pPr>
+            <w:r>
+              <w:rPr>
+                <w:color w:val="000000" w:themeColor="text1"/>
+              </w:rPr>
+              <w:t xml:space="preserve">- </w:t>
+            </w:r>
+            <w:proofErr w:type="spellStart"/>
+            <w:r>
+              <w:rPr>
+                <w:color w:val="000000" w:themeColor="text1"/>
+              </w:rPr>
+              <w:t>adjuntaDerechaIdentidad</w:t>
+            </w:r>
+            <w:proofErr w:type="spellEnd"/>
+            <w:r>
+              <w:rPr>
+                <w:color w:val="000000" w:themeColor="text1"/>
+              </w:rPr>
+              <w:t xml:space="preserve">() </w:t>
             </w:r>
             <w:r>
               <w:rPr>
@@ -875,11 +1478,19 @@
               </w:rPr>
               <w:t xml:space="preserve">: </w:t>
             </w:r>
-            <w:r>
-              <w:rPr>
-                <w:color w:val="000000" w:themeColor="text1"/>
-              </w:rPr>
-              <w:t>float[][]</w:t>
+            <w:proofErr w:type="spellStart"/>
+            <w:r>
+              <w:rPr>
+                <w:color w:val="000000" w:themeColor="text1"/>
+              </w:rPr>
+              <w:t>float</w:t>
+            </w:r>
+            <w:proofErr w:type="spellEnd"/>
+            <w:r>
+              <w:rPr>
+                <w:color w:val="000000" w:themeColor="text1"/>
+              </w:rPr>
+              <w:t>[][]</w:t>
             </w:r>
           </w:p>
           <w:p>
@@ -894,6 +1505,7 @@
               </w:rPr>
               <w:t xml:space="preserve">+ </w:t>
             </w:r>
+            <w:proofErr w:type="spellStart"/>
             <w:r>
               <w:rPr>
                 <w:color w:val="000000" w:themeColor="text1"/>
@@ -906,7 +1518,35 @@
               <w:rPr>
                 <w:color w:val="000000" w:themeColor="text1"/>
               </w:rPr>
-              <w:t>os() : float</w:t>
+              <w:t>os</w:t>
+            </w:r>
+            <w:proofErr w:type="spellEnd"/>
+            <w:r>
+              <w:rPr>
+                <w:color w:val="000000" w:themeColor="text1"/>
+              </w:rPr>
+              <w:t xml:space="preserve">() : </w:t>
+            </w:r>
+            <w:proofErr w:type="spellStart"/>
+            <w:r>
+              <w:rPr>
+                <w:color w:val="000000" w:themeColor="text1"/>
+              </w:rPr>
+              <w:t>float</w:t>
+            </w:r>
+            <w:proofErr w:type="spellEnd"/>
+          </w:p>
+          <w:p>
+            <w:pPr>
+              <w:rPr>
+                <w:color w:val="000000" w:themeColor="text1"/>
+              </w:rPr>
+            </w:pPr>
+            <w:r>
+              <w:rPr>
+                <w:color w:val="000000" w:themeColor="text1"/>
+              </w:rPr>
+              <w:t>+ setIdentidad():void</w:t>
             </w:r>
           </w:p>
           <w:p/>
@@ -947,8 +1587,8 @@
 </file>
 
 <file path=word/numbering.xml><?xml version="1.0" encoding="utf-8"?>
-<w:numbering xmlns:wpc="http://schemas.microsoft.com/office/word/2010/wordprocessingCanvas" xmlns:cx="http://schemas.microsoft.com/office/drawing/2014/chartex" xmlns:cx1="http://schemas.microsoft.com/office/drawing/2015/9/8/chartex" xmlns:mc="http://schemas.openxmlformats.org/markup-compatibility/2006" xmlns:o="urn:schemas-microsoft-com:office:office" xmlns:r="http://schemas.openxmlformats.org/officeDocument/2006/relationships" xmlns:m="http://schemas.openxmlformats.org/officeDocument/2006/math" xmlns:v="urn:schemas-microsoft-com:vml" xmlns:wp14="http://schemas.microsoft.com/office/word/2010/wordprocessingDrawing" xmlns:wp="http://schemas.openxmlformats.org/drawingml/2006/wordprocessingDrawing" xmlns:w10="urn:schemas-microsoft-com:office:word" xmlns:w="http://schemas.openxmlformats.org/wordprocessingml/2006/main" xmlns:w14="http://schemas.microsoft.com/office/word/2010/wordml" xmlns:w15="http://schemas.microsoft.com/office/word/2012/wordml" xmlns:w16se="http://schemas.microsoft.com/office/word/2015/wordml/symex" xmlns:wpg="http://schemas.microsoft.com/office/word/2010/wordprocessingGroup" xmlns:wpi="http://schemas.microsoft.com/office/word/2010/wordprocessingInk" xmlns:wne="http://schemas.microsoft.com/office/word/2006/wordml" xmlns:wps="http://schemas.microsoft.com/office/word/2010/wordprocessingShape" mc:Ignorable="w14 w15 w16se wp14">
-  <w:abstractNum w:abstractNumId="0" w15:restartNumberingAfterBreak="0">
+<w:numbering xmlns:ve="http://schemas.openxmlformats.org/markup-compatibility/2006" xmlns:o="urn:schemas-microsoft-com:office:office" xmlns:r="http://schemas.openxmlformats.org/officeDocument/2006/relationships" xmlns:m="http://schemas.openxmlformats.org/officeDocument/2006/math" xmlns:v="urn:schemas-microsoft-com:vml" xmlns:wp="http://schemas.openxmlformats.org/drawingml/2006/wordprocessingDrawing" xmlns:w10="urn:schemas-microsoft-com:office:word" xmlns:w="http://schemas.openxmlformats.org/wordprocessingml/2006/main" xmlns:wne="http://schemas.microsoft.com/office/word/2006/wordml">
+  <w:abstractNum w:abstractNumId="0">
     <w:nsid w:val="24DE1406"/>
     <w:multiLevelType w:val="hybridMultilevel"/>
     <w:tmpl w:val="7580527C"/>
@@ -1067,7 +1707,7 @@
 </file>
 
 <file path=word/styles.xml><?xml version="1.0" encoding="utf-8"?>
-<w:styles xmlns:mc="http://schemas.openxmlformats.org/markup-compatibility/2006" xmlns:r="http://schemas.openxmlformats.org/officeDocument/2006/relationships" xmlns:w="http://schemas.openxmlformats.org/wordprocessingml/2006/main" xmlns:w14="http://schemas.microsoft.com/office/word/2010/wordml" xmlns:w15="http://schemas.microsoft.com/office/word/2012/wordml" xmlns:w16se="http://schemas.microsoft.com/office/word/2015/wordml/symex" mc:Ignorable="w14 w15 w16se">
+<w:styles xmlns:r="http://schemas.openxmlformats.org/officeDocument/2006/relationships" xmlns:w="http://schemas.openxmlformats.org/wordprocessingml/2006/main">
   <w:docDefaults>
     <w:rPrDefault>
       <w:rPr>
@@ -1084,384 +1724,150 @@
       </w:pPr>
     </w:pPrDefault>
   </w:docDefaults>
-  <w:latentStyles w:defLockedState="0" w:defUIPriority="99" w:defSemiHidden="0" w:defUnhideWhenUsed="0" w:defQFormat="0" w:count="371">
-    <w:lsdException w:name="Normal" w:uiPriority="0" w:qFormat="1"/>
-    <w:lsdException w:name="heading 1" w:uiPriority="9" w:qFormat="1"/>
-    <w:lsdException w:name="heading 2" w:semiHidden="1" w:uiPriority="9" w:unhideWhenUsed="1" w:qFormat="1"/>
-    <w:lsdException w:name="heading 3" w:semiHidden="1" w:uiPriority="9" w:unhideWhenUsed="1" w:qFormat="1"/>
-    <w:lsdException w:name="heading 4" w:semiHidden="1" w:uiPriority="9" w:unhideWhenUsed="1" w:qFormat="1"/>
-    <w:lsdException w:name="heading 5" w:semiHidden="1" w:uiPriority="9" w:unhideWhenUsed="1" w:qFormat="1"/>
-    <w:lsdException w:name="heading 6" w:semiHidden="1" w:uiPriority="9" w:unhideWhenUsed="1" w:qFormat="1"/>
-    <w:lsdException w:name="heading 7" w:semiHidden="1" w:uiPriority="9" w:unhideWhenUsed="1" w:qFormat="1"/>
-    <w:lsdException w:name="heading 8" w:semiHidden="1" w:uiPriority="9" w:unhideWhenUsed="1" w:qFormat="1"/>
-    <w:lsdException w:name="heading 9" w:semiHidden="1" w:uiPriority="9" w:unhideWhenUsed="1" w:qFormat="1"/>
-    <w:lsdException w:name="index 1" w:semiHidden="1" w:unhideWhenUsed="1"/>
-    <w:lsdException w:name="index 2" w:semiHidden="1" w:unhideWhenUsed="1"/>
-    <w:lsdException w:name="index 3" w:semiHidden="1" w:unhideWhenUsed="1"/>
-    <w:lsdException w:name="index 4" w:semiHidden="1" w:unhideWhenUsed="1"/>
-    <w:lsdException w:name="index 5" w:semiHidden="1" w:unhideWhenUsed="1"/>
-    <w:lsdException w:name="index 6" w:semiHidden="1" w:unhideWhenUsed="1"/>
-    <w:lsdException w:name="index 7" w:semiHidden="1" w:unhideWhenUsed="1"/>
-    <w:lsdException w:name="index 8" w:semiHidden="1" w:unhideWhenUsed="1"/>
-    <w:lsdException w:name="index 9" w:semiHidden="1" w:unhideWhenUsed="1"/>
-    <w:lsdException w:name="toc 1" w:semiHidden="1" w:uiPriority="39" w:unhideWhenUsed="1"/>
-    <w:lsdException w:name="toc 2" w:semiHidden="1" w:uiPriority="39" w:unhideWhenUsed="1"/>
-    <w:lsdException w:name="toc 3" w:semiHidden="1" w:uiPriority="39" w:unhideWhenUsed="1"/>
-    <w:lsdException w:name="toc 4" w:semiHidden="1" w:uiPriority="39" w:unhideWhenUsed="1"/>
-    <w:lsdException w:name="toc 5" w:semiHidden="1" w:uiPriority="39" w:unhideWhenUsed="1"/>
-    <w:lsdException w:name="toc 6" w:semiHidden="1" w:uiPriority="39" w:unhideWhenUsed="1"/>
-    <w:lsdException w:name="toc 7" w:semiHidden="1" w:uiPriority="39" w:unhideWhenUsed="1"/>
-    <w:lsdException w:name="toc 8" w:semiHidden="1" w:uiPriority="39" w:unhideWhenUsed="1"/>
-    <w:lsdException w:name="toc 9" w:semiHidden="1" w:uiPriority="39" w:unhideWhenUsed="1"/>
-    <w:lsdException w:name="Normal Indent" w:semiHidden="1" w:unhideWhenUsed="1"/>
-    <w:lsdException w:name="footnote text" w:semiHidden="1" w:unhideWhenUsed="1"/>
-    <w:lsdException w:name="annotation text" w:semiHidden="1" w:unhideWhenUsed="1"/>
-    <w:lsdException w:name="header" w:semiHidden="1" w:unhideWhenUsed="1"/>
-    <w:lsdException w:name="footer" w:semiHidden="1" w:unhideWhenUsed="1"/>
-    <w:lsdException w:name="index heading" w:semiHidden="1" w:unhideWhenUsed="1"/>
-    <w:lsdException w:name="caption" w:semiHidden="1" w:uiPriority="35" w:unhideWhenUsed="1" w:qFormat="1"/>
-    <w:lsdException w:name="table of figures" w:semiHidden="1" w:unhideWhenUsed="1"/>
-    <w:lsdException w:name="envelope address" w:semiHidden="1" w:unhideWhenUsed="1"/>
-    <w:lsdException w:name="envelope return" w:semiHidden="1" w:unhideWhenUsed="1"/>
-    <w:lsdException w:name="footnote reference" w:semiHidden="1" w:unhideWhenUsed="1"/>
-    <w:lsdException w:name="annotation reference" w:semiHidden="1" w:unhideWhenUsed="1"/>
-    <w:lsdException w:name="line number" w:semiHidden="1" w:unhideWhenUsed="1"/>
-    <w:lsdException w:name="page number" w:semiHidden="1" w:unhideWhenUsed="1"/>
-    <w:lsdException w:name="endnote reference" w:semiHidden="1" w:unhideWhenUsed="1"/>
-    <w:lsdException w:name="endnote text" w:semiHidden="1" w:unhideWhenUsed="1"/>
-    <w:lsdException w:name="table of authorities" w:semiHidden="1" w:unhideWhenUsed="1"/>
-    <w:lsdException w:name="macro" w:semiHidden="1" w:unhideWhenUsed="1"/>
-    <w:lsdException w:name="toa heading" w:semiHidden="1" w:unhideWhenUsed="1"/>
-    <w:lsdException w:name="List" w:semiHidden="1" w:unhideWhenUsed="1"/>
-    <w:lsdException w:name="List Bullet" w:semiHidden="1" w:unhideWhenUsed="1"/>
-    <w:lsdException w:name="List Number" w:semiHidden="1" w:unhideWhenUsed="1"/>
-    <w:lsdException w:name="List 2" w:semiHidden="1" w:unhideWhenUsed="1"/>
-    <w:lsdException w:name="List 3" w:semiHidden="1" w:unhideWhenUsed="1"/>
-    <w:lsdException w:name="List 4" w:semiHidden="1" w:unhideWhenUsed="1"/>
-    <w:lsdException w:name="List 5" w:semiHidden="1" w:unhideWhenUsed="1"/>
-    <w:lsdException w:name="List Bullet 2" w:semiHidden="1" w:unhideWhenUsed="1"/>
-    <w:lsdException w:name="List Bullet 3" w:semiHidden="1" w:unhideWhenUsed="1"/>
-    <w:lsdException w:name="List Bullet 4" w:semiHidden="1" w:unhideWhenUsed="1"/>
-    <w:lsdException w:name="List Bullet 5" w:semiHidden="1" w:unhideWhenUsed="1"/>
-    <w:lsdException w:name="List Number 2" w:semiHidden="1" w:unhideWhenUsed="1"/>
-    <w:lsdException w:name="List Number 3" w:semiHidden="1" w:unhideWhenUsed="1"/>
-    <w:lsdException w:name="List Number 4" w:semiHidden="1" w:unhideWhenUsed="1"/>
-    <w:lsdException w:name="List Number 5" w:semiHidden="1" w:unhideWhenUsed="1"/>
-    <w:lsdException w:name="Title" w:uiPriority="10" w:qFormat="1"/>
-    <w:lsdException w:name="Closing" w:semiHidden="1" w:unhideWhenUsed="1"/>
-    <w:lsdException w:name="Signature" w:semiHidden="1" w:unhideWhenUsed="1"/>
-    <w:lsdException w:name="Default Paragraph Font" w:semiHidden="1" w:uiPriority="1" w:unhideWhenUsed="1"/>
-    <w:lsdException w:name="Body Text" w:semiHidden="1" w:unhideWhenUsed="1"/>
-    <w:lsdException w:name="Body Text Indent" w:semiHidden="1" w:unhideWhenUsed="1"/>
-    <w:lsdException w:name="List Continue" w:semiHidden="1" w:unhideWhenUsed="1"/>
-    <w:lsdException w:name="List Continue 2" w:semiHidden="1" w:unhideWhenUsed="1"/>
-    <w:lsdException w:name="List Continue 3" w:semiHidden="1" w:unhideWhenUsed="1"/>
-    <w:lsdException w:name="List Continue 4" w:semiHidden="1" w:unhideWhenUsed="1"/>
-    <w:lsdException w:name="List Continue 5" w:semiHidden="1" w:unhideWhenUsed="1"/>
-    <w:lsdException w:name="Message Header" w:semiHidden="1" w:unhideWhenUsed="1"/>
-    <w:lsdException w:name="Subtitle" w:uiPriority="11" w:qFormat="1"/>
-    <w:lsdException w:name="Salutation" w:semiHidden="1" w:unhideWhenUsed="1"/>
-    <w:lsdException w:name="Date" w:semiHidden="1" w:unhideWhenUsed="1"/>
-    <w:lsdException w:name="Body Text First Indent" w:semiHidden="1" w:unhideWhenUsed="1"/>
-    <w:lsdException w:name="Body Text First Indent 2" w:semiHidden="1" w:unhideWhenUsed="1"/>
-    <w:lsdException w:name="Note Heading" w:semiHidden="1" w:unhideWhenUsed="1"/>
-    <w:lsdException w:name="Body Text 2" w:semiHidden="1" w:unhideWhenUsed="1"/>
-    <w:lsdException w:name="Body Text 3" w:semiHidden="1" w:unhideWhenUsed="1"/>
-    <w:lsdException w:name="Body Text Indent 2" w:semiHidden="1" w:unhideWhenUsed="1"/>
-    <w:lsdException w:name="Body Text Indent 3" w:semiHidden="1" w:unhideWhenUsed="1"/>
-    <w:lsdException w:name="Block Text" w:semiHidden="1" w:unhideWhenUsed="1"/>
-    <w:lsdException w:name="Hyperlink" w:semiHidden="1" w:unhideWhenUsed="1"/>
-    <w:lsdException w:name="FollowedHyperlink" w:semiHidden="1" w:unhideWhenUsed="1"/>
-    <w:lsdException w:name="Strong" w:uiPriority="22" w:qFormat="1"/>
-    <w:lsdException w:name="Emphasis" w:uiPriority="20" w:qFormat="1"/>
-    <w:lsdException w:name="Document Map" w:semiHidden="1" w:unhideWhenUsed="1"/>
-    <w:lsdException w:name="Plain Text" w:semiHidden="1" w:unhideWhenUsed="1"/>
-    <w:lsdException w:name="E-mail Signature" w:semiHidden="1" w:unhideWhenUsed="1"/>
-    <w:lsdException w:name="HTML Top of Form" w:semiHidden="1" w:unhideWhenUsed="1"/>
-    <w:lsdException w:name="HTML Bottom of Form" w:semiHidden="1" w:unhideWhenUsed="1"/>
-    <w:lsdException w:name="Normal (Web)" w:semiHidden="1" w:unhideWhenUsed="1"/>
-    <w:lsdException w:name="HTML Acronym" w:semiHidden="1" w:unhideWhenUsed="1"/>
-    <w:lsdException w:name="HTML Address" w:semiHidden="1" w:unhideWhenUsed="1"/>
-    <w:lsdException w:name="HTML Cite" w:semiHidden="1" w:unhideWhenUsed="1"/>
-    <w:lsdException w:name="HTML Code" w:semiHidden="1" w:unhideWhenUsed="1"/>
-    <w:lsdException w:name="HTML Definition" w:semiHidden="1" w:unhideWhenUsed="1"/>
-    <w:lsdException w:name="HTML Keyboard" w:semiHidden="1" w:unhideWhenUsed="1"/>
-    <w:lsdException w:name="HTML Preformatted" w:semiHidden="1" w:unhideWhenUsed="1"/>
-    <w:lsdException w:name="HTML Sample" w:semiHidden="1" w:unhideWhenUsed="1"/>
-    <w:lsdException w:name="HTML Typewriter" w:semiHidden="1" w:unhideWhenUsed="1"/>
-    <w:lsdException w:name="HTML Variable" w:semiHidden="1" w:unhideWhenUsed="1"/>
-    <w:lsdException w:name="Normal Table" w:semiHidden="1" w:unhideWhenUsed="1"/>
-    <w:lsdException w:name="annotation subject" w:semiHidden="1" w:unhideWhenUsed="1"/>
-    <w:lsdException w:name="No List" w:semiHidden="1" w:unhideWhenUsed="1"/>
-    <w:lsdException w:name="Outline List 1" w:semiHidden="1" w:unhideWhenUsed="1"/>
-    <w:lsdException w:name="Outline List 2" w:semiHidden="1" w:unhideWhenUsed="1"/>
-    <w:lsdException w:name="Outline List 3" w:semiHidden="1" w:unhideWhenUsed="1"/>
-    <w:lsdException w:name="Table Simple 1" w:semiHidden="1" w:unhideWhenUsed="1"/>
-    <w:lsdException w:name="Table Simple 2" w:semiHidden="1" w:unhideWhenUsed="1"/>
-    <w:lsdException w:name="Table Simple 3" w:semiHidden="1" w:unhideWhenUsed="1"/>
-    <w:lsdException w:name="Table Classic 1" w:semiHidden="1" w:unhideWhenUsed="1"/>
-    <w:lsdException w:name="Table Classic 2" w:semiHidden="1" w:unhideWhenUsed="1"/>
-    <w:lsdException w:name="Table Classic 3" w:semiHidden="1" w:unhideWhenUsed="1"/>
-    <w:lsdException w:name="Table Classic 4" w:semiHidden="1" w:unhideWhenUsed="1"/>
-    <w:lsdException w:name="Table Colorful 1" w:semiHidden="1" w:unhideWhenUsed="1"/>
-    <w:lsdException w:name="Table Colorful 2" w:semiHidden="1" w:unhideWhenUsed="1"/>
-    <w:lsdException w:name="Table Colorful 3" w:semiHidden="1" w:unhideWhenUsed="1"/>
-    <w:lsdException w:name="Table Columns 1" w:semiHidden="1" w:unhideWhenUsed="1"/>
-    <w:lsdException w:name="Table Columns 2" w:semiHidden="1" w:unhideWhenUsed="1"/>
-    <w:lsdException w:name="Table Columns 3" w:semiHidden="1" w:unhideWhenUsed="1"/>
-    <w:lsdException w:name="Table Columns 4" w:semiHidden="1" w:unhideWhenUsed="1"/>
-    <w:lsdException w:name="Table Columns 5" w:semiHidden="1" w:unhideWhenUsed="1"/>
-    <w:lsdException w:name="Table Grid 1" w:semiHidden="1" w:unhideWhenUsed="1"/>
-    <w:lsdException w:name="Table Grid 2" w:semiHidden="1" w:unhideWhenUsed="1"/>
-    <w:lsdException w:name="Table Grid 3" w:semiHidden="1" w:unhideWhenUsed="1"/>
-    <w:lsdException w:name="Table Grid 4" w:semiHidden="1" w:unhideWhenUsed="1"/>
-    <w:lsdException w:name="Table Grid 5" w:semiHidden="1" w:unhideWhenUsed="1"/>
-    <w:lsdException w:name="Table Grid 6" w:semiHidden="1" w:unhideWhenUsed="1"/>
-    <w:lsdException w:name="Table Grid 7" w:semiHidden="1" w:unhideWhenUsed="1"/>
-    <w:lsdException w:name="Table Grid 8" w:semiHidden="1" w:unhideWhenUsed="1"/>
-    <w:lsdException w:name="Table List 1" w:semiHidden="1" w:unhideWhenUsed="1"/>
-    <w:lsdException w:name="Table List 2" w:semiHidden="1" w:unhideWhenUsed="1"/>
-    <w:lsdException w:name="Table List 3" w:semiHidden="1" w:unhideWhenUsed="1"/>
-    <w:lsdException w:name="Table List 4" w:semiHidden="1" w:unhideWhenUsed="1"/>
-    <w:lsdException w:name="Table List 5" w:semiHidden="1" w:unhideWhenUsed="1"/>
-    <w:lsdException w:name="Table List 6" w:semiHidden="1" w:unhideWhenUsed="1"/>
-    <w:lsdException w:name="Table List 7" w:semiHidden="1" w:unhideWhenUsed="1"/>
-    <w:lsdException w:name="Table List 8" w:semiHidden="1" w:unhideWhenUsed="1"/>
-    <w:lsdException w:name="Table 3D effects 1" w:semiHidden="1" w:unhideWhenUsed="1"/>
-    <w:lsdException w:name="Table 3D effects 2" w:semiHidden="1" w:unhideWhenUsed="1"/>
-    <w:lsdException w:name="Table 3D effects 3" w:semiHidden="1" w:unhideWhenUsed="1"/>
-    <w:lsdException w:name="Table Contemporary" w:semiHidden="1" w:unhideWhenUsed="1"/>
-    <w:lsdException w:name="Table Elegant" w:semiHidden="1" w:unhideWhenUsed="1"/>
-    <w:lsdException w:name="Table Professional" w:semiHidden="1" w:unhideWhenUsed="1"/>
-    <w:lsdException w:name="Table Subtle 1" w:semiHidden="1" w:unhideWhenUsed="1"/>
-    <w:lsdException w:name="Table Subtle 2" w:semiHidden="1" w:unhideWhenUsed="1"/>
-    <w:lsdException w:name="Table Web 1" w:semiHidden="1" w:unhideWhenUsed="1"/>
-    <w:lsdException w:name="Table Web 2" w:semiHidden="1" w:unhideWhenUsed="1"/>
-    <w:lsdException w:name="Table Web 3" w:semiHidden="1" w:unhideWhenUsed="1"/>
-    <w:lsdException w:name="Balloon Text" w:semiHidden="1" w:unhideWhenUsed="1"/>
-    <w:lsdException w:name="Table Grid" w:uiPriority="39"/>
-    <w:lsdException w:name="Table Theme" w:semiHidden="1" w:unhideWhenUsed="1"/>
-    <w:lsdException w:name="Placeholder Text" w:semiHidden="1"/>
-    <w:lsdException w:name="No Spacing" w:uiPriority="1" w:qFormat="1"/>
-    <w:lsdException w:name="Light Shading" w:uiPriority="60"/>
-    <w:lsdException w:name="Light List" w:uiPriority="61"/>
-    <w:lsdException w:name="Light Grid" w:uiPriority="62"/>
-    <w:lsdException w:name="Medium Shading 1" w:uiPriority="63"/>
-    <w:lsdException w:name="Medium Shading 2" w:uiPriority="64"/>
-    <w:lsdException w:name="Medium List 1" w:uiPriority="65"/>
-    <w:lsdException w:name="Medium List 2" w:uiPriority="66"/>
-    <w:lsdException w:name="Medium Grid 1" w:uiPriority="67"/>
-    <w:lsdException w:name="Medium Grid 2" w:uiPriority="68"/>
-    <w:lsdException w:name="Medium Grid 3" w:uiPriority="69"/>
-    <w:lsdException w:name="Dark List" w:uiPriority="70"/>
-    <w:lsdException w:name="Colorful Shading" w:uiPriority="71"/>
-    <w:lsdException w:name="Colorful List" w:uiPriority="72"/>
-    <w:lsdException w:name="Colorful Grid" w:uiPriority="73"/>
-    <w:lsdException w:name="Light Shading Accent 1" w:uiPriority="60"/>
-    <w:lsdException w:name="Light List Accent 1" w:uiPriority="61"/>
-    <w:lsdException w:name="Light Grid Accent 1" w:uiPriority="62"/>
-    <w:lsdException w:name="Medium Shading 1 Accent 1" w:uiPriority="63"/>
-    <w:lsdException w:name="Medium Shading 2 Accent 1" w:uiPriority="64"/>
-    <w:lsdException w:name="Medium List 1 Accent 1" w:uiPriority="65"/>
-    <w:lsdException w:name="Revision" w:semiHidden="1"/>
-    <w:lsdException w:name="List Paragraph" w:uiPriority="34" w:qFormat="1"/>
-    <w:lsdException w:name="Quote" w:uiPriority="29" w:qFormat="1"/>
-    <w:lsdException w:name="Intense Quote" w:uiPriority="30" w:qFormat="1"/>
-    <w:lsdException w:name="Medium List 2 Accent 1" w:uiPriority="66"/>
-    <w:lsdException w:name="Medium Grid 1 Accent 1" w:uiPriority="67"/>
-    <w:lsdException w:name="Medium Grid 2 Accent 1" w:uiPriority="68"/>
-    <w:lsdException w:name="Medium Grid 3 Accent 1" w:uiPriority="69"/>
-    <w:lsdException w:name="Dark List Accent 1" w:uiPriority="70"/>
-    <w:lsdException w:name="Colorful Shading Accent 1" w:uiPriority="71"/>
-    <w:lsdException w:name="Colorful List Accent 1" w:uiPriority="72"/>
-    <w:lsdException w:name="Colorful Grid Accent 1" w:uiPriority="73"/>
-    <w:lsdException w:name="Light Shading Accent 2" w:uiPriority="60"/>
-    <w:lsdException w:name="Light List Accent 2" w:uiPriority="61"/>
-    <w:lsdException w:name="Light Grid Accent 2" w:uiPriority="62"/>
-    <w:lsdException w:name="Medium Shading 1 Accent 2" w:uiPriority="63"/>
-    <w:lsdException w:name="Medium Shading 2 Accent 2" w:uiPriority="64"/>
-    <w:lsdException w:name="Medium List 1 Accent 2" w:uiPriority="65"/>
-    <w:lsdException w:name="Medium List 2 Accent 2" w:uiPriority="66"/>
-    <w:lsdException w:name="Medium Grid 1 Accent 2" w:uiPriority="67"/>
-    <w:lsdException w:name="Medium Grid 2 Accent 2" w:uiPriority="68"/>
-    <w:lsdException w:name="Medium Grid 3 Accent 2" w:uiPriority="69"/>
-    <w:lsdException w:name="Dark List Accent 2" w:uiPriority="70"/>
-    <w:lsdException w:name="Colorful Shading Accent 2" w:uiPriority="71"/>
-    <w:lsdException w:name="Colorful List Accent 2" w:uiPriority="72"/>
-    <w:lsdException w:name="Colorful Grid Accent 2" w:uiPriority="73"/>
-    <w:lsdException w:name="Light Shading Accent 3" w:uiPriority="60"/>
-    <w:lsdException w:name="Light List Accent 3" w:uiPriority="61"/>
-    <w:lsdException w:name="Light Grid Accent 3" w:uiPriority="62"/>
-    <w:lsdException w:name="Medium Shading 1 Accent 3" w:uiPriority="63"/>
-    <w:lsdException w:name="Medium Shading 2 Accent 3" w:uiPriority="64"/>
-    <w:lsdException w:name="Medium List 1 Accent 3" w:uiPriority="65"/>
-    <w:lsdException w:name="Medium List 2 Accent 3" w:uiPriority="66"/>
-    <w:lsdException w:name="Medium Grid 1 Accent 3" w:uiPriority="67"/>
-    <w:lsdException w:name="Medium Grid 2 Accent 3" w:uiPriority="68"/>
-    <w:lsdException w:name="Medium Grid 3 Accent 3" w:uiPriority="69"/>
-    <w:lsdException w:name="Dark List Accent 3" w:uiPriority="70"/>
-    <w:lsdException w:name="Colorful Shading Accent 3" w:uiPriority="71"/>
-    <w:lsdException w:name="Colorful List Accent 3" w:uiPriority="72"/>
-    <w:lsdException w:name="Colorful Grid Accent 3" w:uiPriority="73"/>
-    <w:lsdException w:name="Light Shading Accent 4" w:uiPriority="60"/>
-    <w:lsdException w:name="Light List Accent 4" w:uiPriority="61"/>
-    <w:lsdException w:name="Light Grid Accent 4" w:uiPriority="62"/>
-    <w:lsdException w:name="Medium Shading 1 Accent 4" w:uiPriority="63"/>
-    <w:lsdException w:name="Medium Shading 2 Accent 4" w:uiPriority="64"/>
-    <w:lsdException w:name="Medium List 1 Accent 4" w:uiPriority="65"/>
-    <w:lsdException w:name="Medium List 2 Accent 4" w:uiPriority="66"/>
-    <w:lsdException w:name="Medium Grid 1 Accent 4" w:uiPriority="67"/>
-    <w:lsdException w:name="Medium Grid 2 Accent 4" w:uiPriority="68"/>
-    <w:lsdException w:name="Medium Grid 3 Accent 4" w:uiPriority="69"/>
-    <w:lsdException w:name="Dark List Accent 4" w:uiPriority="70"/>
-    <w:lsdException w:name="Colorful Shading Accent 4" w:uiPriority="71"/>
-    <w:lsdException w:name="Colorful List Accent 4" w:uiPriority="72"/>
-    <w:lsdException w:name="Colorful Grid Accent 4" w:uiPriority="73"/>
-    <w:lsdException w:name="Light Shading Accent 5" w:uiPriority="60"/>
-    <w:lsdException w:name="Light List Accent 5" w:uiPriority="61"/>
-    <w:lsdException w:name="Light Grid Accent 5" w:uiPriority="62"/>
-    <w:lsdException w:name="Medium Shading 1 Accent 5" w:uiPriority="63"/>
-    <w:lsdException w:name="Medium Shading 2 Accent 5" w:uiPriority="64"/>
-    <w:lsdException w:name="Medium List 1 Accent 5" w:uiPriority="65"/>
-    <w:lsdException w:name="Medium List 2 Accent 5" w:uiPriority="66"/>
-    <w:lsdException w:name="Medium Grid 1 Accent 5" w:uiPriority="67"/>
-    <w:lsdException w:name="Medium Grid 2 Accent 5" w:uiPriority="68"/>
-    <w:lsdException w:name="Medium Grid 3 Accent 5" w:uiPriority="69"/>
-    <w:lsdException w:name="Dark List Accent 5" w:uiPriority="70"/>
-    <w:lsdException w:name="Colorful Shading Accent 5" w:uiPriority="71"/>
-    <w:lsdException w:name="Colorful List Accent 5" w:uiPriority="72"/>
-    <w:lsdException w:name="Colorful Grid Accent 5" w:uiPriority="73"/>
-    <w:lsdException w:name="Light Shading Accent 6" w:uiPriority="60"/>
-    <w:lsdException w:name="Light List Accent 6" w:uiPriority="61"/>
-    <w:lsdException w:name="Light Grid Accent 6" w:uiPriority="62"/>
-    <w:lsdException w:name="Medium Shading 1 Accent 6" w:uiPriority="63"/>
-    <w:lsdException w:name="Medium Shading 2 Accent 6" w:uiPriority="64"/>
-    <w:lsdException w:name="Medium List 1 Accent 6" w:uiPriority="65"/>
-    <w:lsdException w:name="Medium List 2 Accent 6" w:uiPriority="66"/>
-    <w:lsdException w:name="Medium Grid 1 Accent 6" w:uiPriority="67"/>
-    <w:lsdException w:name="Medium Grid 2 Accent 6" w:uiPriority="68"/>
-    <w:lsdException w:name="Medium Grid 3 Accent 6" w:uiPriority="69"/>
-    <w:lsdException w:name="Dark List Accent 6" w:uiPriority="70"/>
-    <w:lsdException w:name="Colorful Shading Accent 6" w:uiPriority="71"/>
-    <w:lsdException w:name="Colorful List Accent 6" w:uiPriority="72"/>
-    <w:lsdException w:name="Colorful Grid Accent 6" w:uiPriority="73"/>
-    <w:lsdException w:name="Subtle Emphasis" w:uiPriority="19" w:qFormat="1"/>
-    <w:lsdException w:name="Intense Emphasis" w:uiPriority="21" w:qFormat="1"/>
-    <w:lsdException w:name="Subtle Reference" w:uiPriority="31" w:qFormat="1"/>
-    <w:lsdException w:name="Intense Reference" w:uiPriority="32" w:qFormat="1"/>
-    <w:lsdException w:name="Book Title" w:uiPriority="33" w:qFormat="1"/>
-    <w:lsdException w:name="Bibliography" w:semiHidden="1" w:uiPriority="37" w:unhideWhenUsed="1"/>
-    <w:lsdException w:name="TOC Heading" w:semiHidden="1" w:uiPriority="39" w:unhideWhenUsed="1" w:qFormat="1"/>
-    <w:lsdException w:name="Plain Table 1" w:uiPriority="41"/>
-    <w:lsdException w:name="Plain Table 2" w:uiPriority="42"/>
-    <w:lsdException w:name="Plain Table 3" w:uiPriority="43"/>
-    <w:lsdException w:name="Plain Table 4" w:uiPriority="44"/>
-    <w:lsdException w:name="Plain Table 5" w:uiPriority="45"/>
-    <w:lsdException w:name="Grid Table Light" w:uiPriority="40"/>
-    <w:lsdException w:name="Grid Table 1 Light" w:uiPriority="46"/>
-    <w:lsdException w:name="Grid Table 2" w:uiPriority="47"/>
-    <w:lsdException w:name="Grid Table 3" w:uiPriority="48"/>
-    <w:lsdException w:name="Grid Table 4" w:uiPriority="49"/>
-    <w:lsdException w:name="Grid Table 5 Dark" w:uiPriority="50"/>
-    <w:lsdException w:name="Grid Table 6 Colorful" w:uiPriority="51"/>
-    <w:lsdException w:name="Grid Table 7 Colorful" w:uiPriority="52"/>
-    <w:lsdException w:name="Grid Table 1 Light Accent 1" w:uiPriority="46"/>
-    <w:lsdException w:name="Grid Table 2 Accent 1" w:uiPriority="47"/>
-    <w:lsdException w:name="Grid Table 3 Accent 1" w:uiPriority="48"/>
-    <w:lsdException w:name="Grid Table 4 Accent 1" w:uiPriority="49"/>
-    <w:lsdException w:name="Grid Table 5 Dark Accent 1" w:uiPriority="50"/>
-    <w:lsdException w:name="Grid Table 6 Colorful Accent 1" w:uiPriority="51"/>
-    <w:lsdException w:name="Grid Table 7 Colorful Accent 1" w:uiPriority="52"/>
-    <w:lsdException w:name="Grid Table 1 Light Accent 2" w:uiPriority="46"/>
-    <w:lsdException w:name="Grid Table 2 Accent 2" w:uiPriority="47"/>
-    <w:lsdException w:name="Grid Table 3 Accent 2" w:uiPriority="48"/>
-    <w:lsdException w:name="Grid Table 4 Accent 2" w:uiPriority="49"/>
-    <w:lsdException w:name="Grid Table 5 Dark Accent 2" w:uiPriority="50"/>
-    <w:lsdException w:name="Grid Table 6 Colorful Accent 2" w:uiPriority="51"/>
-    <w:lsdException w:name="Grid Table 7 Colorful Accent 2" w:uiPriority="52"/>
-    <w:lsdException w:name="Grid Table 1 Light Accent 3" w:uiPriority="46"/>
-    <w:lsdException w:name="Grid Table 2 Accent 3" w:uiPriority="47"/>
-    <w:lsdException w:name="Grid Table 3 Accent 3" w:uiPriority="48"/>
-    <w:lsdException w:name="Grid Table 4 Accent 3" w:uiPriority="49"/>
-    <w:lsdException w:name="Grid Table 5 Dark Accent 3" w:uiPriority="50"/>
-    <w:lsdException w:name="Grid Table 6 Colorful Accent 3" w:uiPriority="51"/>
-    <w:lsdException w:name="Grid Table 7 Colorful Accent 3" w:uiPriority="52"/>
-    <w:lsdException w:name="Grid Table 1 Light Accent 4" w:uiPriority="46"/>
-    <w:lsdException w:name="Grid Table 2 Accent 4" w:uiPriority="47"/>
-    <w:lsdException w:name="Grid Table 3 Accent 4" w:uiPriority="48"/>
-    <w:lsdException w:name="Grid Table 4 Accent 4" w:uiPriority="49"/>
-    <w:lsdException w:name="Grid Table 5 Dark Accent 4" w:uiPriority="50"/>
-    <w:lsdException w:name="Grid Table 6 Colorful Accent 4" w:uiPriority="51"/>
-    <w:lsdException w:name="Grid Table 7 Colorful Accent 4" w:uiPriority="52"/>
-    <w:lsdException w:name="Grid Table 1 Light Accent 5" w:uiPriority="46"/>
-    <w:lsdException w:name="Grid Table 2 Accent 5" w:uiPriority="47"/>
-    <w:lsdException w:name="Grid Table 3 Accent 5" w:uiPriority="48"/>
-    <w:lsdException w:name="Grid Table 4 Accent 5" w:uiPriority="49"/>
-    <w:lsdException w:name="Grid Table 5 Dark Accent 5" w:uiPriority="50"/>
-    <w:lsdException w:name="Grid Table 6 Colorful Accent 5" w:uiPriority="51"/>
-    <w:lsdException w:name="Grid Table 7 Colorful Accent 5" w:uiPriority="52"/>
-    <w:lsdException w:name="Grid Table 1 Light Accent 6" w:uiPriority="46"/>
-    <w:lsdException w:name="Grid Table 2 Accent 6" w:uiPriority="47"/>
-    <w:lsdException w:name="Grid Table 3 Accent 6" w:uiPriority="48"/>
-    <w:lsdException w:name="Grid Table 4 Accent 6" w:uiPriority="49"/>
-    <w:lsdException w:name="Grid Table 5 Dark Accent 6" w:uiPriority="50"/>
-    <w:lsdException w:name="Grid Table 6 Colorful Accent 6" w:uiPriority="51"/>
-    <w:lsdException w:name="Grid Table 7 Colorful Accent 6" w:uiPriority="52"/>
-    <w:lsdException w:name="List Table 1 Light" w:uiPriority="46"/>
-    <w:lsdException w:name="List Table 2" w:uiPriority="47"/>
-    <w:lsdException w:name="List Table 3" w:uiPriority="48"/>
-    <w:lsdException w:name="List Table 4" w:uiPriority="49"/>
-    <w:lsdException w:name="List Table 5 Dark" w:uiPriority="50"/>
-    <w:lsdException w:name="List Table 6 Colorful" w:uiPriority="51"/>
-    <w:lsdException w:name="List Table 7 Colorful" w:uiPriority="52"/>
-    <w:lsdException w:name="List Table 1 Light Accent 1" w:uiPriority="46"/>
-    <w:lsdException w:name="List Table 2 Accent 1" w:uiPriority="47"/>
-    <w:lsdException w:name="List Table 3 Accent 1" w:uiPriority="48"/>
-    <w:lsdException w:name="List Table 4 Accent 1" w:uiPriority="49"/>
-    <w:lsdException w:name="List Table 5 Dark Accent 1" w:uiPriority="50"/>
-    <w:lsdException w:name="List Table 6 Colorful Accent 1" w:uiPriority="51"/>
-    <w:lsdException w:name="List Table 7 Colorful Accent 1" w:uiPriority="52"/>
-    <w:lsdException w:name="List Table 1 Light Accent 2" w:uiPriority="46"/>
-    <w:lsdException w:name="List Table 2 Accent 2" w:uiPriority="47"/>
-    <w:lsdException w:name="List Table 3 Accent 2" w:uiPriority="48"/>
-    <w:lsdException w:name="List Table 4 Accent 2" w:uiPriority="49"/>
-    <w:lsdException w:name="List Table 5 Dark Accent 2" w:uiPriority="50"/>
-    <w:lsdException w:name="List Table 6 Colorful Accent 2" w:uiPriority="51"/>
-    <w:lsdException w:name="List Table 7 Colorful Accent 2" w:uiPriority="52"/>
-    <w:lsdException w:name="List Table 1 Light Accent 3" w:uiPriority="46"/>
-    <w:lsdException w:name="List Table 2 Accent 3" w:uiPriority="47"/>
-    <w:lsdException w:name="List Table 3 Accent 3" w:uiPriority="48"/>
-    <w:lsdException w:name="List Table 4 Accent 3" w:uiPriority="49"/>
-    <w:lsdException w:name="List Table 5 Dark Accent 3" w:uiPriority="50"/>
-    <w:lsdException w:name="List Table 6 Colorful Accent 3" w:uiPriority="51"/>
-    <w:lsdException w:name="List Table 7 Colorful Accent 3" w:uiPriority="52"/>
-    <w:lsdException w:name="List Table 1 Light Accent 4" w:uiPriority="46"/>
-    <w:lsdException w:name="List Table 2 Accent 4" w:uiPriority="47"/>
-    <w:lsdException w:name="List Table 3 Accent 4" w:uiPriority="48"/>
-    <w:lsdException w:name="List Table 4 Accent 4" w:uiPriority="49"/>
-    <w:lsdException w:name="List Table 5 Dark Accent 4" w:uiPriority="50"/>
-    <w:lsdException w:name="List Table 6 Colorful Accent 4" w:uiPriority="51"/>
-    <w:lsdException w:name="List Table 7 Colorful Accent 4" w:uiPriority="52"/>
-    <w:lsdException w:name="List Table 1 Light Accent 5" w:uiPriority="46"/>
-    <w:lsdException w:name="List Table 2 Accent 5" w:uiPriority="47"/>
-    <w:lsdException w:name="List Table 3 Accent 5" w:uiPriority="48"/>
-    <w:lsdException w:name="List Table 4 Accent 5" w:uiPriority="49"/>
-    <w:lsdException w:name="List Table 5 Dark Accent 5" w:uiPriority="50"/>
-    <w:lsdException w:name="List Table 6 Colorful Accent 5" w:uiPriority="51"/>
-    <w:lsdException w:name="List Table 7 Colorful Accent 5" w:uiPriority="52"/>
-    <w:lsdException w:name="List Table 1 Light Accent 6" w:uiPriority="46"/>
-    <w:lsdException w:name="List Table 2 Accent 6" w:uiPriority="47"/>
-    <w:lsdException w:name="List Table 3 Accent 6" w:uiPriority="48"/>
-    <w:lsdException w:name="List Table 4 Accent 6" w:uiPriority="49"/>
-    <w:lsdException w:name="List Table 5 Dark Accent 6" w:uiPriority="50"/>
-    <w:lsdException w:name="List Table 6 Colorful Accent 6" w:uiPriority="51"/>
-    <w:lsdException w:name="List Table 7 Colorful Accent 6" w:uiPriority="52"/>
+  <w:latentStyles w:defLockedState="0" w:defUIPriority="99" w:defSemiHidden="1" w:defUnhideWhenUsed="1" w:defQFormat="0" w:count="267">
+    <w:lsdException w:name="Normal" w:semiHidden="0" w:uiPriority="0" w:unhideWhenUsed="0" w:qFormat="1"/>
+    <w:lsdException w:name="heading 1" w:semiHidden="0" w:uiPriority="9" w:unhideWhenUsed="0" w:qFormat="1"/>
+    <w:lsdException w:name="heading 2" w:uiPriority="9" w:qFormat="1"/>
+    <w:lsdException w:name="heading 3" w:uiPriority="9" w:qFormat="1"/>
+    <w:lsdException w:name="heading 4" w:uiPriority="9" w:qFormat="1"/>
+    <w:lsdException w:name="heading 5" w:uiPriority="9" w:qFormat="1"/>
+    <w:lsdException w:name="heading 6" w:uiPriority="9" w:qFormat="1"/>
+    <w:lsdException w:name="heading 7" w:uiPriority="9" w:qFormat="1"/>
+    <w:lsdException w:name="heading 8" w:uiPriority="9" w:qFormat="1"/>
+    <w:lsdException w:name="heading 9" w:uiPriority="9" w:qFormat="1"/>
+    <w:lsdException w:name="toc 1" w:uiPriority="39"/>
+    <w:lsdException w:name="toc 2" w:uiPriority="39"/>
+    <w:lsdException w:name="toc 3" w:uiPriority="39"/>
+    <w:lsdException w:name="toc 4" w:uiPriority="39"/>
+    <w:lsdException w:name="toc 5" w:uiPriority="39"/>
+    <w:lsdException w:name="toc 6" w:uiPriority="39"/>
+    <w:lsdException w:name="toc 7" w:uiPriority="39"/>
+    <w:lsdException w:name="toc 8" w:uiPriority="39"/>
+    <w:lsdException w:name="toc 9" w:uiPriority="39"/>
+    <w:lsdException w:name="caption" w:uiPriority="35" w:qFormat="1"/>
+    <w:lsdException w:name="Title" w:semiHidden="0" w:uiPriority="10" w:unhideWhenUsed="0" w:qFormat="1"/>
+    <w:lsdException w:name="Default Paragraph Font" w:uiPriority="1"/>
+    <w:lsdException w:name="Subtitle" w:semiHidden="0" w:uiPriority="11" w:unhideWhenUsed="0" w:qFormat="1"/>
+    <w:lsdException w:name="Strong" w:semiHidden="0" w:uiPriority="22" w:unhideWhenUsed="0" w:qFormat="1"/>
+    <w:lsdException w:name="Emphasis" w:semiHidden="0" w:uiPriority="20" w:unhideWhenUsed="0" w:qFormat="1"/>
+    <w:lsdException w:name="Table Grid" w:semiHidden="0" w:uiPriority="39" w:unhideWhenUsed="0"/>
+    <w:lsdException w:name="Placeholder Text" w:unhideWhenUsed="0"/>
+    <w:lsdException w:name="No Spacing" w:semiHidden="0" w:uiPriority="1" w:unhideWhenUsed="0" w:qFormat="1"/>
+    <w:lsdException w:name="Light Shading" w:semiHidden="0" w:uiPriority="60" w:unhideWhenUsed="0"/>
+    <w:lsdException w:name="Light List" w:semiHidden="0" w:uiPriority="61" w:unhideWhenUsed="0"/>
+    <w:lsdException w:name="Light Grid" w:semiHidden="0" w:uiPriority="62" w:unhideWhenUsed="0"/>
+    <w:lsdException w:name="Medium Shading 1" w:semiHidden="0" w:uiPriority="63" w:unhideWhenUsed="0"/>
+    <w:lsdException w:name="Medium Shading 2" w:semiHidden="0" w:uiPriority="64" w:unhideWhenUsed="0"/>
+    <w:lsdException w:name="Medium List 1" w:semiHidden="0" w:uiPriority="65" w:unhideWhenUsed="0"/>
+    <w:lsdException w:name="Medium List 2" w:semiHidden="0" w:uiPriority="66" w:unhideWhenUsed="0"/>
+    <w:lsdException w:name="Medium Grid 1" w:semiHidden="0" w:uiPriority="67" w:unhideWhenUsed="0"/>
+    <w:lsdException w:name="Medium Grid 2" w:semiHidden="0" w:uiPriority="68" w:unhideWhenUsed="0"/>
+    <w:lsdException w:name="Medium Grid 3" w:semiHidden="0" w:uiPriority="69" w:unhideWhenUsed="0"/>
+    <w:lsdException w:name="Dark List" w:semiHidden="0" w:uiPriority="70" w:unhideWhenUsed="0"/>
+    <w:lsdException w:name="Colorful Shading" w:semiHidden="0" w:uiPriority="71" w:unhideWhenUsed="0"/>
+    <w:lsdException w:name="Colorful List" w:semiHidden="0" w:uiPriority="72" w:unhideWhenUsed="0"/>
+    <w:lsdException w:name="Colorful Grid" w:semiHidden="0" w:uiPriority="73" w:unhideWhenUsed="0"/>
+    <w:lsdException w:name="Light Shading Accent 1" w:semiHidden="0" w:uiPriority="60" w:unhideWhenUsed="0"/>
+    <w:lsdException w:name="Light List Accent 1" w:semiHidden="0" w:uiPriority="61" w:unhideWhenUsed="0"/>
+    <w:lsdException w:name="Light Grid Accent 1" w:semiHidden="0" w:uiPriority="62" w:unhideWhenUsed="0"/>
+    <w:lsdException w:name="Medium Shading 1 Accent 1" w:semiHidden="0" w:uiPriority="63" w:unhideWhenUsed="0"/>
+    <w:lsdException w:name="Medium Shading 2 Accent 1" w:semiHidden="0" w:uiPriority="64" w:unhideWhenUsed="0"/>
+    <w:lsdException w:name="Medium List 1 Accent 1" w:semiHidden="0" w:uiPriority="65" w:unhideWhenUsed="0"/>
+    <w:lsdException w:name="Revision" w:unhideWhenUsed="0"/>
+    <w:lsdException w:name="List Paragraph" w:semiHidden="0" w:uiPriority="34" w:unhideWhenUsed="0" w:qFormat="1"/>
+    <w:lsdException w:name="Quote" w:semiHidden="0" w:uiPriority="29" w:unhideWhenUsed="0" w:qFormat="1"/>
+    <w:lsdException w:name="Intense Quote" w:semiHidden="0" w:uiPriority="30" w:unhideWhenUsed="0" w:qFormat="1"/>
+    <w:lsdException w:name="Medium List 2 Accent 1" w:semiHidden="0" w:uiPriority="66" w:unhideWhenUsed="0"/>
+    <w:lsdException w:name="Medium Grid 1 Accent 1" w:semiHidden="0" w:uiPriority="67" w:unhideWhenUsed="0"/>
+    <w:lsdException w:name="Medium Grid 2 Accent 1" w:semiHidden="0" w:uiPriority="68" w:unhideWhenUsed="0"/>
+    <w:lsdException w:name="Medium Grid 3 Accent 1" w:semiHidden="0" w:uiPriority="69" w:unhideWhenUsed="0"/>
+    <w:lsdException w:name="Dark List Accent 1" w:semiHidden="0" w:uiPriority="70" w:unhideWhenUsed="0"/>
+    <w:lsdException w:name="Colorful Shading Accent 1" w:semiHidden="0" w:uiPriority="71" w:unhideWhenUsed="0"/>
+    <w:lsdException w:name="Colorful List Accent 1" w:semiHidden="0" w:uiPriority="72" w:unhideWhenUsed="0"/>
+    <w:lsdException w:name="Colorful Grid Accent 1" w:semiHidden="0" w:uiPriority="73" w:unhideWhenUsed="0"/>
+    <w:lsdException w:name="Light Shading Accent 2" w:semiHidden="0" w:uiPriority="60" w:unhideWhenUsed="0"/>
+    <w:lsdException w:name="Light List Accent 2" w:semiHidden="0" w:uiPriority="61" w:unhideWhenUsed="0"/>
+    <w:lsdException w:name="Light Grid Accent 2" w:semiHidden="0" w:uiPriority="62" w:unhideWhenUsed="0"/>
+    <w:lsdException w:name="Medium Shading 1 Accent 2" w:semiHidden="0" w:uiPriority="63" w:unhideWhenUsed="0"/>
+    <w:lsdException w:name="Medium Shading 2 Accent 2" w:semiHidden="0" w:uiPriority="64" w:unhideWhenUsed="0"/>
+    <w:lsdException w:name="Medium List 1 Accent 2" w:semiHidden="0" w:uiPriority="65" w:unhideWhenUsed="0"/>
+    <w:lsdException w:name="Medium List 2 Accent 2" w:semiHidden="0" w:uiPriority="66" w:unhideWhenUsed="0"/>
+    <w:lsdException w:name="Medium Grid 1 Accent 2" w:semiHidden="0" w:uiPriority="67" w:unhideWhenUsed="0"/>
+    <w:lsdException w:name="Medium Grid 2 Accent 2" w:semiHidden="0" w:uiPriority="68" w:unhideWhenUsed="0"/>
+    <w:lsdException w:name="Medium Grid 3 Accent 2" w:semiHidden="0" w:uiPriority="69" w:unhideWhenUsed="0"/>
+    <w:lsdException w:name="Dark List Accent 2" w:semiHidden="0" w:uiPriority="70" w:unhideWhenUsed="0"/>
+    <w:lsdException w:name="Colorful Shading Accent 2" w:semiHidden="0" w:uiPriority="71" w:unhideWhenUsed="0"/>
+    <w:lsdException w:name="Colorful List Accent 2" w:semiHidden="0" w:uiPriority="72" w:unhideWhenUsed="0"/>
+    <w:lsdException w:name="Colorful Grid Accent 2" w:semiHidden="0" w:uiPriority="73" w:unhideWhenUsed="0"/>
+    <w:lsdException w:name="Light Shading Accent 3" w:semiHidden="0" w:uiPriority="60" w:unhideWhenUsed="0"/>
+    <w:lsdException w:name="Light List Accent 3" w:semiHidden="0" w:uiPriority="61" w:unhideWhenUsed="0"/>
+    <w:lsdException w:name="Light Grid Accent 3" w:semiHidden="0" w:uiPriority="62" w:unhideWhenUsed="0"/>
+    <w:lsdException w:name="Medium Shading 1 Accent 3" w:semiHidden="0" w:uiPriority="63" w:unhideWhenUsed="0"/>
+    <w:lsdException w:name="Medium Shading 2 Accent 3" w:semiHidden="0" w:uiPriority="64" w:unhideWhenUsed="0"/>
+    <w:lsdException w:name="Medium List 1 Accent 3" w:semiHidden="0" w:uiPriority="65" w:unhideWhenUsed="0"/>
+    <w:lsdException w:name="Medium List 2 Accent 3" w:semiHidden="0" w:uiPriority="66" w:unhideWhenUsed="0"/>
+    <w:lsdException w:name="Medium Grid 1 Accent 3" w:semiHidden="0" w:uiPriority="67" w:unhideWhenUsed="0"/>
+    <w:lsdException w:name="Medium Grid 2 Accent 3" w:semiHidden="0" w:uiPriority="68" w:unhideWhenUsed="0"/>
+    <w:lsdException w:name="Medium Grid 3 Accent 3" w:semiHidden="0" w:uiPriority="69" w:unhideWhenUsed="0"/>
+    <w:lsdException w:name="Dark List Accent 3" w:semiHidden="0" w:uiPriority="70" w:unhideWhenUsed="0"/>
+    <w:lsdException w:name="Colorful Shading Accent 3" w:semiHidden="0" w:uiPriority="71" w:unhideWhenUsed="0"/>
+    <w:lsdException w:name="Colorful List Accent 3" w:semiHidden="0" w:uiPriority="72" w:unhideWhenUsed="0"/>
+    <w:lsdException w:name="Colorful Grid Accent 3" w:semiHidden="0" w:uiPriority="73" w:unhideWhenUsed="0"/>
+    <w:lsdException w:name="Light Shading Accent 4" w:semiHidden="0" w:uiPriority="60" w:unhideWhenUsed="0"/>
+    <w:lsdException w:name="Light List Accent 4" w:semiHidden="0" w:uiPriority="61" w:unhideWhenUsed="0"/>
+    <w:lsdException w:name="Light Grid Accent 4" w:semiHidden="0" w:uiPriority="62" w:unhideWhenUsed="0"/>
+    <w:lsdException w:name="Medium Shading 1 Accent 4" w:semiHidden="0" w:uiPriority="63" w:unhideWhenUsed="0"/>
+    <w:lsdException w:name="Medium Shading 2 Accent 4" w:semiHidden="0" w:uiPriority="64" w:unhideWhenUsed="0"/>
+    <w:lsdException w:name="Medium List 1 Accent 4" w:semiHidden="0" w:uiPriority="65" w:unhideWhenUsed="0"/>
+    <w:lsdException w:name="Medium List 2 Accent 4" w:semiHidden="0" w:uiPriority="66" w:unhideWhenUsed="0"/>
+    <w:lsdException w:name="Medium Grid 1 Accent 4" w:semiHidden="0" w:uiPriority="67" w:unhideWhenUsed="0"/>
+    <w:lsdException w:name="Medium Grid 2 Accent 4" w:semiHidden="0" w:uiPriority="68" w:unhideWhenUsed="0"/>
+    <w:lsdException w:name="Medium Grid 3 Accent 4" w:semiHidden="0" w:uiPriority="69" w:unhideWhenUsed="0"/>
+    <w:lsdException w:name="Dark List Accent 4" w:semiHidden="0" w:uiPriority="70" w:unhideWhenUsed="0"/>
+    <w:lsdException w:name="Colorful Shading Accent 4" w:semiHidden="0" w:uiPriority="71" w:unhideWhenUsed="0"/>
+    <w:lsdException w:name="Colorful List Accent 4" w:semiHidden="0" w:uiPriority="72" w:unhideWhenUsed="0"/>
+    <w:lsdException w:name="Colorful Grid Accent 4" w:semiHidden="0" w:uiPriority="73" w:unhideWhenUsed="0"/>
+    <w:lsdException w:name="Light Shading Accent 5" w:semiHidden="0" w:uiPriority="60" w:unhideWhenUsed="0"/>
+    <w:lsdException w:name="Light List Accent 5" w:semiHidden="0" w:uiPriority="61" w:unhideWhenUsed="0"/>
+    <w:lsdException w:name="Light Grid Accent 5" w:semiHidden="0" w:uiPriority="62" w:unhideWhenUsed="0"/>
+    <w:lsdException w:name="Medium Shading 1 Accent 5" w:semiHidden="0" w:uiPriority="63" w:unhideWhenUsed="0"/>
+    <w:lsdException w:name="Medium Shading 2 Accent 5" w:semiHidden="0" w:uiPriority="64" w:unhideWhenUsed="0"/>
+    <w:lsdException w:name="Medium List 1 Accent 5" w:semiHidden="0" w:uiPriority="65" w:unhideWhenUsed="0"/>
+    <w:lsdException w:name="Medium List 2 Accent 5" w:semiHidden="0" w:uiPriority="66" w:unhideWhenUsed="0"/>
+    <w:lsdException w:name="Medium Grid 1 Accent 5" w:semiHidden="0" w:uiPriority="67" w:unhideWhenUsed="0"/>
+    <w:lsdException w:name="Medium Grid 2 Accent 5" w:semiHidden="0" w:uiPriority="68" w:unhideWhenUsed="0"/>
+    <w:lsdException w:name="Medium Grid 3 Accent 5" w:semiHidden="0" w:uiPriority="69" w:unhideWhenUsed="0"/>
+    <w:lsdException w:name="Dark List Accent 5" w:semiHidden="0" w:uiPriority="70" w:unhideWhenUsed="0"/>
+    <w:lsdException w:name="Colorful Shading Accent 5" w:semiHidden="0" w:uiPriority="71" w:unhideWhenUsed="0"/>
+    <w:lsdException w:name="Colorful List Accent 5" w:semiHidden="0" w:uiPriority="72" w:unhideWhenUsed="0"/>
+    <w:lsdException w:name="Colorful Grid Accent 5" w:semiHidden="0" w:uiPriority="73" w:unhideWhenUsed="0"/>
+    <w:lsdException w:name="Light Shading Accent 6" w:semiHidden="0" w:uiPriority="60" w:unhideWhenUsed="0"/>
+    <w:lsdException w:name="Light List Accent 6" w:semiHidden="0" w:uiPriority="61" w:unhideWhenUsed="0"/>
+    <w:lsdException w:name="Light Grid Accent 6" w:semiHidden="0" w:uiPriority="62" w:unhideWhenUsed="0"/>
+    <w:lsdException w:name="Medium Shading 1 Accent 6" w:semiHidden="0" w:uiPriority="63" w:unhideWhenUsed="0"/>
+    <w:lsdException w:name="Medium Shading 2 Accent 6" w:semiHidden="0" w:uiPriority="64" w:unhideWhenUsed="0"/>
+    <w:lsdException w:name="Medium List 1 Accent 6" w:semiHidden="0" w:uiPriority="65" w:unhideWhenUsed="0"/>
+    <w:lsdException w:name="Medium List 2 Accent 6" w:semiHidden="0" w:uiPriority="66" w:unhideWhenUsed="0"/>
+    <w:lsdException w:name="Medium Grid 1 Accent 6" w:semiHidden="0" w:uiPriority="67" w:unhideWhenUsed="0"/>
+    <w:lsdException w:name="Medium Grid 2 Accent 6" w:semiHidden="0" w:uiPriority="68" w:unhideWhenUsed="0"/>
+    <w:lsdException w:name="Medium Grid 3 Accent 6" w:semiHidden="0" w:uiPriority="69" w:unhideWhenUsed="0"/>
+    <w:lsdException w:name="Dark List Accent 6" w:semiHidden="0" w:uiPriority="70" w:unhideWhenUsed="0"/>
+    <w:lsdException w:name="Colorful Shading Accent 6" w:semiHidden="0" w:uiPriority="71" w:unhideWhenUsed="0"/>
+    <w:lsdException w:name="Colorful List Accent 6" w:semiHidden="0" w:uiPriority="72" w:unhideWhenUsed="0"/>
+    <w:lsdException w:name="Colorful Grid Accent 6" w:semiHidden="0" w:uiPriority="73" w:unhideWhenUsed="0"/>
+    <w:lsdException w:name="Subtle Emphasis" w:semiHidden="0" w:uiPriority="19" w:unhideWhenUsed="0" w:qFormat="1"/>
+    <w:lsdException w:name="Intense Emphasis" w:semiHidden="0" w:uiPriority="21" w:unhideWhenUsed="0" w:qFormat="1"/>
+    <w:lsdException w:name="Subtle Reference" w:semiHidden="0" w:uiPriority="31" w:unhideWhenUsed="0" w:qFormat="1"/>
+    <w:lsdException w:name="Intense Reference" w:semiHidden="0" w:uiPriority="32" w:unhideWhenUsed="0" w:qFormat="1"/>
+    <w:lsdException w:name="Book Title" w:semiHidden="0" w:uiPriority="33" w:unhideWhenUsed="0" w:qFormat="1"/>
+    <w:lsdException w:name="Bibliography" w:uiPriority="37"/>
+    <w:lsdException w:name="TOC Heading" w:uiPriority="39" w:qFormat="1"/>
   </w:latentStyles>
   <w:style w:type="paragraph" w:default="1" w:styleId="Normal">
     <w:name w:val="Normal"/>
     <w:rsid w:val="00B202A9"/>
   </w:style>
-  <w:style w:type="paragraph" w:styleId="Ttulo1">
+  <w:style w:type="paragraph" w:styleId="Heading1">
     <w:name w:val="heading 1"/>
     <w:basedOn w:val="Normal"/>
     <w:next w:val="Normal"/>
@@ -1479,7 +1885,7 @@
       <w:szCs w:val="48"/>
     </w:rPr>
   </w:style>
-  <w:style w:type="paragraph" w:styleId="Ttulo2">
+  <w:style w:type="paragraph" w:styleId="Heading2">
     <w:name w:val="heading 2"/>
     <w:basedOn w:val="Normal"/>
     <w:next w:val="Normal"/>
@@ -1497,7 +1903,7 @@
       <w:szCs w:val="36"/>
     </w:rPr>
   </w:style>
-  <w:style w:type="paragraph" w:styleId="Ttulo3">
+  <w:style w:type="paragraph" w:styleId="Heading3">
     <w:name w:val="heading 3"/>
     <w:basedOn w:val="Normal"/>
     <w:next w:val="Normal"/>
@@ -1515,7 +1921,7 @@
       <w:szCs w:val="28"/>
     </w:rPr>
   </w:style>
-  <w:style w:type="paragraph" w:styleId="Ttulo4">
+  <w:style w:type="paragraph" w:styleId="Heading4">
     <w:name w:val="heading 4"/>
     <w:basedOn w:val="Normal"/>
     <w:next w:val="Normal"/>
@@ -1533,7 +1939,7 @@
       <w:szCs w:val="24"/>
     </w:rPr>
   </w:style>
-  <w:style w:type="paragraph" w:styleId="Ttulo5">
+  <w:style w:type="paragraph" w:styleId="Heading5">
     <w:name w:val="heading 5"/>
     <w:basedOn w:val="Normal"/>
     <w:next w:val="Normal"/>
@@ -1549,7 +1955,7 @@
       <w:b/>
     </w:rPr>
   </w:style>
-  <w:style w:type="paragraph" w:styleId="Ttulo6">
+  <w:style w:type="paragraph" w:styleId="Heading6">
     <w:name w:val="heading 6"/>
     <w:basedOn w:val="Normal"/>
     <w:next w:val="Normal"/>
@@ -1567,17 +1973,18 @@
       <w:szCs w:val="20"/>
     </w:rPr>
   </w:style>
-  <w:style w:type="character" w:default="1" w:styleId="Fuentedeprrafopredeter">
+  <w:style w:type="character" w:default="1" w:styleId="DefaultParagraphFont">
     <w:name w:val="Default Paragraph Font"/>
     <w:uiPriority w:val="1"/>
     <w:semiHidden/>
     <w:unhideWhenUsed/>
   </w:style>
-  <w:style w:type="table" w:default="1" w:styleId="Tablanormal">
+  <w:style w:type="table" w:default="1" w:styleId="TableNormal">
     <w:name w:val="Normal Table"/>
     <w:uiPriority w:val="99"/>
     <w:semiHidden/>
     <w:unhideWhenUsed/>
+    <w:qFormat/>
     <w:tblPr>
       <w:tblInd w:w="0" w:type="dxa"/>
       <w:tblCellMar>
@@ -1588,7 +1995,7 @@
       </w:tblCellMar>
     </w:tblPr>
   </w:style>
-  <w:style w:type="numbering" w:default="1" w:styleId="Sinlista">
+  <w:style w:type="numbering" w:default="1" w:styleId="NoList">
     <w:name w:val="No List"/>
     <w:uiPriority w:val="99"/>
     <w:semiHidden/>
@@ -1606,7 +2013,7 @@
       </w:tblCellMar>
     </w:tblPr>
   </w:style>
-  <w:style w:type="paragraph" w:styleId="Ttulo">
+  <w:style w:type="paragraph" w:styleId="Title">
     <w:name w:val="Title"/>
     <w:basedOn w:val="Normal"/>
     <w:next w:val="Normal"/>
@@ -1623,7 +2030,7 @@
       <w:szCs w:val="72"/>
     </w:rPr>
   </w:style>
-  <w:style w:type="paragraph" w:styleId="Subttulo">
+  <w:style w:type="paragraph" w:styleId="Subtitle">
     <w:name w:val="Subtitle"/>
     <w:basedOn w:val="Normal"/>
     <w:next w:val="Normal"/>
@@ -1652,12 +2059,14 @@
       <w:tblStyleRowBandSize w:val="1"/>
       <w:tblStyleColBandSize w:val="1"/>
       <w:tblCellMar>
+        <w:top w:w="0" w:type="dxa"/>
         <w:left w:w="115" w:type="dxa"/>
+        <w:bottom w:w="0" w:type="dxa"/>
         <w:right w:w="115" w:type="dxa"/>
       </w:tblCellMar>
     </w:tblPr>
   </w:style>
-  <w:style w:type="paragraph" w:styleId="Prrafodelista">
+  <w:style w:type="paragraph" w:styleId="ListParagraph">
     <w:name w:val="List Paragraph"/>
     <w:basedOn w:val="Normal"/>
     <w:uiPriority w:val="34"/>
@@ -1942,7 +2351,7 @@
   <a:extraClrSchemeLst/>
   <a:extLst>
     <a:ext uri="{05A4C25C-085E-4340-85A3-A5531E510DB2}">
-      <thm15:themeFamily xmlns:thm15="http://schemas.microsoft.com/office/thememl/2012/main" name="Office Theme" id="{62F939B6-93AF-4DB8-9C6B-D6C7DFDC589F}" vid="{4A3C46E8-61CC-4603-A589-7422A47A8E4A}"/>
+      <thm15:themeFamily xmlns:thm15="http://schemas.microsoft.com/office/thememl/2012/main" xmlns="" name="Office Theme" id="{62F939B6-93AF-4DB8-9C6B-D6C7DFDC589F}" vid="{4A3C46E8-61CC-4603-A589-7422A47A8E4A}"/>
     </a:ext>
   </a:extLst>
 </a:theme>
@@ -1953,7 +2362,7 @@
 </file>
 
 <file path=customXml/itemProps1.xml><?xml version="1.0" encoding="utf-8"?>
-<ds:datastoreItem xmlns:ds="http://schemas.openxmlformats.org/officeDocument/2006/customXml" ds:itemID="{C9B4101D-A474-4951-887E-8F8C5CF858C9}">
+<ds:datastoreItem xmlns:ds="http://schemas.openxmlformats.org/officeDocument/2006/customXml" ds:itemID="{F0960868-96C2-4308-8176-E1D814486CBE}">
   <ds:schemaRefs>
     <ds:schemaRef ds:uri="http://schemas.openxmlformats.org/officeDocument/2006/bibliography"/>
   </ds:schemaRefs>

</xml_diff>